<commit_message>
Updated  Audio Mic and LED wiring
Updated Audio Mic (both TX and Rcv) and LED wiring
</commit_message>
<xml_diff>
--- a/Prop Wiring.docx
+++ b/Prop Wiring.docx
@@ -3,6 +3,7 @@
 <w:document xmlns:wpc="http://schemas.microsoft.com/office/word/2010/wordprocessingCanvas" xmlns:mc="http://schemas.openxmlformats.org/markup-compatibility/2006" xmlns:o="urn:schemas-microsoft-com:office:office" xmlns:r="http://schemas.openxmlformats.org/officeDocument/2006/relationships" xmlns:m="http://schemas.openxmlformats.org/officeDocument/2006/math" xmlns:v="urn:schemas-microsoft-com:vml" xmlns:wp14="http://schemas.microsoft.com/office/word/2010/wordprocessingDrawing" xmlns:wp="http://schemas.openxmlformats.org/drawingml/2006/wordprocessingDrawing" xmlns:w10="urn:schemas-microsoft-com:office:word" xmlns:w="http://schemas.openxmlformats.org/wordprocessingml/2006/main" xmlns:w14="http://schemas.microsoft.com/office/word/2010/wordml" xmlns:w15="http://schemas.microsoft.com/office/word/2012/wordml" xmlns:wpg="http://schemas.microsoft.com/office/word/2010/wordprocessingGroup" xmlns:wpi="http://schemas.microsoft.com/office/word/2010/wordprocessingInk" xmlns:wne="http://schemas.microsoft.com/office/word/2006/wordml" xmlns:wps="http://schemas.microsoft.com/office/word/2010/wordprocessingShape" mc:Ignorable="w14 w15 wp14">
   <w:body>
     <w:p>
+      <w:bookmarkStart w:id="0" w:name="_GoBack"/>
       <w:r>
         <w:rPr>
           <w:noProof/>
@@ -1159,7 +1160,7 @@
                         <wps:spPr bwMode="auto">
                           <a:xfrm>
                             <a:off x="457200" y="4572000"/>
-                            <a:ext cx="1028700" cy="228600"/>
+                            <a:ext cx="1028700" cy="275492"/>
                           </a:xfrm>
                           <a:prstGeom prst="rect">
                             <a:avLst/>
@@ -1203,8 +1204,8 @@
                         </wps:cNvCnPr>
                         <wps:spPr bwMode="auto">
                           <a:xfrm>
-                            <a:off x="685800" y="914400"/>
-                            <a:ext cx="0" cy="3315335"/>
+                            <a:off x="685801" y="3609975"/>
+                            <a:ext cx="0" cy="619760"/>
                           </a:xfrm>
                           <a:prstGeom prst="line">
                             <a:avLst/>
@@ -1229,46 +1230,14 @@
                         <wps:bodyPr/>
                       </wps:wsp>
                       <wps:wsp>
-                        <wps:cNvPr id="16" name="Line 84"/>
-                        <wps:cNvCnPr>
-                          <a:cxnSpLocks noChangeShapeType="1"/>
-                        </wps:cNvCnPr>
-                        <wps:spPr bwMode="auto">
-                          <a:xfrm>
-                            <a:off x="914400" y="914400"/>
-                            <a:ext cx="0" cy="3315335"/>
-                          </a:xfrm>
-                          <a:prstGeom prst="line">
-                            <a:avLst/>
-                          </a:prstGeom>
-                          <a:noFill/>
-                          <a:ln w="9525">
-                            <a:solidFill>
-                              <a:srgbClr val="000000"/>
-                            </a:solidFill>
-                            <a:round/>
-                            <a:headEnd/>
-                            <a:tailEnd/>
-                          </a:ln>
-                          <a:extLst>
-                            <a:ext uri="{909E8E84-426E-40DD-AFC4-6F175D3DCCD1}">
-                              <a14:hiddenFill xmlns:a14="http://schemas.microsoft.com/office/drawing/2010/main">
-                                <a:noFill/>
-                              </a14:hiddenFill>
-                            </a:ext>
-                          </a:extLst>
-                        </wps:spPr>
-                        <wps:bodyPr/>
-                      </wps:wsp>
-                      <wps:wsp>
-                        <wps:cNvPr id="17" name="Text Box 85"/>
+                        <wps:cNvPr id="18" name="Text Box 86"/>
                         <wps:cNvSpPr txBox="1">
                           <a:spLocks noChangeArrowheads="1"/>
                         </wps:cNvSpPr>
                         <wps:spPr bwMode="auto">
                           <a:xfrm>
-                            <a:off x="914400" y="3705225"/>
-                            <a:ext cx="666750" cy="457199"/>
+                            <a:off x="126018" y="3578469"/>
+                            <a:ext cx="685800" cy="650631"/>
                           </a:xfrm>
                           <a:prstGeom prst="rect">
                             <a:avLst/>
@@ -1302,66 +1271,46 @@
                         <wps:txbx>
                           <w:txbxContent>
                             <w:p>
+                              <w:pPr>
+                                <w:rPr>
+                                  <w:sz w:val="20"/>
+                                  <w:szCs w:val="20"/>
+                                </w:rPr>
+                              </w:pPr>
                               <w:r>
-                                <w:t>A</w:t>
-                              </w:r>
-                              <w:r>
-                                <w:t>udio Right</w:t>
-                              </w:r>
-                            </w:p>
-                          </w:txbxContent>
-                        </wps:txbx>
-                        <wps:bodyPr rot="0" vert="horz" wrap="square" lIns="91440" tIns="45720" rIns="91440" bIns="45720" anchor="t" anchorCtr="0" upright="1">
-                          <a:noAutofit/>
-                        </wps:bodyPr>
-                      </wps:wsp>
-                      <wps:wsp>
-                        <wps:cNvPr id="18" name="Text Box 86"/>
-                        <wps:cNvSpPr txBox="1">
-                          <a:spLocks noChangeArrowheads="1"/>
-                        </wps:cNvSpPr>
-                        <wps:spPr bwMode="auto">
-                          <a:xfrm>
-                            <a:off x="114300" y="3657600"/>
-                            <a:ext cx="638175" cy="419100"/>
-                          </a:xfrm>
-                          <a:prstGeom prst="rect">
-                            <a:avLst/>
-                          </a:prstGeom>
-                          <a:noFill/>
-                          <a:ln>
-                            <a:noFill/>
-                          </a:ln>
-                          <a:extLst>
-                            <a:ext uri="{909E8E84-426E-40DD-AFC4-6F175D3DCCD1}">
-                              <a14:hiddenFill xmlns:a14="http://schemas.microsoft.com/office/drawing/2010/main">
-                                <a:solidFill>
-                                  <a:srgbClr val="FFFFFF">
-                                    <a:alpha val="0"/>
-                                  </a:srgbClr>
-                                </a:solidFill>
-                              </a14:hiddenFill>
-                            </a:ext>
-                            <a:ext uri="{91240B29-F687-4F45-9708-019B960494DF}">
-                              <a14:hiddenLine xmlns:a14="http://schemas.microsoft.com/office/drawing/2010/main" w="9525">
-                                <a:solidFill>
-                                  <a:srgbClr val="000000"/>
-                                </a:solidFill>
-                                <a:miter lim="800000"/>
-                                <a:headEnd/>
-                                <a:tailEnd/>
-                              </a14:hiddenLine>
-                            </a:ext>
-                          </a:extLst>
-                        </wps:spPr>
-                        <wps:txbx>
-                          <w:txbxContent>
-                            <w:p>
-                              <w:r>
+                                <w:rPr>
+                                  <w:sz w:val="20"/>
+                                  <w:szCs w:val="20"/>
+                                </w:rPr>
                                 <w:t>Audio</w:t>
                               </w:r>
                               <w:r>
-                                <w:t xml:space="preserve"> Left</w:t>
+                                <w:rPr>
+                                  <w:sz w:val="20"/>
+                                  <w:szCs w:val="20"/>
+                                </w:rPr>
+                                <w:t xml:space="preserve"> </w:t>
+                              </w:r>
+                              <w:r>
+                                <w:rPr>
+                                  <w:sz w:val="20"/>
+                                  <w:szCs w:val="20"/>
+                                </w:rPr>
+                                <w:t>L/R</w:t>
+                              </w:r>
+                              <w:r>
+                                <w:rPr>
+                                  <w:sz w:val="20"/>
+                                  <w:szCs w:val="20"/>
+                                </w:rPr>
+                                <w:t xml:space="preserve">, </w:t>
+                              </w:r>
+                              <w:r>
+                                <w:rPr>
+                                  <w:sz w:val="20"/>
+                                  <w:szCs w:val="20"/>
+                                </w:rPr>
+                                <w:t xml:space="preserve">USB cable </w:t>
                               </w:r>
                             </w:p>
                           </w:txbxContent>
@@ -2459,7 +2408,7 @@
                                 <w:t>Gnd</w:t>
                               </w:r>
                               <w:r>
-                                <w:t xml:space="preserve"> (LEDs and Audio)</w:t>
+                                <w:t xml:space="preserve"> (LEDs)</w:t>
                               </w:r>
                               <w:r>
                                 <w:t xml:space="preserve"> </w:t>
@@ -3047,6 +2996,144 @@
                           <a:noAutofit/>
                         </wps:bodyPr>
                       </wps:wsp>
+                      <wps:wsp>
+                        <wps:cNvPr id="149" name="Rectangle 149"/>
+                        <wps:cNvSpPr>
+                          <a:spLocks noChangeArrowheads="1"/>
+                        </wps:cNvSpPr>
+                        <wps:spPr bwMode="auto">
+                          <a:xfrm>
+                            <a:off x="521677" y="2842845"/>
+                            <a:ext cx="490661" cy="756140"/>
+                          </a:xfrm>
+                          <a:prstGeom prst="rect">
+                            <a:avLst/>
+                          </a:prstGeom>
+                          <a:solidFill>
+                            <a:srgbClr val="FFFFFF"/>
+                          </a:solidFill>
+                          <a:ln w="9525">
+                            <a:solidFill>
+                              <a:srgbClr val="000000"/>
+                            </a:solidFill>
+                            <a:miter lim="800000"/>
+                            <a:headEnd/>
+                            <a:tailEnd/>
+                          </a:ln>
+                        </wps:spPr>
+                        <wps:txbx>
+                          <w:txbxContent>
+                            <w:p>
+                              <w:pPr>
+                                <w:jc w:val="center"/>
+                              </w:pPr>
+                              <w:r>
+                                <w:t>Mic Jack</w:t>
+                              </w:r>
+                              <w:r>
+                                <w:t xml:space="preserve"> </w:t>
+                              </w:r>
+                              <w:r>
+                                <w:rPr>
+                                  <w:sz w:val="20"/>
+                                  <w:szCs w:val="20"/>
+                                </w:rPr>
+                                <w:t>at Prop</w:t>
+                              </w:r>
+                            </w:p>
+                          </w:txbxContent>
+                        </wps:txbx>
+                        <wps:bodyPr rot="0" vert="horz" wrap="square" lIns="91440" tIns="45720" rIns="91440" bIns="45720" anchor="t" anchorCtr="0" upright="1">
+                          <a:noAutofit/>
+                        </wps:bodyPr>
+                      </wps:wsp>
+                      <wps:wsp>
+                        <wps:cNvPr id="481" name="Elbow Connector 481"/>
+                        <wps:cNvCnPr>
+                          <a:stCxn id="149" idx="0"/>
+                        </wps:cNvCnPr>
+                        <wps:spPr>
+                          <a:xfrm rot="16200000" flipV="1">
+                            <a:off x="339545" y="2415382"/>
+                            <a:ext cx="404444" cy="450482"/>
+                          </a:xfrm>
+                          <a:prstGeom prst="bentConnector2">
+                            <a:avLst/>
+                          </a:prstGeom>
+                          <a:ln w="15875">
+                            <a:solidFill>
+                              <a:schemeClr val="tx1"/>
+                            </a:solidFill>
+                          </a:ln>
+                        </wps:spPr>
+                        <wps:style>
+                          <a:lnRef idx="1">
+                            <a:schemeClr val="accent1"/>
+                          </a:lnRef>
+                          <a:fillRef idx="0">
+                            <a:schemeClr val="accent1"/>
+                          </a:fillRef>
+                          <a:effectRef idx="0">
+                            <a:schemeClr val="accent1"/>
+                          </a:effectRef>
+                          <a:fontRef idx="minor">
+                            <a:schemeClr val="tx1"/>
+                          </a:fontRef>
+                        </wps:style>
+                        <wps:bodyPr/>
+                      </wps:wsp>
+                      <wps:wsp>
+                        <wps:cNvPr id="482" name="Text Box 482"/>
+                        <wps:cNvSpPr txBox="1"/>
+                        <wps:spPr>
+                          <a:xfrm>
+                            <a:off x="152400" y="1781908"/>
+                            <a:ext cx="720969" cy="592016"/>
+                          </a:xfrm>
+                          <a:prstGeom prst="rect">
+                            <a:avLst/>
+                          </a:prstGeom>
+                          <a:solidFill>
+                            <a:schemeClr val="lt1"/>
+                          </a:solidFill>
+                          <a:ln w="6350">
+                            <a:noFill/>
+                          </a:ln>
+                          <a:effectLst/>
+                        </wps:spPr>
+                        <wps:style>
+                          <a:lnRef idx="0">
+                            <a:schemeClr val="accent1"/>
+                          </a:lnRef>
+                          <a:fillRef idx="0">
+                            <a:schemeClr val="accent1"/>
+                          </a:fillRef>
+                          <a:effectRef idx="0">
+                            <a:schemeClr val="accent1"/>
+                          </a:effectRef>
+                          <a:fontRef idx="minor">
+                            <a:schemeClr val="dk1"/>
+                          </a:fontRef>
+                        </wps:style>
+                        <wps:txbx>
+                          <w:txbxContent>
+                            <w:p>
+                              <w:r>
+                                <w:t>T</w:t>
+                              </w:r>
+                              <w:r>
+                                <w:t>o Audio Src L/R</w:t>
+                              </w:r>
+                            </w:p>
+                          </w:txbxContent>
+                        </wps:txbx>
+                        <wps:bodyPr rot="0" spcFirstLastPara="0" vertOverflow="overflow" horzOverflow="overflow" vert="horz" wrap="square" lIns="91440" tIns="45720" rIns="91440" bIns="45720" numCol="1" spcCol="0" rtlCol="0" fromWordArt="0" anchor="t" anchorCtr="0" forceAA="0" compatLnSpc="1">
+                          <a:prstTxWarp prst="textNoShape">
+                            <a:avLst/>
+                          </a:prstTxWarp>
+                          <a:noAutofit/>
+                        </wps:bodyPr>
+                      </wps:wsp>
                     </wpc:wpc>
                   </a:graphicData>
                 </a:graphic>
@@ -3055,7 +3142,7 @@
           </mc:Choice>
           <mc:Fallback>
             <w:pict>
-              <v:group id="Canvas 67" o:spid="_x0000_s1026" editas="canvas" style="width:684pt;height:414pt;mso-position-horizontal-relative:char;mso-position-vertical-relative:line" coordsize="86868,52578" o:gfxdata="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">
+              <v:group id="Canvas 67" o:spid="_x0000_s1026" editas="canvas" style="width:684pt;height:414pt;mso-position-horizontal-relative:char;mso-position-vertical-relative:line" coordsize="86868,52578" o:gfxdata="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">
                 <v:shapetype id="_x0000_t75" coordsize="21600,21600" o:spt="75" o:preferrelative="t" path="m@4@5l@4@11@9@11@9@5xe" filled="f" stroked="f">
                   <v:stroke joinstyle="miter"/>
                   <v:formulas>
@@ -3109,7 +3196,7 @@
                                       </pic:cNvPicPr>
                                     </pic:nvPicPr>
                                     <pic:blipFill>
-                                      <a:blip r:embed="rId8">
+                                      <a:blip r:embed="rId7">
                                         <a:extLst>
                                           <a:ext uri="{28A0092B-C50C-407E-A947-70E740481C1C}">
                                             <a14:useLocalDpi xmlns:a14="http://schemas.microsoft.com/office/drawing/2010/main" val="0"/>
@@ -3173,7 +3260,7 @@
                                       </pic:cNvPicPr>
                                     </pic:nvPicPr>
                                     <pic:blipFill>
-                                      <a:blip r:embed="rId8">
+                                      <a:blip r:embed="rId7">
                                         <a:extLst>
                                           <a:ext uri="{28A0092B-C50C-407E-A947-70E740481C1C}">
                                             <a14:useLocalDpi xmlns:a14="http://schemas.microsoft.com/office/drawing/2010/main" val="0"/>
@@ -3237,7 +3324,7 @@
                                       </pic:cNvPicPr>
                                     </pic:nvPicPr>
                                     <pic:blipFill>
-                                      <a:blip r:embed="rId8">
+                                      <a:blip r:embed="rId7">
                                         <a:extLst>
                                           <a:ext uri="{28A0092B-C50C-407E-A947-70E740481C1C}">
                                             <a14:useLocalDpi xmlns:a14="http://schemas.microsoft.com/office/drawing/2010/main" val="0"/>
@@ -3301,7 +3388,7 @@
                                       </pic:cNvPicPr>
                                     </pic:nvPicPr>
                                     <pic:blipFill>
-                                      <a:blip r:embed="rId8">
+                                      <a:blip r:embed="rId7">
                                         <a:extLst>
                                           <a:ext uri="{28A0092B-C50C-407E-A947-70E740481C1C}">
                                             <a14:useLocalDpi xmlns:a14="http://schemas.microsoft.com/office/drawing/2010/main" val="0"/>
@@ -3365,7 +3452,7 @@
                                       </pic:cNvPicPr>
                                     </pic:nvPicPr>
                                     <pic:blipFill>
-                                      <a:blip r:embed="rId8">
+                                      <a:blip r:embed="rId7">
                                         <a:extLst>
                                           <a:ext uri="{28A0092B-C50C-407E-A947-70E740481C1C}">
                                             <a14:useLocalDpi xmlns:a14="http://schemas.microsoft.com/office/drawing/2010/main" val="0"/>
@@ -3429,7 +3516,7 @@
                                       </pic:cNvPicPr>
                                     </pic:nvPicPr>
                                     <pic:blipFill>
-                                      <a:blip r:embed="rId8">
+                                      <a:blip r:embed="rId7">
                                         <a:extLst>
                                           <a:ext uri="{28A0092B-C50C-407E-A947-70E740481C1C}">
                                             <a14:useLocalDpi xmlns:a14="http://schemas.microsoft.com/office/drawing/2010/main" val="0"/>
@@ -3493,7 +3580,7 @@
                                       </pic:cNvPicPr>
                                     </pic:nvPicPr>
                                     <pic:blipFill>
-                                      <a:blip r:embed="rId8">
+                                      <a:blip r:embed="rId7">
                                         <a:extLst>
                                           <a:ext uri="{28A0092B-C50C-407E-A947-70E740481C1C}">
                                             <a14:useLocalDpi xmlns:a14="http://schemas.microsoft.com/office/drawing/2010/main" val="0"/>
@@ -3557,7 +3644,7 @@
                                       </pic:cNvPicPr>
                                     </pic:nvPicPr>
                                     <pic:blipFill>
-                                      <a:blip r:embed="rId8">
+                                      <a:blip r:embed="rId7">
                                         <a:extLst>
                                           <a:ext uri="{28A0092B-C50C-407E-A947-70E740481C1C}">
                                             <a14:useLocalDpi xmlns:a14="http://schemas.microsoft.com/office/drawing/2010/main" val="0"/>
@@ -3621,7 +3708,7 @@
                                       </pic:cNvPicPr>
                                     </pic:nvPicPr>
                                     <pic:blipFill>
-                                      <a:blip r:embed="rId8">
+                                      <a:blip r:embed="rId7">
                                         <a:extLst>
                                           <a:ext uri="{28A0092B-C50C-407E-A947-70E740481C1C}">
                                             <a14:useLocalDpi xmlns:a14="http://schemas.microsoft.com/office/drawing/2010/main" val="0"/>
@@ -3659,7 +3746,7 @@
                     </w:txbxContent>
                   </v:textbox>
                 </v:shape>
-                <v:shape id="Text Box 78" o:spid="_x0000_s1037" type="#_x0000_t202" style="position:absolute;left:69723;top:1143;width:2286;height:7994;visibility:visible;mso-wrap-style:square;v-text-anchor:top" o:gfxdata="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">
+                <v:shape id="_x0000_s1037" type="#_x0000_t202" style="position:absolute;left:69723;top:1143;width:2286;height:7994;visibility:visible;mso-wrap-style:square;v-text-anchor:top" o:gfxdata="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">
                   <v:textbox>
                     <w:txbxContent>
                       <w:p>
@@ -3685,7 +3772,7 @@
                                       </pic:cNvPicPr>
                                     </pic:nvPicPr>
                                     <pic:blipFill>
-                                      <a:blip r:embed="rId8">
+                                      <a:blip r:embed="rId7">
                                         <a:extLst>
                                           <a:ext uri="{28A0092B-C50C-407E-A947-70E740481C1C}">
                                             <a14:useLocalDpi xmlns:a14="http://schemas.microsoft.com/office/drawing/2010/main" val="0"/>
@@ -3749,7 +3836,7 @@
                                       </pic:cNvPicPr>
                                     </pic:nvPicPr>
                                     <pic:blipFill>
-                                      <a:blip r:embed="rId8">
+                                      <a:blip r:embed="rId7">
                                         <a:extLst>
                                           <a:ext uri="{28A0092B-C50C-407E-A947-70E740481C1C}">
                                             <a14:useLocalDpi xmlns:a14="http://schemas.microsoft.com/office/drawing/2010/main" val="0"/>
@@ -3813,7 +3900,7 @@
                                       </pic:cNvPicPr>
                                     </pic:nvPicPr>
                                     <pic:blipFill>
-                                      <a:blip r:embed="rId8">
+                                      <a:blip r:embed="rId7">
                                         <a:extLst>
                                           <a:ext uri="{28A0092B-C50C-407E-A947-70E740481C1C}">
                                             <a14:useLocalDpi xmlns:a14="http://schemas.microsoft.com/office/drawing/2010/main" val="0"/>
@@ -3864,7 +3951,7 @@
                   <o:complex v:ext="view"/>
                 </v:shapetype>
                 <v:shape id="AutoShape 81" o:spid="_x0000_s1040" type="#_x0000_t22" style="position:absolute;left:4572;top:42297;width:8001;height:2280;visibility:visible;mso-wrap-style:square;v-text-anchor:top" o:gfxdata="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"/>
-                <v:shape id="Text Box 82" o:spid="_x0000_s1041" type="#_x0000_t202" style="position:absolute;left:4572;top:45720;width:10287;height:2286;visibility:visible;mso-wrap-style:square;v-text-anchor:top" o:gfxdata="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" stroked="f">
+                <v:shape id="Text Box 82" o:spid="_x0000_s1041" type="#_x0000_t202" style="position:absolute;left:4572;top:45720;width:10287;height:2754;visibility:visible;mso-wrap-style:square;v-text-anchor:top" o:gfxdata="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" stroked="f">
                   <v:textbox>
                     <w:txbxContent>
                       <w:p>
@@ -3875,40 +3962,59 @@
                     </w:txbxContent>
                   </v:textbox>
                 </v:shape>
-                <v:line id="Line 83" o:spid="_x0000_s1042" style="position:absolute;visibility:visible;mso-wrap-style:square" from="6858,9144" to="6858,42297" o:connectortype="straight" o:gfxdata="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"/>
-                <v:line id="Line 84" o:spid="_x0000_s1043" style="position:absolute;visibility:visible;mso-wrap-style:square" from="9144,9144" to="9144,42297" o:connectortype="straight" o:gfxdata="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"/>
-                <v:shape id="Text Box 85" o:spid="_x0000_s1044" type="#_x0000_t202" style="position:absolute;left:9144;top:37052;width:6667;height:4572;visibility:visible;mso-wrap-style:square;v-text-anchor:top" o:gfxdata="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" filled="f" stroked="f">
+                <v:line id="Line 83" o:spid="_x0000_s1042" style="position:absolute;visibility:visible;mso-wrap-style:square" from="6858,36099" to="6858,42297" o:connectortype="straight" o:gfxdata="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"/>
+                <v:shape id="_x0000_s1043" type="#_x0000_t202" style="position:absolute;left:1260;top:35784;width:6858;height:6507;visibility:visible;mso-wrap-style:square;v-text-anchor:top" o:gfxdata="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" filled="f" stroked="f">
                   <v:fill opacity="0"/>
                   <v:textbox>
                     <w:txbxContent>
                       <w:p>
+                        <w:pPr>
+                          <w:rPr>
+                            <w:sz w:val="20"/>
+                            <w:szCs w:val="20"/>
+                          </w:rPr>
+                        </w:pPr>
                         <w:r>
-                          <w:t>A</w:t>
+                          <w:rPr>
+                            <w:sz w:val="20"/>
+                            <w:szCs w:val="20"/>
+                          </w:rPr>
+                          <w:t>Audio</w:t>
                         </w:r>
                         <w:r>
-                          <w:t>udio Right</w:t>
+                          <w:rPr>
+                            <w:sz w:val="20"/>
+                            <w:szCs w:val="20"/>
+                          </w:rPr>
+                          <w:t xml:space="preserve"> </w:t>
+                        </w:r>
+                        <w:r>
+                          <w:rPr>
+                            <w:sz w:val="20"/>
+                            <w:szCs w:val="20"/>
+                          </w:rPr>
+                          <w:t>L/R</w:t>
+                        </w:r>
+                        <w:r>
+                          <w:rPr>
+                            <w:sz w:val="20"/>
+                            <w:szCs w:val="20"/>
+                          </w:rPr>
+                          <w:t xml:space="preserve">, </w:t>
+                        </w:r>
+                        <w:r>
+                          <w:rPr>
+                            <w:sz w:val="20"/>
+                            <w:szCs w:val="20"/>
+                          </w:rPr>
+                          <w:t xml:space="preserve">USB cable </w:t>
                         </w:r>
                       </w:p>
                     </w:txbxContent>
                   </v:textbox>
                 </v:shape>
-                <v:shape id="_x0000_s1045" type="#_x0000_t202" style="position:absolute;left:1143;top:36576;width:6381;height:4191;visibility:visible;mso-wrap-style:square;v-text-anchor:top" o:gfxdata="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" filled="f" stroked="f">
-                  <v:fill opacity="0"/>
-                  <v:textbox>
-                    <w:txbxContent>
-                      <w:p>
-                        <w:r>
-                          <w:t>Audio</w:t>
-                        </w:r>
-                        <w:r>
-                          <w:t xml:space="preserve"> Left</w:t>
-                        </w:r>
-                      </w:p>
-                    </w:txbxContent>
-                  </v:textbox>
-                </v:shape>
-                <v:line id="Line 87" o:spid="_x0000_s1046" style="position:absolute;visibility:visible;mso-wrap-style:square" from="11430,9144" to="11436,30861" o:connectortype="straight" o:gfxdata="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"/>
-                <v:shape id="Text Box 88" o:spid="_x0000_s1047" type="#_x0000_t202" style="position:absolute;left:10287;top:30861;width:10287;height:3429;visibility:visible;mso-wrap-style:square;v-text-anchor:top" o:gfxdata="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" filled="f" stroked="f">
+                <v:line id="Line 87" o:spid="_x0000_s1044" style="position:absolute;visibility:visible;mso-wrap-style:square" from="11430,9144" to="11436,30861" o:connectortype="straight" o:gfxdata="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"/>
+                <v:shape id="Text Box 88" o:spid="_x0000_s1045" type="#_x0000_t202" style="position:absolute;left:10287;top:30861;width:10287;height:3429;visibility:visible;mso-wrap-style:square;v-text-anchor:top" o:gfxdata="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" filled="f" stroked="f">
                   <v:fill opacity="0"/>
                   <v:textbox>
                     <w:txbxContent>
@@ -3923,8 +4029,8 @@
                     </w:txbxContent>
                   </v:textbox>
                 </v:shape>
-                <v:line id="Line 89" o:spid="_x0000_s1048" style="position:absolute;visibility:visible;mso-wrap-style:square" from="26289,9144" to="26295,42291" o:connectortype="straight" o:gfxdata="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"/>
-                <v:rect id="Rectangle 90" o:spid="_x0000_s1049" style="position:absolute;left:22860;top:42291;width:10287;height:7112;visibility:visible;mso-wrap-style:square;v-text-anchor:top" o:gfxdata="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">
+                <v:line id="Line 89" o:spid="_x0000_s1046" style="position:absolute;visibility:visible;mso-wrap-style:square" from="26289,9144" to="26295,42291" o:connectortype="straight" o:gfxdata="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"/>
+                <v:rect id="Rectangle 90" o:spid="_x0000_s1047" style="position:absolute;left:22860;top:42291;width:10287;height:7112;visibility:visible;mso-wrap-style:square;v-text-anchor:top" o:gfxdata="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">
                   <v:textbox>
                     <w:txbxContent>
                       <w:p>
@@ -3946,40 +4052,33 @@
                     </w:txbxContent>
                   </v:textbox>
                 </v:rect>
-                <v:shape id="Text Box 91" o:spid="_x0000_s1050" type="#_x0000_t202" style="position:absolute;left:30480;top:36099;width:10001;height:4572;visibility:visible;mso-wrap-style:square;v-text-anchor:top" o:gfxdata="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" filled="f" stroked="f">
+                <v:shape id="Text Box 91" o:spid="_x0000_s1048" type="#_x0000_t202" style="position:absolute;left:30480;top:36099;width:10001;height:4572;visibility:visible;mso-wrap-style:square;v-text-anchor:top" o:gfxdata="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" filled="f" stroked="f">
                   <v:fill opacity="0"/>
                   <v:textbox>
                     <w:txbxContent>
                       <w:p>
                         <w:r>
-                          <w:t xml:space="preserve">Head Nod Servo </w:t>
+                          <w:t>Head Nod Servo Cntrl</w:t>
                         </w:r>
-                        <w:proofErr w:type="spellStart"/>
-                        <w:r>
-                          <w:t>Cntrl</w:t>
-                        </w:r>
-                        <w:proofErr w:type="spellEnd"/>
                       </w:p>
                     </w:txbxContent>
                   </v:textbox>
                 </v:shape>
-                <v:line id="Line 92" o:spid="_x0000_s1051" style="position:absolute;visibility:visible;mso-wrap-style:square" from="28575,9144" to="28581,42291" o:connectortype="straight" o:gfxdata="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"/>
-                <v:line id="Line 93" o:spid="_x0000_s1052" style="position:absolute;visibility:visible;mso-wrap-style:square" from="30861,9144" to="30867,42291" o:connectortype="straight" o:gfxdata="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"/>
-                <v:shape id="Text Box 94" o:spid="_x0000_s1053" type="#_x0000_t202" style="position:absolute;left:21717;top:36576;width:4572;height:2286;visibility:visible;mso-wrap-style:square;v-text-anchor:top" o:gfxdata="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" filled="f" stroked="f">
+                <v:line id="Line 92" o:spid="_x0000_s1049" style="position:absolute;visibility:visible;mso-wrap-style:square" from="28575,9144" to="28581,42291" o:connectortype="straight" o:gfxdata="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"/>
+                <v:line id="Line 93" o:spid="_x0000_s1050" style="position:absolute;visibility:visible;mso-wrap-style:square" from="30861,9144" to="30867,42291" o:connectortype="straight" o:gfxdata="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"/>
+                <v:shape id="Text Box 94" o:spid="_x0000_s1051" type="#_x0000_t202" style="position:absolute;left:21717;top:36576;width:4572;height:2286;visibility:visible;mso-wrap-style:square;v-text-anchor:top" o:gfxdata="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" filled="f" stroked="f">
                   <v:fill opacity="0"/>
                   <v:textbox>
                     <w:txbxContent>
                       <w:p>
-                        <w:proofErr w:type="spellStart"/>
                         <w:r>
                           <w:t>Gnd</w:t>
                         </w:r>
-                        <w:proofErr w:type="spellEnd"/>
                       </w:p>
                     </w:txbxContent>
                   </v:textbox>
                 </v:shape>
-                <v:shape id="Text Box 95" o:spid="_x0000_s1054" type="#_x0000_t202" style="position:absolute;left:26289;top:34290;width:4572;height:2286;visibility:visible;mso-wrap-style:square;v-text-anchor:top" o:gfxdata="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" filled="f" stroked="f">
+                <v:shape id="Text Box 95" o:spid="_x0000_s1052" type="#_x0000_t202" style="position:absolute;left:26289;top:34290;width:4572;height:2286;visibility:visible;mso-wrap-style:square;v-text-anchor:top" o:gfxdata="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" filled="f" stroked="f">
                   <v:fill opacity="0"/>
                   <v:textbox>
                     <w:txbxContent>
@@ -3991,7 +4090,7 @@
                     </w:txbxContent>
                   </v:textbox>
                 </v:shape>
-                <v:shape id="Text Box 97" o:spid="_x0000_s1055" type="#_x0000_t202" style="position:absolute;left:45720;top:1143;width:2286;height:7994;visibility:visible;mso-wrap-style:square;v-text-anchor:top" o:gfxdata="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">
+                <v:shape id="Text Box 97" o:spid="_x0000_s1053" type="#_x0000_t202" style="position:absolute;left:45720;top:1143;width:2286;height:7994;visibility:visible;mso-wrap-style:square;v-text-anchor:top" o:gfxdata="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">
                   <v:textbox>
                     <w:txbxContent>
                       <w:p>
@@ -4017,7 +4116,7 @@
                                       </pic:cNvPicPr>
                                     </pic:nvPicPr>
                                     <pic:blipFill>
-                                      <a:blip r:embed="rId8">
+                                      <a:blip r:embed="rId7">
                                         <a:extLst>
                                           <a:ext uri="{28A0092B-C50C-407E-A947-70E740481C1C}">
                                             <a14:useLocalDpi xmlns:a14="http://schemas.microsoft.com/office/drawing/2010/main" val="0"/>
@@ -4055,7 +4154,7 @@
                     </w:txbxContent>
                   </v:textbox>
                 </v:shape>
-                <v:shape id="Text Box 98" o:spid="_x0000_s1056" type="#_x0000_t202" style="position:absolute;left:48006;top:1143;width:2286;height:7994;visibility:visible;mso-wrap-style:square;v-text-anchor:top" o:gfxdata="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">
+                <v:shape id="Text Box 98" o:spid="_x0000_s1054" type="#_x0000_t202" style="position:absolute;left:48006;top:1143;width:2286;height:7994;visibility:visible;mso-wrap-style:square;v-text-anchor:top" o:gfxdata="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">
                   <v:textbox>
                     <w:txbxContent>
                       <w:p>
@@ -4081,7 +4180,7 @@
                                       </pic:cNvPicPr>
                                     </pic:nvPicPr>
                                     <pic:blipFill>
-                                      <a:blip r:embed="rId8">
+                                      <a:blip r:embed="rId7">
                                         <a:extLst>
                                           <a:ext uri="{28A0092B-C50C-407E-A947-70E740481C1C}">
                                             <a14:useLocalDpi xmlns:a14="http://schemas.microsoft.com/office/drawing/2010/main" val="0"/>
@@ -4119,7 +4218,7 @@
                     </w:txbxContent>
                   </v:textbox>
                 </v:shape>
-                <v:shape id="Text Box 99" o:spid="_x0000_s1057" type="#_x0000_t202" style="position:absolute;left:50292;top:1143;width:2286;height:7994;visibility:visible;mso-wrap-style:square;v-text-anchor:top" o:gfxdata="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">
+                <v:shape id="Text Box 99" o:spid="_x0000_s1055" type="#_x0000_t202" style="position:absolute;left:50292;top:1143;width:2286;height:7994;visibility:visible;mso-wrap-style:square;v-text-anchor:top" o:gfxdata="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">
                   <v:textbox>
                     <w:txbxContent>
                       <w:p>
@@ -4145,7 +4244,7 @@
                                       </pic:cNvPicPr>
                                     </pic:nvPicPr>
                                     <pic:blipFill>
-                                      <a:blip r:embed="rId8">
+                                      <a:blip r:embed="rId7">
                                         <a:extLst>
                                           <a:ext uri="{28A0092B-C50C-407E-A947-70E740481C1C}">
                                             <a14:useLocalDpi xmlns:a14="http://schemas.microsoft.com/office/drawing/2010/main" val="0"/>
@@ -4183,7 +4282,7 @@
                     </w:txbxContent>
                   </v:textbox>
                 </v:shape>
-                <v:shape id="Text Box 100" o:spid="_x0000_s1058" type="#_x0000_t202" style="position:absolute;left:52578;top:1143;width:2286;height:7994;visibility:visible;mso-wrap-style:square;v-text-anchor:top" o:gfxdata="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">
+                <v:shape id="Text Box 100" o:spid="_x0000_s1056" type="#_x0000_t202" style="position:absolute;left:52578;top:1143;width:2286;height:7994;visibility:visible;mso-wrap-style:square;v-text-anchor:top" o:gfxdata="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">
                   <v:textbox>
                     <w:txbxContent>
                       <w:p>
@@ -4209,7 +4308,7 @@
                                       </pic:cNvPicPr>
                                     </pic:nvPicPr>
                                     <pic:blipFill>
-                                      <a:blip r:embed="rId8">
+                                      <a:blip r:embed="rId7">
                                         <a:extLst>
                                           <a:ext uri="{28A0092B-C50C-407E-A947-70E740481C1C}">
                                             <a14:useLocalDpi xmlns:a14="http://schemas.microsoft.com/office/drawing/2010/main" val="0"/>
@@ -4247,8 +4346,8 @@
                     </w:txbxContent>
                   </v:textbox>
                 </v:shape>
-                <v:line id="Line 101" o:spid="_x0000_s1059" style="position:absolute;visibility:visible;mso-wrap-style:square" from="46863,9144" to="46869,42291" o:connectortype="straight" o:gfxdata="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"/>
-                <v:rect id="Rectangle 102" o:spid="_x0000_s1060" style="position:absolute;left:43434;top:42291;width:10287;height:6731;visibility:visible;mso-wrap-style:square;v-text-anchor:top" o:gfxdata="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">
+                <v:line id="Line 101" o:spid="_x0000_s1057" style="position:absolute;visibility:visible;mso-wrap-style:square" from="46863,9144" to="46869,42291" o:connectortype="straight" o:gfxdata="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"/>
+                <v:rect id="Rectangle 102" o:spid="_x0000_s1058" style="position:absolute;left:43434;top:42291;width:10287;height:6731;visibility:visible;mso-wrap-style:square;v-text-anchor:top" o:gfxdata="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">
                   <v:textbox>
                     <w:txbxContent>
                       <w:p>
@@ -4280,23 +4379,21 @@
                     </w:txbxContent>
                   </v:textbox>
                 </v:rect>
-                <v:line id="Line 104" o:spid="_x0000_s1061" style="position:absolute;visibility:visible;mso-wrap-style:square" from="49149,9144" to="49155,42291" o:connectortype="straight" o:gfxdata="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"/>
-                <v:line id="Line 105" o:spid="_x0000_s1062" style="position:absolute;visibility:visible;mso-wrap-style:square" from="51435,9144" to="51441,42291" o:connectortype="straight" o:gfxdata="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"/>
-                <v:shape id="Text Box 106" o:spid="_x0000_s1063" type="#_x0000_t202" style="position:absolute;left:42291;top:36576;width:4572;height:2286;visibility:visible;mso-wrap-style:square;v-text-anchor:top" o:gfxdata="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" filled="f" stroked="f">
+                <v:line id="Line 104" o:spid="_x0000_s1059" style="position:absolute;visibility:visible;mso-wrap-style:square" from="49149,9144" to="49155,42291" o:connectortype="straight" o:gfxdata="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"/>
+                <v:line id="Line 105" o:spid="_x0000_s1060" style="position:absolute;visibility:visible;mso-wrap-style:square" from="51435,9144" to="51441,42291" o:connectortype="straight" o:gfxdata="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"/>
+                <v:shape id="Text Box 106" o:spid="_x0000_s1061" type="#_x0000_t202" style="position:absolute;left:42291;top:36576;width:4572;height:2286;visibility:visible;mso-wrap-style:square;v-text-anchor:top" o:gfxdata="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" filled="f" stroked="f">
                   <v:fill opacity="0"/>
                   <v:textbox>
                     <w:txbxContent>
                       <w:p>
-                        <w:proofErr w:type="spellStart"/>
                         <w:r>
                           <w:t>Gnd</w:t>
                         </w:r>
-                        <w:proofErr w:type="spellEnd"/>
                       </w:p>
                     </w:txbxContent>
                   </v:textbox>
                 </v:shape>
-                <v:shape id="Text Box 107" o:spid="_x0000_s1064" type="#_x0000_t202" style="position:absolute;left:46863;top:34290;width:4572;height:2286;visibility:visible;mso-wrap-style:square;v-text-anchor:top" o:gfxdata="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" filled="f" stroked="f">
+                <v:shape id="Text Box 107" o:spid="_x0000_s1062" type="#_x0000_t202" style="position:absolute;left:46863;top:34290;width:4572;height:2286;visibility:visible;mso-wrap-style:square;v-text-anchor:top" o:gfxdata="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" filled="f" stroked="f">
                   <v:fill opacity="0"/>
                   <v:textbox>
                     <w:txbxContent>
@@ -4308,19 +4405,17 @@
                     </w:txbxContent>
                   </v:textbox>
                 </v:shape>
-                <v:line id="Line 109" o:spid="_x0000_s1065" style="position:absolute;visibility:visible;mso-wrap-style:square" from="13716,9144" to="13722,30861" o:connectortype="straight" o:gfxdata="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"/>
-                <v:shape id="Text Box 110" o:spid="_x0000_s1066" type="#_x0000_t202" style="position:absolute;left:13715;top:21716;width:9049;height:6954;visibility:visible;mso-wrap-style:square;v-text-anchor:top" o:gfxdata="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" filled="f" stroked="f">
+                <v:line id="Line 109" o:spid="_x0000_s1063" style="position:absolute;visibility:visible;mso-wrap-style:square" from="13716,9144" to="13722,30861" o:connectortype="straight" o:gfxdata="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"/>
+                <v:shape id="Text Box 110" o:spid="_x0000_s1064" type="#_x0000_t202" style="position:absolute;left:13715;top:21716;width:9049;height:6954;visibility:visible;mso-wrap-style:square;v-text-anchor:top" o:gfxdata="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" filled="f" stroked="f">
                   <v:fill opacity="0"/>
                   <v:textbox>
                     <w:txbxContent>
                       <w:p>
-                        <w:proofErr w:type="spellStart"/>
                         <w:r>
                           <w:t>Gnd</w:t>
                         </w:r>
-                        <w:proofErr w:type="spellEnd"/>
                         <w:r>
-                          <w:t xml:space="preserve"> (LEDs and Audio)</w:t>
+                          <w:t xml:space="preserve"> (LEDs)</w:t>
                         </w:r>
                         <w:r>
                           <w:t xml:space="preserve"> </w:t>
@@ -4329,7 +4424,7 @@
                     </w:txbxContent>
                   </v:textbox>
                 </v:shape>
-                <v:shape id="Text Box 112" o:spid="_x0000_s1067" type="#_x0000_t202" style="position:absolute;left:65151;top:42481;width:12573;height:6858;visibility:visible;mso-wrap-style:square;v-text-anchor:top" o:gfxdata="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" filled="f">
+                <v:shape id="Text Box 112" o:spid="_x0000_s1065" type="#_x0000_t202" style="position:absolute;left:65151;top:42481;width:12573;height:6858;visibility:visible;mso-wrap-style:square;v-text-anchor:top" o:gfxdata="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" filled="f">
                   <v:fill opacity="0"/>
                   <v:textbox>
                     <w:txbxContent>
@@ -4341,34 +4436,21 @@
                     </w:txbxContent>
                   </v:textbox>
                 </v:shape>
-                <v:rect id="Rectangle 113" o:spid="_x0000_s1068" style="position:absolute;left:11430;top:33147;width:4572;height:3429;visibility:visible;mso-wrap-style:square;v-text-anchor:top" o:gfxdata="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"/>
-                <v:line id="Line 114" o:spid="_x0000_s1069" style="position:absolute;visibility:visible;mso-wrap-style:square" from="68580,9144" to="68586,42291" o:connectortype="straight" o:gfxdata="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"/>
-                <v:line id="Line 115" o:spid="_x0000_s1070" style="position:absolute;visibility:visible;mso-wrap-style:square" from="70866,9144" to="70872,42291" o:connectortype="straight" o:gfxdata="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"/>
-                <v:shape id="Text Box 116" o:spid="_x0000_s1071" type="#_x0000_t202" style="position:absolute;left:70300;top:31248;width:15806;height:11049;visibility:visible;mso-wrap-style:square;v-text-anchor:top" o:gfxdata="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" filled="f" stroked="f">
+                <v:rect id="Rectangle 113" o:spid="_x0000_s1066" style="position:absolute;left:11430;top:33147;width:4572;height:3429;visibility:visible;mso-wrap-style:square;v-text-anchor:top" o:gfxdata="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"/>
+                <v:line id="Line 114" o:spid="_x0000_s1067" style="position:absolute;visibility:visible;mso-wrap-style:square" from="68580,9144" to="68586,42291" o:connectortype="straight" o:gfxdata="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"/>
+                <v:line id="Line 115" o:spid="_x0000_s1068" style="position:absolute;visibility:visible;mso-wrap-style:square" from="70866,9144" to="70872,42291" o:connectortype="straight" o:gfxdata="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"/>
+                <v:shape id="Text Box 116" o:spid="_x0000_s1069" type="#_x0000_t202" style="position:absolute;left:70300;top:31248;width:15806;height:11049;visibility:visible;mso-wrap-style:square;v-text-anchor:top" o:gfxdata="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" filled="f" stroked="f">
                   <v:fill opacity="0"/>
                   <v:textbox>
                     <w:txbxContent>
                       <w:p>
                         <w:r>
-                          <w:t xml:space="preserve">Back </w:t>
+                          <w:t>Back Cntrl</w:t>
                         </w:r>
-                        <w:proofErr w:type="spellStart"/>
-                        <w:r>
-                          <w:t>Cntrl</w:t>
-                        </w:r>
-                        <w:proofErr w:type="spellEnd"/>
                       </w:p>
                       <w:p>
                         <w:r>
-                          <w:t>(</w:t>
-                        </w:r>
-                        <w:proofErr w:type="gramStart"/>
-                        <w:r>
-                          <w:t>black</w:t>
-                        </w:r>
-                        <w:proofErr w:type="gramEnd"/>
-                        <w:r>
-                          <w:t xml:space="preserve"> wire)</w:t>
+                          <w:t>(black wire)</w:t>
                         </w:r>
                       </w:p>
                       <w:p>
@@ -4398,7 +4480,7 @@
                     </w:txbxContent>
                   </v:textbox>
                 </v:shape>
-                <v:shape id="Text Box 117" o:spid="_x0000_s1072" type="#_x0000_t202" style="position:absolute;left:62674;top:35623;width:5912;height:6287;visibility:visible;mso-wrap-style:square;v-text-anchor:top" o:gfxdata="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" filled="f" stroked="f">
+                <v:shape id="Text Box 117" o:spid="_x0000_s1070" type="#_x0000_t202" style="position:absolute;left:62674;top:35623;width:5912;height:6287;visibility:visible;mso-wrap-style:square;v-text-anchor:top" o:gfxdata="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" filled="f" stroked="f">
                   <v:fill opacity="0"/>
                   <v:textbox>
                     <w:txbxContent>
@@ -4409,13 +4491,8 @@
                       </w:p>
                       <w:p>
                         <w:r>
-                          <w:t>(</w:t>
+                          <w:t>(red</w:t>
                         </w:r>
-                        <w:proofErr w:type="gramStart"/>
-                        <w:r>
-                          <w:t>red</w:t>
-                        </w:r>
-                        <w:proofErr w:type="gramEnd"/>
                         <w:r>
                           <w:t xml:space="preserve"> wire</w:t>
                         </w:r>
@@ -4426,7 +4503,7 @@
                     </w:txbxContent>
                   </v:textbox>
                 </v:shape>
-                <v:shape id="Text Box 220" o:spid="_x0000_s1073" type="#_x0000_t202" style="position:absolute;left:1143;top:3429;width:4572;height:2286;visibility:visible;mso-wrap-style:square;v-text-anchor:top" o:gfxdata="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" filled="f" stroked="f">
+                <v:shape id="Text Box 220" o:spid="_x0000_s1071" type="#_x0000_t202" style="position:absolute;left:1143;top:3429;width:4572;height:2286;visibility:visible;mso-wrap-style:square;v-text-anchor:top" o:gfxdata="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" filled="f" stroked="f">
                   <v:fill opacity="0"/>
                   <v:textbox>
                     <w:txbxContent>
@@ -4446,7 +4523,7 @@
                     </w:txbxContent>
                   </v:textbox>
                 </v:shape>
-                <v:shape id="Text Box 221" o:spid="_x0000_s1074" type="#_x0000_t202" style="position:absolute;left:20574;top:3429;width:4572;height:2476;visibility:visible;mso-wrap-style:square;v-text-anchor:top" o:gfxdata="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" filled="f" stroked="f">
+                <v:shape id="Text Box 221" o:spid="_x0000_s1072" type="#_x0000_t202" style="position:absolute;left:20574;top:3429;width:4572;height:2476;visibility:visible;mso-wrap-style:square;v-text-anchor:top" o:gfxdata="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" filled="f" stroked="f">
                   <v:fill opacity="0"/>
                   <v:textbox>
                     <w:txbxContent>
@@ -4466,7 +4543,7 @@
                     </w:txbxContent>
                   </v:textbox>
                 </v:shape>
-                <v:shape id="Text Box 222" o:spid="_x0000_s1075" type="#_x0000_t202" style="position:absolute;left:41148;top:3429;width:4572;height:2571;visibility:visible;mso-wrap-style:square;v-text-anchor:top" o:gfxdata="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" filled="f" stroked="f">
+                <v:shape id="Text Box 222" o:spid="_x0000_s1073" type="#_x0000_t202" style="position:absolute;left:41148;top:3429;width:4572;height:2571;visibility:visible;mso-wrap-style:square;v-text-anchor:top" o:gfxdata="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" filled="f" stroked="f">
                   <v:fill opacity="0"/>
                   <v:textbox>
                     <w:txbxContent>
@@ -4486,7 +4563,7 @@
                     </w:txbxContent>
                   </v:textbox>
                 </v:shape>
-                <v:shape id="Text Box 223" o:spid="_x0000_s1076" type="#_x0000_t202" style="position:absolute;left:62865;top:3429;width:4572;height:2667;visibility:visible;mso-wrap-style:square;v-text-anchor:top" o:gfxdata="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" filled="f" stroked="f">
+                <v:shape id="Text Box 223" o:spid="_x0000_s1074" type="#_x0000_t202" style="position:absolute;left:62865;top:3429;width:4572;height:2667;visibility:visible;mso-wrap-style:square;v-text-anchor:top" o:gfxdata="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" filled="f" stroked="f">
                   <v:fill opacity="0"/>
                   <v:textbox>
                     <w:txbxContent>
@@ -4506,19 +4583,58 @@
                     </w:txbxContent>
                   </v:textbox>
                 </v:shape>
-                <v:shape id="Text Box 224" o:spid="_x0000_s1077" type="#_x0000_t202" style="position:absolute;left:50965;top:36671;width:9429;height:4572;visibility:visible;mso-wrap-style:square;v-text-anchor:top" o:gfxdata="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" filled="f" stroked="f">
+                <v:shape id="Text Box 224" o:spid="_x0000_s1075" type="#_x0000_t202" style="position:absolute;left:50965;top:36671;width:9429;height:4572;visibility:visible;mso-wrap-style:square;v-text-anchor:top" o:gfxdata="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" filled="f" stroked="f">
                   <v:fill opacity="0"/>
                   <v:textbox>
                     <w:txbxContent>
                       <w:p>
                         <w:r>
-                          <w:t xml:space="preserve">Head Rotate Servo </w:t>
+                          <w:t>Head Rotate Servo Cntrl</w:t>
                         </w:r>
-                        <w:proofErr w:type="spellStart"/>
+                      </w:p>
+                    </w:txbxContent>
+                  </v:textbox>
+                </v:shape>
+                <v:rect id="Rectangle 149" o:spid="_x0000_s1076" style="position:absolute;left:5216;top:28428;width:4907;height:7561;visibility:visible;mso-wrap-style:square;v-text-anchor:top" o:gfxdata="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">
+                  <v:textbox>
+                    <w:txbxContent>
+                      <w:p>
+                        <w:pPr>
+                          <w:jc w:val="center"/>
+                        </w:pPr>
                         <w:r>
-                          <w:t>Cntrl</w:t>
+                          <w:t>Mic Jack</w:t>
                         </w:r>
-                        <w:proofErr w:type="spellEnd"/>
+                        <w:r>
+                          <w:t xml:space="preserve"> </w:t>
+                        </w:r>
+                        <w:r>
+                          <w:rPr>
+                            <w:sz w:val="20"/>
+                            <w:szCs w:val="20"/>
+                          </w:rPr>
+                          <w:t>at Prop</w:t>
+                        </w:r>
+                      </w:p>
+                    </w:txbxContent>
+                  </v:textbox>
+                </v:rect>
+                <v:shapetype id="_x0000_t33" coordsize="21600,21600" o:spt="33" o:oned="t" path="m,l21600,r,21600e" filled="f">
+                  <v:stroke joinstyle="miter"/>
+                  <v:path arrowok="t" fillok="f" o:connecttype="none"/>
+                  <o:lock v:ext="edit" shapetype="t"/>
+                </v:shapetype>
+                <v:shape id="Elbow Connector 481" o:spid="_x0000_s1077" type="#_x0000_t33" style="position:absolute;left:3396;top:24153;width:4044;height:4505;rotation:90;flip:y;visibility:visible;mso-wrap-style:square" o:connectortype="elbow" o:gfxdata="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" strokecolor="black [3213]" strokeweight="1.25pt"/>
+                <v:shape id="Text Box 482" o:spid="_x0000_s1078" type="#_x0000_t202" style="position:absolute;left:1524;top:17819;width:7209;height:5920;visibility:visible;mso-wrap-style:square;v-text-anchor:top" o:gfxdata="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" fillcolor="white [3201]" stroked="f" strokeweight=".5pt">
+                  <v:textbox>
+                    <w:txbxContent>
+                      <w:p>
+                        <w:r>
+                          <w:t>T</w:t>
+                        </w:r>
+                        <w:r>
+                          <w:t>o Audio Src L/R</w:t>
+                        </w:r>
                       </w:p>
                     </w:txbxContent>
                   </v:textbox>
@@ -4529,6 +4645,7 @@
           </mc:Fallback>
         </mc:AlternateContent>
       </w:r>
+      <w:bookmarkEnd w:id="0"/>
     </w:p>
     <w:p/>
     <w:p>
@@ -4611,7 +4728,7 @@
                                             </pic:cNvPicPr>
                                           </pic:nvPicPr>
                                           <pic:blipFill>
-                                            <a:blip r:embed="rId8">
+                                            <a:blip r:embed="rId7">
                                               <a:extLst>
                                                 <a:ext uri="{28A0092B-C50C-407E-A947-70E740481C1C}">
                                                   <a14:useLocalDpi xmlns:a14="http://schemas.microsoft.com/office/drawing/2010/main" val="0"/>
@@ -4702,7 +4819,7 @@
                                             </pic:cNvPicPr>
                                           </pic:nvPicPr>
                                           <pic:blipFill>
-                                            <a:blip r:embed="rId8">
+                                            <a:blip r:embed="rId7">
                                               <a:extLst>
                                                 <a:ext uri="{28A0092B-C50C-407E-A947-70E740481C1C}">
                                                   <a14:useLocalDpi xmlns:a14="http://schemas.microsoft.com/office/drawing/2010/main" val="0"/>
@@ -4793,7 +4910,7 @@
                                             </pic:cNvPicPr>
                                           </pic:nvPicPr>
                                           <pic:blipFill>
-                                            <a:blip r:embed="rId8">
+                                            <a:blip r:embed="rId7">
                                               <a:extLst>
                                                 <a:ext uri="{28A0092B-C50C-407E-A947-70E740481C1C}">
                                                   <a14:useLocalDpi xmlns:a14="http://schemas.microsoft.com/office/drawing/2010/main" val="0"/>
@@ -5286,6 +5403,336 @@
                           <a:noAutofit/>
                         </wps:bodyPr>
                       </wps:wsp>
+                      <wps:wsp>
+                        <wps:cNvPr id="172" name="Rectangle 172"/>
+                        <wps:cNvSpPr>
+                          <a:spLocks noChangeArrowheads="1"/>
+                        </wps:cNvSpPr>
+                        <wps:spPr bwMode="auto">
+                          <a:xfrm>
+                            <a:off x="297230" y="4229398"/>
+                            <a:ext cx="1385031" cy="629703"/>
+                          </a:xfrm>
+                          <a:prstGeom prst="rect">
+                            <a:avLst/>
+                          </a:prstGeom>
+                          <a:solidFill>
+                            <a:srgbClr val="FFFFFF"/>
+                          </a:solidFill>
+                          <a:ln w="9525">
+                            <a:solidFill>
+                              <a:srgbClr val="000000"/>
+                            </a:solidFill>
+                            <a:miter lim="800000"/>
+                            <a:headEnd/>
+                            <a:tailEnd/>
+                          </a:ln>
+                        </wps:spPr>
+                        <wps:txbx>
+                          <w:txbxContent>
+                            <w:p>
+                              <w:pPr>
+                                <w:pStyle w:val="NormalWeb"/>
+                                <w:spacing w:before="0" w:beforeAutospacing="0" w:after="0" w:afterAutospacing="0"/>
+                              </w:pPr>
+                              <w:r>
+                                <w:t xml:space="preserve">Electret </w:t>
+                              </w:r>
+                              <w:r>
+                                <w:t>Mic Amp (for hearing</w:t>
+                              </w:r>
+                              <w:r>
+                                <w:t xml:space="preserve"> at prop</w:t>
+                              </w:r>
+                              <w:r>
+                                <w:t>)</w:t>
+                              </w:r>
+                            </w:p>
+                          </w:txbxContent>
+                        </wps:txbx>
+                        <wps:bodyPr rot="0" vert="horz" wrap="square" lIns="91440" tIns="45720" rIns="91440" bIns="45720" anchor="t" anchorCtr="0" upright="1">
+                          <a:noAutofit/>
+                        </wps:bodyPr>
+                      </wps:wsp>
+                      <wps:wsp>
+                        <wps:cNvPr id="173" name="Line 89"/>
+                        <wps:cNvCnPr>
+                          <a:cxnSpLocks noChangeShapeType="1"/>
+                        </wps:cNvCnPr>
+                        <wps:spPr bwMode="auto">
+                          <a:xfrm>
+                            <a:off x="526465" y="2790017"/>
+                            <a:ext cx="0" cy="1448236"/>
+                          </a:xfrm>
+                          <a:prstGeom prst="line">
+                            <a:avLst/>
+                          </a:prstGeom>
+                          <a:noFill/>
+                          <a:ln w="9525">
+                            <a:solidFill>
+                              <a:srgbClr val="000000"/>
+                            </a:solidFill>
+                            <a:round/>
+                            <a:headEnd/>
+                            <a:tailEnd/>
+                          </a:ln>
+                          <a:extLst>
+                            <a:ext uri="{909E8E84-426E-40DD-AFC4-6F175D3DCCD1}">
+                              <a14:hiddenFill xmlns:a14="http://schemas.microsoft.com/office/drawing/2010/main">
+                                <a:noFill/>
+                              </a14:hiddenFill>
+                            </a:ext>
+                          </a:extLst>
+                        </wps:spPr>
+                        <wps:bodyPr/>
+                      </wps:wsp>
+                      <wps:wsp>
+                        <wps:cNvPr id="174" name="Line 89"/>
+                        <wps:cNvCnPr>
+                          <a:cxnSpLocks noChangeShapeType="1"/>
+                        </wps:cNvCnPr>
+                        <wps:spPr bwMode="auto">
+                          <a:xfrm>
+                            <a:off x="794338" y="2790022"/>
+                            <a:ext cx="0" cy="1447800"/>
+                          </a:xfrm>
+                          <a:prstGeom prst="line">
+                            <a:avLst/>
+                          </a:prstGeom>
+                          <a:noFill/>
+                          <a:ln w="9525">
+                            <a:solidFill>
+                              <a:srgbClr val="000000"/>
+                            </a:solidFill>
+                            <a:round/>
+                            <a:headEnd/>
+                            <a:tailEnd/>
+                          </a:ln>
+                          <a:extLst>
+                            <a:ext uri="{909E8E84-426E-40DD-AFC4-6F175D3DCCD1}">
+                              <a14:hiddenFill xmlns:a14="http://schemas.microsoft.com/office/drawing/2010/main">
+                                <a:noFill/>
+                              </a14:hiddenFill>
+                            </a:ext>
+                          </a:extLst>
+                        </wps:spPr>
+                        <wps:bodyPr/>
+                      </wps:wsp>
+                      <wps:wsp>
+                        <wps:cNvPr id="175" name="Line 89"/>
+                        <wps:cNvCnPr>
+                          <a:cxnSpLocks noChangeShapeType="1"/>
+                        </wps:cNvCnPr>
+                        <wps:spPr bwMode="auto">
+                          <a:xfrm>
+                            <a:off x="1122584" y="2781305"/>
+                            <a:ext cx="0" cy="1447800"/>
+                          </a:xfrm>
+                          <a:prstGeom prst="line">
+                            <a:avLst/>
+                          </a:prstGeom>
+                          <a:noFill/>
+                          <a:ln w="9525">
+                            <a:solidFill>
+                              <a:srgbClr val="000000"/>
+                            </a:solidFill>
+                            <a:round/>
+                            <a:headEnd/>
+                            <a:tailEnd/>
+                          </a:ln>
+                          <a:extLst>
+                            <a:ext uri="{909E8E84-426E-40DD-AFC4-6F175D3DCCD1}">
+                              <a14:hiddenFill xmlns:a14="http://schemas.microsoft.com/office/drawing/2010/main">
+                                <a:noFill/>
+                              </a14:hiddenFill>
+                            </a:ext>
+                          </a:extLst>
+                        </wps:spPr>
+                        <wps:bodyPr/>
+                      </wps:wsp>
+                      <wps:wsp>
+                        <wps:cNvPr id="176" name="Text Box 94"/>
+                        <wps:cNvSpPr txBox="1">
+                          <a:spLocks noChangeArrowheads="1"/>
+                        </wps:cNvSpPr>
+                        <wps:spPr bwMode="auto">
+                          <a:xfrm>
+                            <a:off x="156554" y="3667616"/>
+                            <a:ext cx="457200" cy="227965"/>
+                          </a:xfrm>
+                          <a:prstGeom prst="rect">
+                            <a:avLst/>
+                          </a:prstGeom>
+                          <a:noFill/>
+                          <a:ln>
+                            <a:noFill/>
+                          </a:ln>
+                          <a:extLst>
+                            <a:ext uri="{909E8E84-426E-40DD-AFC4-6F175D3DCCD1}">
+                              <a14:hiddenFill xmlns:a14="http://schemas.microsoft.com/office/drawing/2010/main">
+                                <a:solidFill>
+                                  <a:srgbClr val="FFFFFF">
+                                    <a:alpha val="0"/>
+                                  </a:srgbClr>
+                                </a:solidFill>
+                              </a14:hiddenFill>
+                            </a:ext>
+                            <a:ext uri="{91240B29-F687-4F45-9708-019B960494DF}">
+                              <a14:hiddenLine xmlns:a14="http://schemas.microsoft.com/office/drawing/2010/main" w="9525">
+                                <a:solidFill>
+                                  <a:srgbClr val="000000"/>
+                                </a:solidFill>
+                                <a:miter lim="800000"/>
+                                <a:headEnd/>
+                                <a:tailEnd/>
+                              </a14:hiddenLine>
+                            </a:ext>
+                          </a:extLst>
+                        </wps:spPr>
+                        <wps:txbx>
+                          <w:txbxContent>
+                            <w:p>
+                              <w:pPr>
+                                <w:pStyle w:val="NormalWeb"/>
+                                <w:spacing w:before="0" w:beforeAutospacing="0" w:after="0" w:afterAutospacing="0"/>
+                              </w:pPr>
+                              <w:r>
+                                <w:rPr>
+                                  <w:rFonts w:eastAsia="Times New Roman"/>
+                                </w:rPr>
+                                <w:t>Gnd</w:t>
+                              </w:r>
+                            </w:p>
+                          </w:txbxContent>
+                        </wps:txbx>
+                        <wps:bodyPr rot="0" vert="horz" wrap="square" lIns="91440" tIns="45720" rIns="91440" bIns="45720" anchor="t" anchorCtr="0" upright="1">
+                          <a:noAutofit/>
+                        </wps:bodyPr>
+                      </wps:wsp>
+                      <wps:wsp>
+                        <wps:cNvPr id="177" name="Text Box 95"/>
+                        <wps:cNvSpPr txBox="1">
+                          <a:spLocks noChangeArrowheads="1"/>
+                        </wps:cNvSpPr>
+                        <wps:spPr bwMode="auto">
+                          <a:xfrm>
+                            <a:off x="566865" y="3110227"/>
+                            <a:ext cx="470632" cy="693911"/>
+                          </a:xfrm>
+                          <a:prstGeom prst="rect">
+                            <a:avLst/>
+                          </a:prstGeom>
+                          <a:noFill/>
+                          <a:ln>
+                            <a:noFill/>
+                          </a:ln>
+                          <a:extLst>
+                            <a:ext uri="{909E8E84-426E-40DD-AFC4-6F175D3DCCD1}">
+                              <a14:hiddenFill xmlns:a14="http://schemas.microsoft.com/office/drawing/2010/main">
+                                <a:solidFill>
+                                  <a:srgbClr val="FFFFFF">
+                                    <a:alpha val="0"/>
+                                  </a:srgbClr>
+                                </a:solidFill>
+                              </a14:hiddenFill>
+                            </a:ext>
+                            <a:ext uri="{91240B29-F687-4F45-9708-019B960494DF}">
+                              <a14:hiddenLine xmlns:a14="http://schemas.microsoft.com/office/drawing/2010/main" w="9525">
+                                <a:solidFill>
+                                  <a:srgbClr val="000000"/>
+                                </a:solidFill>
+                                <a:miter lim="800000"/>
+                                <a:headEnd/>
+                                <a:tailEnd/>
+                              </a14:hiddenLine>
+                            </a:ext>
+                          </a:extLst>
+                        </wps:spPr>
+                        <wps:txbx>
+                          <w:txbxContent>
+                            <w:p>
+                              <w:pPr>
+                                <w:pStyle w:val="NormalWeb"/>
+                                <w:spacing w:before="0" w:beforeAutospacing="0" w:after="0" w:afterAutospacing="0"/>
+                              </w:pPr>
+                              <w:r>
+                                <w:rPr>
+                                  <w:rFonts w:eastAsia="Times New Roman"/>
+                                </w:rPr>
+                                <w:t>4.5V</w:t>
+                              </w:r>
+                              <w:r>
+                                <w:rPr>
+                                  <w:rFonts w:eastAsia="Times New Roman"/>
+                                </w:rPr>
+                                <w:t xml:space="preserve"> bat</w:t>
+                              </w:r>
+                            </w:p>
+                          </w:txbxContent>
+                        </wps:txbx>
+                        <wps:bodyPr rot="0" vert="horz" wrap="square" lIns="91440" tIns="45720" rIns="91440" bIns="45720" anchor="t" anchorCtr="0" upright="1">
+                          <a:noAutofit/>
+                        </wps:bodyPr>
+                      </wps:wsp>
+                      <wps:wsp>
+                        <wps:cNvPr id="178" name="Text Box 95"/>
+                        <wps:cNvSpPr txBox="1">
+                          <a:spLocks noChangeArrowheads="1"/>
+                        </wps:cNvSpPr>
+                        <wps:spPr bwMode="auto">
+                          <a:xfrm>
+                            <a:off x="1029922" y="2872536"/>
+                            <a:ext cx="898523" cy="380618"/>
+                          </a:xfrm>
+                          <a:prstGeom prst="rect">
+                            <a:avLst/>
+                          </a:prstGeom>
+                          <a:noFill/>
+                          <a:ln>
+                            <a:noFill/>
+                          </a:ln>
+                          <a:extLst>
+                            <a:ext uri="{909E8E84-426E-40DD-AFC4-6F175D3DCCD1}">
+                              <a14:hiddenFill xmlns:a14="http://schemas.microsoft.com/office/drawing/2010/main">
+                                <a:solidFill>
+                                  <a:srgbClr val="FFFFFF">
+                                    <a:alpha val="0"/>
+                                  </a:srgbClr>
+                                </a:solidFill>
+                              </a14:hiddenFill>
+                            </a:ext>
+                            <a:ext uri="{91240B29-F687-4F45-9708-019B960494DF}">
+                              <a14:hiddenLine xmlns:a14="http://schemas.microsoft.com/office/drawing/2010/main" w="9525">
+                                <a:solidFill>
+                                  <a:srgbClr val="000000"/>
+                                </a:solidFill>
+                                <a:miter lim="800000"/>
+                                <a:headEnd/>
+                                <a:tailEnd/>
+                              </a14:hiddenLine>
+                            </a:ext>
+                          </a:extLst>
+                        </wps:spPr>
+                        <wps:txbx>
+                          <w:txbxContent>
+                            <w:p>
+                              <w:pPr>
+                                <w:pStyle w:val="NormalWeb"/>
+                                <w:spacing w:before="0" w:beforeAutospacing="0" w:after="0" w:afterAutospacing="0"/>
+                              </w:pPr>
+                              <w:r>
+                                <w:rPr>
+                                  <w:rFonts w:eastAsia="Times New Roman"/>
+                                </w:rPr>
+                                <w:t>Audio Out</w:t>
+                              </w:r>
+                            </w:p>
+                          </w:txbxContent>
+                        </wps:txbx>
+                        <wps:bodyPr rot="0" vert="horz" wrap="square" lIns="91440" tIns="45720" rIns="91440" bIns="45720" anchor="t" anchorCtr="0" upright="1">
+                          <a:noAutofit/>
+                        </wps:bodyPr>
+                      </wps:wsp>
                     </wpc:wpc>
                   </a:graphicData>
                 </a:graphic>
@@ -5294,12 +5741,12 @@
           </mc:Choice>
           <mc:Fallback>
             <w:pict>
-              <v:group w14:anchorId="2610E845" id="Canvas 536" o:spid="_x0000_s1078" editas="canvas" style="width:9in;height:392.2pt;mso-position-horizontal-relative:char;mso-position-vertical-relative:line" coordsize="82296,49809" o:gfxdata="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">
-                <v:shape id="_x0000_s1079" type="#_x0000_t75" style="position:absolute;width:82296;height:49809;visibility:visible;mso-wrap-style:square">
+              <v:group w14:anchorId="2610E845" id="Canvas 536" o:spid="_x0000_s1079" editas="canvas" style="width:9in;height:392.2pt;mso-position-horizontal-relative:char;mso-position-vertical-relative:line" coordsize="82296,49809" o:gfxdata="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">
+                <v:shape id="_x0000_s1080" type="#_x0000_t75" style="position:absolute;width:82296;height:49809;visibility:visible;mso-wrap-style:square">
                   <v:fill o:detectmouseclick="t"/>
                   <v:path o:connecttype="none"/>
                 </v:shape>
-                <v:shape id="Text Box 73" o:spid="_x0000_s1080" type="#_x0000_t202" style="position:absolute;left:25146;top:1143;width:2286;height:7994;visibility:visible;mso-wrap-style:square;v-text-anchor:top" o:gfxdata="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">
+                <v:shape id="Text Box 73" o:spid="_x0000_s1081" type="#_x0000_t202" style="position:absolute;left:25146;top:1143;width:2286;height:7994;visibility:visible;mso-wrap-style:square;v-text-anchor:top" o:gfxdata="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">
                   <v:textbox>
                     <w:txbxContent>
                       <w:p>
@@ -5325,7 +5772,7 @@
                                       </pic:cNvPicPr>
                                     </pic:nvPicPr>
                                     <pic:blipFill>
-                                      <a:blip r:embed="rId8">
+                                      <a:blip r:embed="rId7">
                                         <a:extLst>
                                           <a:ext uri="{28A0092B-C50C-407E-A947-70E740481C1C}">
                                             <a14:useLocalDpi xmlns:a14="http://schemas.microsoft.com/office/drawing/2010/main" val="0"/>
@@ -5363,7 +5810,7 @@
                     </w:txbxContent>
                   </v:textbox>
                 </v:shape>
-                <v:shape id="Text Box 74" o:spid="_x0000_s1081" type="#_x0000_t202" style="position:absolute;left:27432;top:1143;width:2286;height:7994;visibility:visible;mso-wrap-style:square;v-text-anchor:top" o:gfxdata="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">
+                <v:shape id="Text Box 74" o:spid="_x0000_s1082" type="#_x0000_t202" style="position:absolute;left:27432;top:1143;width:2286;height:7994;visibility:visible;mso-wrap-style:square;v-text-anchor:top" o:gfxdata="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">
                   <v:textbox>
                     <w:txbxContent>
                       <w:p>
@@ -5389,7 +5836,7 @@
                                       </pic:cNvPicPr>
                                     </pic:nvPicPr>
                                     <pic:blipFill>
-                                      <a:blip r:embed="rId8">
+                                      <a:blip r:embed="rId7">
                                         <a:extLst>
                                           <a:ext uri="{28A0092B-C50C-407E-A947-70E740481C1C}">
                                             <a14:useLocalDpi xmlns:a14="http://schemas.microsoft.com/office/drawing/2010/main" val="0"/>
@@ -5427,7 +5874,7 @@
                     </w:txbxContent>
                   </v:textbox>
                 </v:shape>
-                <v:shape id="Text Box 75" o:spid="_x0000_s1082" type="#_x0000_t202" style="position:absolute;left:29718;top:1143;width:2286;height:7994;visibility:visible;mso-wrap-style:square;v-text-anchor:top" o:gfxdata="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">
+                <v:shape id="Text Box 75" o:spid="_x0000_s1083" type="#_x0000_t202" style="position:absolute;left:29718;top:1143;width:2286;height:7994;visibility:visible;mso-wrap-style:square;v-text-anchor:top" o:gfxdata="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">
                   <v:textbox>
                     <w:txbxContent>
                       <w:p>
@@ -5453,7 +5900,7 @@
                                       </pic:cNvPicPr>
                                     </pic:nvPicPr>
                                     <pic:blipFill>
-                                      <a:blip r:embed="rId8">
+                                      <a:blip r:embed="rId7">
                                         <a:extLst>
                                           <a:ext uri="{28A0092B-C50C-407E-A947-70E740481C1C}">
                                             <a14:useLocalDpi xmlns:a14="http://schemas.microsoft.com/office/drawing/2010/main" val="0"/>
@@ -5491,7 +5938,7 @@
                     </w:txbxContent>
                   </v:textbox>
                 </v:shape>
-                <v:shape id="Text Box 76" o:spid="_x0000_s1083" type="#_x0000_t202" style="position:absolute;left:32004;top:1143;width:2286;height:7994;visibility:visible;mso-wrap-style:square;v-text-anchor:top" o:gfxdata="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">
+                <v:shape id="Text Box 76" o:spid="_x0000_s1084" type="#_x0000_t202" style="position:absolute;left:32004;top:1143;width:2286;height:7994;visibility:visible;mso-wrap-style:square;v-text-anchor:top" o:gfxdata="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">
                   <v:textbox>
                     <w:txbxContent>
                       <w:p>
@@ -5517,7 +5964,7 @@
                                       </pic:cNvPicPr>
                                     </pic:nvPicPr>
                                     <pic:blipFill>
-                                      <a:blip r:embed="rId8">
+                                      <a:blip r:embed="rId7">
                                         <a:extLst>
                                           <a:ext uri="{28A0092B-C50C-407E-A947-70E740481C1C}">
                                             <a14:useLocalDpi xmlns:a14="http://schemas.microsoft.com/office/drawing/2010/main" val="0"/>
@@ -5555,8 +6002,8 @@
                     </w:txbxContent>
                   </v:textbox>
                 </v:shape>
-                <v:line id="Line 89" o:spid="_x0000_s1084" style="position:absolute;visibility:visible;mso-wrap-style:square" from="26289,9144" to="26295,42291" o:connectortype="straight" o:gfxdata="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"/>
-                <v:rect id="Rectangle 90" o:spid="_x0000_s1085" style="position:absolute;left:22860;top:42291;width:10287;height:4572;visibility:visible;mso-wrap-style:square;v-text-anchor:top" o:gfxdata="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">
+                <v:line id="Line 89" o:spid="_x0000_s1085" style="position:absolute;visibility:visible;mso-wrap-style:square" from="26289,9144" to="26295,42291" o:connectortype="straight" o:gfxdata="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"/>
+                <v:rect id="Rectangle 90" o:spid="_x0000_s1086" style="position:absolute;left:22860;top:42291;width:10287;height:4572;visibility:visible;mso-wrap-style:square;v-text-anchor:top" o:gfxdata="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">
                   <v:textbox>
                     <w:txbxContent>
                       <w:p>
@@ -5564,10 +6011,7 @@
                           <w:jc w:val="center"/>
                         </w:pPr>
                         <w:r>
-                          <w:t>Mouth</w:t>
-                        </w:r>
-                        <w:r>
-                          <w:t xml:space="preserve"> Servo</w:t>
+                          <w:t>Mouth Servo</w:t>
                         </w:r>
                       </w:p>
                       <w:p>
@@ -5581,43 +6025,33 @@
                     </w:txbxContent>
                   </v:textbox>
                 </v:rect>
-                <v:shape id="Text Box 91" o:spid="_x0000_s1086" type="#_x0000_t202" style="position:absolute;left:30480;top:36099;width:10001;height:4572;visibility:visible;mso-wrap-style:square;v-text-anchor:top" o:gfxdata="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" filled="f" stroked="f">
+                <v:shape id="Text Box 91" o:spid="_x0000_s1087" type="#_x0000_t202" style="position:absolute;left:30480;top:36099;width:10001;height:4572;visibility:visible;mso-wrap-style:square;v-text-anchor:top" o:gfxdata="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" filled="f" stroked="f">
                   <v:fill opacity="0"/>
                   <v:textbox>
                     <w:txbxContent>
                       <w:p>
                         <w:r>
-                          <w:t>Mouth</w:t>
+                          <w:t>Mouth Servo Cntrl</w:t>
                         </w:r>
-                        <w:r>
-                          <w:t xml:space="preserve"> Servo </w:t>
-                        </w:r>
-                        <w:proofErr w:type="spellStart"/>
-                        <w:r>
-                          <w:t>Cntrl</w:t>
-                        </w:r>
-                        <w:proofErr w:type="spellEnd"/>
                       </w:p>
                     </w:txbxContent>
                   </v:textbox>
                 </v:shape>
-                <v:line id="Line 92" o:spid="_x0000_s1087" style="position:absolute;visibility:visible;mso-wrap-style:square" from="28575,9144" to="28581,42291" o:connectortype="straight" o:gfxdata="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"/>
-                <v:line id="Line 93" o:spid="_x0000_s1088" style="position:absolute;visibility:visible;mso-wrap-style:square" from="30861,9144" to="30867,42291" o:connectortype="straight" o:gfxdata="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"/>
-                <v:shape id="Text Box 94" o:spid="_x0000_s1089" type="#_x0000_t202" style="position:absolute;left:21717;top:36576;width:4572;height:2286;visibility:visible;mso-wrap-style:square;v-text-anchor:top" o:gfxdata="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" filled="f" stroked="f">
+                <v:line id="Line 92" o:spid="_x0000_s1088" style="position:absolute;visibility:visible;mso-wrap-style:square" from="28575,9144" to="28581,42291" o:connectortype="straight" o:gfxdata="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"/>
+                <v:line id="Line 93" o:spid="_x0000_s1089" style="position:absolute;visibility:visible;mso-wrap-style:square" from="30861,9144" to="30867,42291" o:connectortype="straight" o:gfxdata="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"/>
+                <v:shape id="Text Box 94" o:spid="_x0000_s1090" type="#_x0000_t202" style="position:absolute;left:21717;top:36576;width:4572;height:2286;visibility:visible;mso-wrap-style:square;v-text-anchor:top" o:gfxdata="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" filled="f" stroked="f">
                   <v:fill opacity="0"/>
                   <v:textbox>
                     <w:txbxContent>
                       <w:p>
-                        <w:proofErr w:type="spellStart"/>
                         <w:r>
                           <w:t>Gnd</w:t>
                         </w:r>
-                        <w:proofErr w:type="spellEnd"/>
                       </w:p>
                     </w:txbxContent>
                   </v:textbox>
                 </v:shape>
-                <v:shape id="Text Box 95" o:spid="_x0000_s1090" type="#_x0000_t202" style="position:absolute;left:26289;top:34290;width:4572;height:2286;visibility:visible;mso-wrap-style:square;v-text-anchor:top" o:gfxdata="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" filled="f" stroked="f">
+                <v:shape id="Text Box 95" o:spid="_x0000_s1091" type="#_x0000_t202" style="position:absolute;left:26289;top:34290;width:4572;height:2286;visibility:visible;mso-wrap-style:square;v-text-anchor:top" o:gfxdata="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" filled="f" stroked="f">
                   <v:fill opacity="0"/>
                   <v:textbox>
                     <w:txbxContent>
@@ -5629,7 +6063,7 @@
                     </w:txbxContent>
                   </v:textbox>
                 </v:shape>
-                <v:shape id="Text Box 221" o:spid="_x0000_s1091" type="#_x0000_t202" style="position:absolute;left:20574;top:3429;width:4572;height:2476;visibility:visible;mso-wrap-style:square;v-text-anchor:top" o:gfxdata="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" filled="f" stroked="f">
+                <v:shape id="Text Box 221" o:spid="_x0000_s1092" type="#_x0000_t202" style="position:absolute;left:20574;top:3429;width:4572;height:2476;visibility:visible;mso-wrap-style:square;v-text-anchor:top" o:gfxdata="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" filled="f" stroked="f">
                   <v:fill opacity="0"/>
                   <v:textbox>
                     <w:txbxContent>
@@ -5644,6 +6078,96 @@
                             <w:b/>
                           </w:rPr>
                           <w:t>5</w:t>
+                        </w:r>
+                      </w:p>
+                    </w:txbxContent>
+                  </v:textbox>
+                </v:shape>
+                <v:rect id="Rectangle 172" o:spid="_x0000_s1093" style="position:absolute;left:2972;top:42293;width:13850;height:6298;visibility:visible;mso-wrap-style:square;v-text-anchor:top" o:gfxdata="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">
+                  <v:textbox>
+                    <w:txbxContent>
+                      <w:p>
+                        <w:pPr>
+                          <w:pStyle w:val="NormalWeb"/>
+                          <w:spacing w:before="0" w:beforeAutospacing="0" w:after="0" w:afterAutospacing="0"/>
+                        </w:pPr>
+                        <w:r>
+                          <w:t xml:space="preserve">Electret </w:t>
+                        </w:r>
+                        <w:r>
+                          <w:t>Mic Amp (for hearing</w:t>
+                        </w:r>
+                        <w:r>
+                          <w:t xml:space="preserve"> at prop</w:t>
+                        </w:r>
+                        <w:r>
+                          <w:t>)</w:t>
+                        </w:r>
+                      </w:p>
+                    </w:txbxContent>
+                  </v:textbox>
+                </v:rect>
+                <v:line id="Line 89" o:spid="_x0000_s1094" style="position:absolute;visibility:visible;mso-wrap-style:square" from="5264,27900" to="5264,42382" o:connectortype="straight" o:gfxdata="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"/>
+                <v:line id="Line 89" o:spid="_x0000_s1095" style="position:absolute;visibility:visible;mso-wrap-style:square" from="7943,27900" to="7943,42378" o:connectortype="straight" o:gfxdata="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"/>
+                <v:line id="Line 89" o:spid="_x0000_s1096" style="position:absolute;visibility:visible;mso-wrap-style:square" from="11225,27813" to="11225,42291" o:connectortype="straight" o:gfxdata="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"/>
+                <v:shape id="Text Box 94" o:spid="_x0000_s1097" type="#_x0000_t202" style="position:absolute;left:1565;top:36676;width:4572;height:2279;visibility:visible;mso-wrap-style:square;v-text-anchor:top" o:gfxdata="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" filled="f" stroked="f">
+                  <v:fill opacity="0"/>
+                  <v:textbox>
+                    <w:txbxContent>
+                      <w:p>
+                        <w:pPr>
+                          <w:pStyle w:val="NormalWeb"/>
+                          <w:spacing w:before="0" w:beforeAutospacing="0" w:after="0" w:afterAutospacing="0"/>
+                        </w:pPr>
+                        <w:r>
+                          <w:rPr>
+                            <w:rFonts w:eastAsia="Times New Roman"/>
+                          </w:rPr>
+                          <w:t>Gnd</w:t>
+                        </w:r>
+                      </w:p>
+                    </w:txbxContent>
+                  </v:textbox>
+                </v:shape>
+                <v:shape id="Text Box 95" o:spid="_x0000_s1098" type="#_x0000_t202" style="position:absolute;left:5668;top:31102;width:4706;height:6939;visibility:visible;mso-wrap-style:square;v-text-anchor:top" o:gfxdata="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" filled="f" stroked="f">
+                  <v:fill opacity="0"/>
+                  <v:textbox>
+                    <w:txbxContent>
+                      <w:p>
+                        <w:pPr>
+                          <w:pStyle w:val="NormalWeb"/>
+                          <w:spacing w:before="0" w:beforeAutospacing="0" w:after="0" w:afterAutospacing="0"/>
+                        </w:pPr>
+                        <w:r>
+                          <w:rPr>
+                            <w:rFonts w:eastAsia="Times New Roman"/>
+                          </w:rPr>
+                          <w:t>4.5V</w:t>
+                        </w:r>
+                        <w:r>
+                          <w:rPr>
+                            <w:rFonts w:eastAsia="Times New Roman"/>
+                          </w:rPr>
+                          <w:t xml:space="preserve"> bat</w:t>
+                        </w:r>
+                      </w:p>
+                    </w:txbxContent>
+                  </v:textbox>
+                </v:shape>
+                <v:shape id="Text Box 95" o:spid="_x0000_s1099" type="#_x0000_t202" style="position:absolute;left:10299;top:28725;width:8985;height:3806;visibility:visible;mso-wrap-style:square;v-text-anchor:top" o:gfxdata="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" filled="f" stroked="f">
+                  <v:fill opacity="0"/>
+                  <v:textbox>
+                    <w:txbxContent>
+                      <w:p>
+                        <w:pPr>
+                          <w:pStyle w:val="NormalWeb"/>
+                          <w:spacing w:before="0" w:beforeAutospacing="0" w:after="0" w:afterAutospacing="0"/>
+                        </w:pPr>
+                        <w:r>
+                          <w:rPr>
+                            <w:rFonts w:eastAsia="Times New Roman"/>
+                          </w:rPr>
+                          <w:t>Audio Out</w:t>
                         </w:r>
                       </w:p>
                     </w:txbxContent>
@@ -8368,13 +8892,6 @@
         </mc:AlternateContent>
       </w:r>
     </w:p>
-    <w:p/>
-    <w:p/>
-    <w:p/>
-    <w:p/>
-    <w:p/>
-    <w:p/>
-    <w:p/>
     <w:p>
       <w:r>
         <w:rPr>
@@ -8383,18 +8900,18 @@
         <mc:AlternateContent>
           <mc:Choice Requires="wps">
             <w:drawing>
-              <wp:anchor distT="0" distB="0" distL="114300" distR="114300" simplePos="0" relativeHeight="251717632" behindDoc="0" locked="0" layoutInCell="1" allowOverlap="1" wp14:anchorId="29A8F449" wp14:editId="51B06B36">
+              <wp:anchor distT="0" distB="0" distL="114300" distR="114300" simplePos="0" relativeHeight="251719680" behindDoc="0" locked="0" layoutInCell="1" allowOverlap="1" wp14:anchorId="5E3D347E" wp14:editId="6D139D70">
                 <wp:simplePos x="0" y="0"/>
                 <wp:positionH relativeFrom="column">
-                  <wp:posOffset>266700</wp:posOffset>
+                  <wp:posOffset>582490</wp:posOffset>
                 </wp:positionH>
                 <wp:positionV relativeFrom="paragraph">
-                  <wp:posOffset>648335</wp:posOffset>
+                  <wp:posOffset>73660</wp:posOffset>
                 </wp:positionV>
-                <wp:extent cx="1924050" cy="723900"/>
-                <wp:effectExtent l="0" t="0" r="0" b="0"/>
+                <wp:extent cx="872467" cy="451338"/>
+                <wp:effectExtent l="0" t="0" r="0" b="6350"/>
                 <wp:wrapNone/>
-                <wp:docPr id="432" name="Text Box 432"/>
+                <wp:docPr id="78" name="Text Box 78"/>
                 <wp:cNvGraphicFramePr/>
                 <a:graphic xmlns:a="http://schemas.openxmlformats.org/drawingml/2006/main">
                   <a:graphicData uri="http://schemas.microsoft.com/office/word/2010/wordprocessingShape">
@@ -8403,7 +8920,7 @@
                       <wps:spPr>
                         <a:xfrm>
                           <a:off x="0" y="0"/>
-                          <a:ext cx="1924050" cy="723900"/>
+                          <a:ext cx="872467" cy="451338"/>
                         </a:xfrm>
                         <a:prstGeom prst="rect">
                           <a:avLst/>
@@ -8432,7 +8949,10 @@
                         <w:txbxContent>
                           <w:p>
                             <w:r>
-                              <w:t>1K ohm (or maybe 500 ohm) resistor? Verify what resistor value we need?</w:t>
+                              <w:t>1</w:t>
+                            </w:r>
+                            <w:r>
+                              <w:t xml:space="preserve">K ohm </w:t>
                             </w:r>
                           </w:p>
                         </w:txbxContent>
@@ -8457,12 +8977,125 @@
           </mc:Choice>
           <mc:Fallback>
             <w:pict>
-              <v:shape w14:anchorId="29A8F449" id="Text Box 432" o:spid="_x0000_s1106" type="#_x0000_t202" style="position:absolute;margin-left:21pt;margin-top:51.05pt;width:151.5pt;height:57pt;z-index:251717632;visibility:visible;mso-wrap-style:square;mso-width-percent:0;mso-height-percent:0;mso-wrap-distance-left:9pt;mso-wrap-distance-top:0;mso-wrap-distance-right:9pt;mso-wrap-distance-bottom:0;mso-position-horizontal:absolute;mso-position-horizontal-relative:text;mso-position-vertical:absolute;mso-position-vertical-relative:text;mso-width-percent:0;mso-height-percent:0;mso-width-relative:margin;mso-height-relative:margin;v-text-anchor:top" o:gfxdata="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" filled="f" stroked="f" strokeweight=".5pt">
+              <v:shape w14:anchorId="5E3D347E" id="Text Box 78" o:spid="_x0000_s1114" type="#_x0000_t202" style="position:absolute;margin-left:45.85pt;margin-top:5.8pt;width:68.7pt;height:35.55pt;z-index:251719680;visibility:visible;mso-wrap-style:square;mso-width-percent:0;mso-height-percent:0;mso-wrap-distance-left:9pt;mso-wrap-distance-top:0;mso-wrap-distance-right:9pt;mso-wrap-distance-bottom:0;mso-position-horizontal:absolute;mso-position-horizontal-relative:text;mso-position-vertical:absolute;mso-position-vertical-relative:text;mso-width-percent:0;mso-height-percent:0;mso-width-relative:margin;mso-height-relative:margin;v-text-anchor:top" o:gfxdata="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" filled="f" stroked="f" strokeweight=".5pt">
                 <v:textbox>
                   <w:txbxContent>
                     <w:p>
                       <w:r>
-                        <w:t>1K ohm (or maybe 500 ohm) resistor? Verify what resistor value we need?</w:t>
+                        <w:t>1</w:t>
+                      </w:r>
+                      <w:r>
+                        <w:t xml:space="preserve">K ohm </w:t>
+                      </w:r>
+                    </w:p>
+                  </w:txbxContent>
+                </v:textbox>
+              </v:shape>
+            </w:pict>
+          </mc:Fallback>
+        </mc:AlternateContent>
+      </w:r>
+    </w:p>
+    <w:p/>
+    <w:p/>
+    <w:p/>
+    <w:p/>
+    <w:p/>
+    <w:p/>
+    <w:p>
+      <w:r>
+        <w:rPr>
+          <w:noProof/>
+        </w:rPr>
+        <mc:AlternateContent>
+          <mc:Choice Requires="wps">
+            <w:drawing>
+              <wp:anchor distT="0" distB="0" distL="114300" distR="114300" simplePos="0" relativeHeight="251717632" behindDoc="0" locked="0" layoutInCell="1" allowOverlap="1" wp14:anchorId="29A8F449" wp14:editId="51B06B36">
+                <wp:simplePos x="0" y="0"/>
+                <wp:positionH relativeFrom="column">
+                  <wp:posOffset>269631</wp:posOffset>
+                </wp:positionH>
+                <wp:positionV relativeFrom="paragraph">
+                  <wp:posOffset>648335</wp:posOffset>
+                </wp:positionV>
+                <wp:extent cx="872467" cy="451338"/>
+                <wp:effectExtent l="0" t="0" r="0" b="6350"/>
+                <wp:wrapNone/>
+                <wp:docPr id="432" name="Text Box 432"/>
+                <wp:cNvGraphicFramePr/>
+                <a:graphic xmlns:a="http://schemas.openxmlformats.org/drawingml/2006/main">
+                  <a:graphicData uri="http://schemas.microsoft.com/office/word/2010/wordprocessingShape">
+                    <wps:wsp>
+                      <wps:cNvSpPr txBox="1"/>
+                      <wps:spPr>
+                        <a:xfrm>
+                          <a:off x="0" y="0"/>
+                          <a:ext cx="872467" cy="451338"/>
+                        </a:xfrm>
+                        <a:prstGeom prst="rect">
+                          <a:avLst/>
+                        </a:prstGeom>
+                        <a:noFill/>
+                        <a:ln w="6350">
+                          <a:noFill/>
+                        </a:ln>
+                        <a:effectLst/>
+                      </wps:spPr>
+                      <wps:style>
+                        <a:lnRef idx="0">
+                          <a:schemeClr val="accent1"/>
+                        </a:lnRef>
+                        <a:fillRef idx="0">
+                          <a:schemeClr val="accent1"/>
+                        </a:fillRef>
+                        <a:effectRef idx="0">
+                          <a:schemeClr val="accent1"/>
+                        </a:effectRef>
+                        <a:fontRef idx="minor">
+                          <a:schemeClr val="dk1"/>
+                        </a:fontRef>
+                      </wps:style>
+                      <wps:txbx>
+                        <w:txbxContent>
+                          <w:p>
+                            <w:r>
+                              <w:t>2.3</w:t>
+                            </w:r>
+                            <w:r>
+                              <w:t xml:space="preserve">K ohm </w:t>
+                            </w:r>
+                          </w:p>
+                        </w:txbxContent>
+                      </wps:txbx>
+                      <wps:bodyPr rot="0" spcFirstLastPara="0" vertOverflow="overflow" horzOverflow="overflow" vert="horz" wrap="square" lIns="91440" tIns="45720" rIns="91440" bIns="45720" numCol="1" spcCol="0" rtlCol="0" fromWordArt="0" anchor="t" anchorCtr="0" forceAA="0" compatLnSpc="1">
+                        <a:prstTxWarp prst="textNoShape">
+                          <a:avLst/>
+                        </a:prstTxWarp>
+                        <a:noAutofit/>
+                      </wps:bodyPr>
+                    </wps:wsp>
+                  </a:graphicData>
+                </a:graphic>
+                <wp14:sizeRelH relativeFrom="margin">
+                  <wp14:pctWidth>0</wp14:pctWidth>
+                </wp14:sizeRelH>
+                <wp14:sizeRelV relativeFrom="margin">
+                  <wp14:pctHeight>0</wp14:pctHeight>
+                </wp14:sizeRelV>
+              </wp:anchor>
+            </w:drawing>
+          </mc:Choice>
+          <mc:Fallback>
+            <w:pict>
+              <v:shape w14:anchorId="29A8F449" id="Text Box 432" o:spid="_x0000_s1115" type="#_x0000_t202" style="position:absolute;margin-left:21.25pt;margin-top:51.05pt;width:68.7pt;height:35.55pt;z-index:251717632;visibility:visible;mso-wrap-style:square;mso-width-percent:0;mso-height-percent:0;mso-wrap-distance-left:9pt;mso-wrap-distance-top:0;mso-wrap-distance-right:9pt;mso-wrap-distance-bottom:0;mso-position-horizontal:absolute;mso-position-horizontal-relative:text;mso-position-vertical:absolute;mso-position-vertical-relative:text;mso-width-percent:0;mso-height-percent:0;mso-width-relative:margin;mso-height-relative:margin;v-text-anchor:top" o:gfxdata="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" filled="f" stroked="f" strokeweight=".5pt">
+                <v:textbox>
+                  <w:txbxContent>
+                    <w:p>
+                      <w:r>
+                        <w:t>2.3</w:t>
+                      </w:r>
+                      <w:r>
+                        <w:t xml:space="preserve">K ohm </w:t>
                       </w:r>
                     </w:p>
                   </w:txbxContent>
@@ -9388,6 +10021,9 @@
         <w:t>)</w:t>
       </w:r>
       <w:r>
+        <w:t xml:space="preserve"> connected to headphone mic</w:t>
+      </w:r>
+      <w:r>
         <w:t>:</w:t>
       </w:r>
     </w:p>
@@ -9401,6 +10037,9 @@
       <w:r>
         <w:t xml:space="preserve">  Gnd</w:t>
       </w:r>
+      <w:r>
+        <w:t xml:space="preserve"> Arduino and battery</w:t>
+      </w:r>
     </w:p>
     <w:p>
       <w:r>
@@ -9410,7 +10049,10 @@
         <w:sym w:font="Wingdings" w:char="F0E0"/>
       </w:r>
       <w:r>
-        <w:t xml:space="preserve">  5VArduino</w:t>
+        <w:t xml:space="preserve">  </w:t>
+      </w:r>
+      <w:r>
+        <w:t>4.5V Battery</w:t>
       </w:r>
     </w:p>
     <w:p>
@@ -9421,7 +10063,13 @@
         <w:sym w:font="Wingdings" w:char="F0E0"/>
       </w:r>
       <w:r>
-        <w:t xml:space="preserve"> 5V Arduino (sets gain to 40dB)</w:t>
+        <w:t xml:space="preserve"> </w:t>
+      </w:r>
+      <w:r>
+        <w:t xml:space="preserve">4.5V Battery </w:t>
+      </w:r>
+      <w:r>
+        <w:t>(sets gain to 40dB)</w:t>
       </w:r>
     </w:p>
     <w:p>
@@ -9439,9 +10087,88 @@
         <w:t>Pin AR</w:t>
       </w:r>
       <w:r>
-        <w:t xml:space="preserve"> - NC</w:t>
+        <w:t xml:space="preserve"> </w:t>
+      </w:r>
+      <w:r>
+        <w:t>–</w:t>
+      </w:r>
+      <w:r>
+        <w:t xml:space="preserve"> NC</w:t>
       </w:r>
     </w:p>
+    <w:p/>
+    <w:p>
+      <w:r>
+        <w:t>Electret Microphone Amplifier - MAX9814 with Auto Gain Control</w:t>
+      </w:r>
+      <w:r>
+        <w:t xml:space="preserve">  (Adafruit </w:t>
+      </w:r>
+      <w:r>
+        <w:t>ADA1713</w:t>
+      </w:r>
+      <w:r>
+        <w:t>)</w:t>
+      </w:r>
+      <w:r>
+        <w:t xml:space="preserve"> from prop connected to headphone</w:t>
+      </w:r>
+      <w:r>
+        <w:t>:</w:t>
+      </w:r>
+    </w:p>
+    <w:p>
+      <w:r>
+        <w:t>Pin Gnd  -</w:t>
+      </w:r>
+      <w:r>
+        <w:sym w:font="Wingdings" w:char="F0E0"/>
+      </w:r>
+      <w:r>
+        <w:t xml:space="preserve">  Gnd Arduino and battery</w:t>
+      </w:r>
+    </w:p>
+    <w:p>
+      <w:r>
+        <w:t xml:space="preserve">Pin Vdd </w:t>
+      </w:r>
+      <w:r>
+        <w:sym w:font="Wingdings" w:char="F0E0"/>
+      </w:r>
+      <w:r>
+        <w:t xml:space="preserve">  4.5V Battery</w:t>
+      </w:r>
+    </w:p>
+    <w:p>
+      <w:r>
+        <w:t xml:space="preserve">Pin Gain </w:t>
+      </w:r>
+      <w:r>
+        <w:sym w:font="Wingdings" w:char="F0E0"/>
+      </w:r>
+      <w:r>
+        <w:t xml:space="preserve"> 4.5V Battery (sets gain to 40dB)</w:t>
+      </w:r>
+    </w:p>
+    <w:p>
+      <w:r>
+        <w:t xml:space="preserve">Pin Out </w:t>
+      </w:r>
+      <w:r>
+        <w:sym w:font="Wingdings" w:char="F0E0"/>
+      </w:r>
+      <w:r>
+        <w:t xml:space="preserve">  </w:t>
+      </w:r>
+      <w:r>
+        <w:t>To HeadPhone</w:t>
+      </w:r>
+      <w:r>
+        <w:br/>
+        <w:t>Pin AR - NC</w:t>
+      </w:r>
+    </w:p>
+    <w:p/>
     <w:p/>
     <w:p>
       <w:pPr>
@@ -9479,6 +10206,7 @@
         </w:tabs>
       </w:pPr>
       <w:r>
+        <w:lastRenderedPageBreak/>
         <w:t xml:space="preserve">3VO </w:t>
       </w:r>
       <w:r>
@@ -9654,8 +10382,6 @@
           <w:tab w:val="left" w:pos="3270"/>
         </w:tabs>
       </w:pPr>
-      <w:bookmarkStart w:id="0" w:name="_GoBack"/>
-      <w:bookmarkEnd w:id="0"/>
     </w:p>
     <w:sectPr>
       <w:pgSz w:w="15840" w:h="12240" w:orient="landscape"/>
@@ -9732,6 +10458,7 @@
     <w:lsdException w:name="Subtitle" w:qFormat="1"/>
     <w:lsdException w:name="Strong" w:qFormat="1"/>
     <w:lsdException w:name="Emphasis" w:qFormat="1"/>
+    <w:lsdException w:name="Normal (Web)" w:uiPriority="99"/>
     <w:lsdException w:name="Normal Table" w:semiHidden="1" w:unhideWhenUsed="1"/>
     <w:lsdException w:name="Table Simple 1" w:semiHidden="1" w:unhideWhenUsed="1"/>
     <w:lsdException w:name="Table Simple 2" w:semiHidden="1" w:unhideWhenUsed="1"/>
@@ -10071,6 +10798,19 @@
       <w:szCs w:val="24"/>
     </w:rPr>
   </w:style>
+  <w:style w:type="paragraph" w:styleId="NormalWeb">
+    <w:name w:val="Normal (Web)"/>
+    <w:basedOn w:val="Normal"/>
+    <w:uiPriority w:val="99"/>
+    <w:unhideWhenUsed/>
+    <w:rsid w:val="00477CDD"/>
+    <w:pPr>
+      <w:spacing w:before="100" w:beforeAutospacing="1" w:after="100" w:afterAutospacing="1"/>
+    </w:pPr>
+    <w:rPr>
+      <w:rFonts w:eastAsiaTheme="minorEastAsia"/>
+    </w:rPr>
+  </w:style>
 </w:styles>
 </file>
 
@@ -10340,7 +11080,7 @@
 </file>
 
 <file path=customXml/itemProps1.xml><?xml version="1.0" encoding="utf-8"?>
-<ds:datastoreItem xmlns:ds="http://schemas.openxmlformats.org/officeDocument/2006/customXml" ds:itemID="{53BA7749-365F-49E3-9082-7563E556478C}">
+<ds:datastoreItem xmlns:ds="http://schemas.openxmlformats.org/officeDocument/2006/customXml" ds:itemID="{694AB2C5-01DF-4914-8256-9DA94BD4C7F6}">
   <ds:schemaRefs>
     <ds:schemaRef ds:uri="http://schemas.openxmlformats.org/officeDocument/2006/bibliography"/>
   </ds:schemaRefs>

</xml_diff>

<commit_message>
Added Arm servo info and limits
Added Arm servo info to prop wiring and modified/added servo limits and defaults to arm servo angular calculations and test servo commands  Made terminal labels file containing printable labels to add to terminal block.
</commit_message>
<xml_diff>
--- a/Prop Wiring.docx
+++ b/Prop Wiring.docx
@@ -3,7 +3,6 @@
 <w:document xmlns:wpc="http://schemas.microsoft.com/office/word/2010/wordprocessingCanvas" xmlns:mc="http://schemas.openxmlformats.org/markup-compatibility/2006" xmlns:o="urn:schemas-microsoft-com:office:office" xmlns:r="http://schemas.openxmlformats.org/officeDocument/2006/relationships" xmlns:m="http://schemas.openxmlformats.org/officeDocument/2006/math" xmlns:v="urn:schemas-microsoft-com:vml" xmlns:wp14="http://schemas.microsoft.com/office/word/2010/wordprocessingDrawing" xmlns:wp="http://schemas.openxmlformats.org/drawingml/2006/wordprocessingDrawing" xmlns:w10="urn:schemas-microsoft-com:office:word" xmlns:w="http://schemas.openxmlformats.org/wordprocessingml/2006/main" xmlns:w14="http://schemas.microsoft.com/office/word/2010/wordml" xmlns:w15="http://schemas.microsoft.com/office/word/2012/wordml" xmlns:wpg="http://schemas.microsoft.com/office/word/2010/wordprocessingGroup" xmlns:wpi="http://schemas.microsoft.com/office/word/2010/wordprocessingInk" xmlns:wne="http://schemas.microsoft.com/office/word/2006/wordml" xmlns:wps="http://schemas.microsoft.com/office/word/2010/wordprocessingShape" mc:Ignorable="w14 w15 wp14">
   <w:body>
     <w:p>
-      <w:bookmarkStart w:id="0" w:name="_GoBack"/>
       <w:r>
         <w:rPr>
           <w:noProof/>
@@ -1289,21 +1288,7 @@
                                   <w:sz w:val="20"/>
                                   <w:szCs w:val="20"/>
                                 </w:rPr>
-                                <w:t xml:space="preserve"> </w:t>
-                              </w:r>
-                              <w:r>
-                                <w:rPr>
-                                  <w:sz w:val="20"/>
-                                  <w:szCs w:val="20"/>
-                                </w:rPr>
-                                <w:t>L/R</w:t>
-                              </w:r>
-                              <w:r>
-                                <w:rPr>
-                                  <w:sz w:val="20"/>
-                                  <w:szCs w:val="20"/>
-                                </w:rPr>
-                                <w:t xml:space="preserve">, </w:t>
+                                <w:t xml:space="preserve"> L/R, </w:t>
                               </w:r>
                               <w:r>
                                 <w:rPr>
@@ -3196,7 +3181,7 @@
                                       </pic:cNvPicPr>
                                     </pic:nvPicPr>
                                     <pic:blipFill>
-                                      <a:blip r:embed="rId7">
+                                      <a:blip r:embed="rId8">
                                         <a:extLst>
                                           <a:ext uri="{28A0092B-C50C-407E-A947-70E740481C1C}">
                                             <a14:useLocalDpi xmlns:a14="http://schemas.microsoft.com/office/drawing/2010/main" val="0"/>
@@ -3260,7 +3245,7 @@
                                       </pic:cNvPicPr>
                                     </pic:nvPicPr>
                                     <pic:blipFill>
-                                      <a:blip r:embed="rId7">
+                                      <a:blip r:embed="rId8">
                                         <a:extLst>
                                           <a:ext uri="{28A0092B-C50C-407E-A947-70E740481C1C}">
                                             <a14:useLocalDpi xmlns:a14="http://schemas.microsoft.com/office/drawing/2010/main" val="0"/>
@@ -3324,7 +3309,7 @@
                                       </pic:cNvPicPr>
                                     </pic:nvPicPr>
                                     <pic:blipFill>
-                                      <a:blip r:embed="rId7">
+                                      <a:blip r:embed="rId8">
                                         <a:extLst>
                                           <a:ext uri="{28A0092B-C50C-407E-A947-70E740481C1C}">
                                             <a14:useLocalDpi xmlns:a14="http://schemas.microsoft.com/office/drawing/2010/main" val="0"/>
@@ -3388,7 +3373,7 @@
                                       </pic:cNvPicPr>
                                     </pic:nvPicPr>
                                     <pic:blipFill>
-                                      <a:blip r:embed="rId7">
+                                      <a:blip r:embed="rId8">
                                         <a:extLst>
                                           <a:ext uri="{28A0092B-C50C-407E-A947-70E740481C1C}">
                                             <a14:useLocalDpi xmlns:a14="http://schemas.microsoft.com/office/drawing/2010/main" val="0"/>
@@ -3452,7 +3437,7 @@
                                       </pic:cNvPicPr>
                                     </pic:nvPicPr>
                                     <pic:blipFill>
-                                      <a:blip r:embed="rId7">
+                                      <a:blip r:embed="rId8">
                                         <a:extLst>
                                           <a:ext uri="{28A0092B-C50C-407E-A947-70E740481C1C}">
                                             <a14:useLocalDpi xmlns:a14="http://schemas.microsoft.com/office/drawing/2010/main" val="0"/>
@@ -3516,7 +3501,7 @@
                                       </pic:cNvPicPr>
                                     </pic:nvPicPr>
                                     <pic:blipFill>
-                                      <a:blip r:embed="rId7">
+                                      <a:blip r:embed="rId8">
                                         <a:extLst>
                                           <a:ext uri="{28A0092B-C50C-407E-A947-70E740481C1C}">
                                             <a14:useLocalDpi xmlns:a14="http://schemas.microsoft.com/office/drawing/2010/main" val="0"/>
@@ -3580,7 +3565,7 @@
                                       </pic:cNvPicPr>
                                     </pic:nvPicPr>
                                     <pic:blipFill>
-                                      <a:blip r:embed="rId7">
+                                      <a:blip r:embed="rId8">
                                         <a:extLst>
                                           <a:ext uri="{28A0092B-C50C-407E-A947-70E740481C1C}">
                                             <a14:useLocalDpi xmlns:a14="http://schemas.microsoft.com/office/drawing/2010/main" val="0"/>
@@ -3644,7 +3629,7 @@
                                       </pic:cNvPicPr>
                                     </pic:nvPicPr>
                                     <pic:blipFill>
-                                      <a:blip r:embed="rId7">
+                                      <a:blip r:embed="rId8">
                                         <a:extLst>
                                           <a:ext uri="{28A0092B-C50C-407E-A947-70E740481C1C}">
                                             <a14:useLocalDpi xmlns:a14="http://schemas.microsoft.com/office/drawing/2010/main" val="0"/>
@@ -3708,7 +3693,7 @@
                                       </pic:cNvPicPr>
                                     </pic:nvPicPr>
                                     <pic:blipFill>
-                                      <a:blip r:embed="rId7">
+                                      <a:blip r:embed="rId8">
                                         <a:extLst>
                                           <a:ext uri="{28A0092B-C50C-407E-A947-70E740481C1C}">
                                             <a14:useLocalDpi xmlns:a14="http://schemas.microsoft.com/office/drawing/2010/main" val="0"/>
@@ -3772,7 +3757,7 @@
                                       </pic:cNvPicPr>
                                     </pic:nvPicPr>
                                     <pic:blipFill>
-                                      <a:blip r:embed="rId7">
+                                      <a:blip r:embed="rId8">
                                         <a:extLst>
                                           <a:ext uri="{28A0092B-C50C-407E-A947-70E740481C1C}">
                                             <a14:useLocalDpi xmlns:a14="http://schemas.microsoft.com/office/drawing/2010/main" val="0"/>
@@ -3836,7 +3821,7 @@
                                       </pic:cNvPicPr>
                                     </pic:nvPicPr>
                                     <pic:blipFill>
-                                      <a:blip r:embed="rId7">
+                                      <a:blip r:embed="rId8">
                                         <a:extLst>
                                           <a:ext uri="{28A0092B-C50C-407E-A947-70E740481C1C}">
                                             <a14:useLocalDpi xmlns:a14="http://schemas.microsoft.com/office/drawing/2010/main" val="0"/>
@@ -3900,7 +3885,7 @@
                                       </pic:cNvPicPr>
                                     </pic:nvPicPr>
                                     <pic:blipFill>
-                                      <a:blip r:embed="rId7">
+                                      <a:blip r:embed="rId8">
                                         <a:extLst>
                                           <a:ext uri="{28A0092B-C50C-407E-A947-70E740481C1C}">
                                             <a14:useLocalDpi xmlns:a14="http://schemas.microsoft.com/office/drawing/2010/main" val="0"/>
@@ -4116,7 +4101,7 @@
                                       </pic:cNvPicPr>
                                     </pic:nvPicPr>
                                     <pic:blipFill>
-                                      <a:blip r:embed="rId7">
+                                      <a:blip r:embed="rId8">
                                         <a:extLst>
                                           <a:ext uri="{28A0092B-C50C-407E-A947-70E740481C1C}">
                                             <a14:useLocalDpi xmlns:a14="http://schemas.microsoft.com/office/drawing/2010/main" val="0"/>
@@ -4180,7 +4165,7 @@
                                       </pic:cNvPicPr>
                                     </pic:nvPicPr>
                                     <pic:blipFill>
-                                      <a:blip r:embed="rId7">
+                                      <a:blip r:embed="rId8">
                                         <a:extLst>
                                           <a:ext uri="{28A0092B-C50C-407E-A947-70E740481C1C}">
                                             <a14:useLocalDpi xmlns:a14="http://schemas.microsoft.com/office/drawing/2010/main" val="0"/>
@@ -4244,7 +4229,7 @@
                                       </pic:cNvPicPr>
                                     </pic:nvPicPr>
                                     <pic:blipFill>
-                                      <a:blip r:embed="rId7">
+                                      <a:blip r:embed="rId8">
                                         <a:extLst>
                                           <a:ext uri="{28A0092B-C50C-407E-A947-70E740481C1C}">
                                             <a14:useLocalDpi xmlns:a14="http://schemas.microsoft.com/office/drawing/2010/main" val="0"/>
@@ -4308,7 +4293,7 @@
                                       </pic:cNvPicPr>
                                     </pic:nvPicPr>
                                     <pic:blipFill>
-                                      <a:blip r:embed="rId7">
+                                      <a:blip r:embed="rId8">
                                         <a:extLst>
                                           <a:ext uri="{28A0092B-C50C-407E-A947-70E740481C1C}">
                                             <a14:useLocalDpi xmlns:a14="http://schemas.microsoft.com/office/drawing/2010/main" val="0"/>
@@ -4645,7 +4630,6 @@
           </mc:Fallback>
         </mc:AlternateContent>
       </w:r>
-      <w:bookmarkEnd w:id="0"/>
     </w:p>
     <w:p/>
     <w:p>
@@ -5733,6 +5717,343 @@
                           <a:noAutofit/>
                         </wps:bodyPr>
                       </wps:wsp>
+                      <wps:wsp>
+                        <wps:cNvPr id="158" name="Rectangle 158"/>
+                        <wps:cNvSpPr>
+                          <a:spLocks noChangeArrowheads="1"/>
+                        </wps:cNvSpPr>
+                        <wps:spPr bwMode="auto">
+                          <a:xfrm>
+                            <a:off x="3749676" y="4229397"/>
+                            <a:ext cx="1373308" cy="681872"/>
+                          </a:xfrm>
+                          <a:prstGeom prst="rect">
+                            <a:avLst/>
+                          </a:prstGeom>
+                          <a:solidFill>
+                            <a:srgbClr val="FFFFFF"/>
+                          </a:solidFill>
+                          <a:ln w="9525">
+                            <a:solidFill>
+                              <a:srgbClr val="000000"/>
+                            </a:solidFill>
+                            <a:miter lim="800000"/>
+                            <a:headEnd/>
+                            <a:tailEnd/>
+                          </a:ln>
+                        </wps:spPr>
+                        <wps:txbx>
+                          <w:txbxContent>
+                            <w:p>
+                              <w:pPr>
+                                <w:pStyle w:val="NormalWeb"/>
+                                <w:spacing w:before="0" w:beforeAutospacing="0" w:after="0" w:afterAutospacing="0"/>
+                                <w:jc w:val="center"/>
+                              </w:pPr>
+                              <w:r>
+                                <w:rPr>
+                                  <w:rFonts w:eastAsia="Times New Roman"/>
+                                </w:rPr>
+                                <w:t>Arm Pitch Servo</w:t>
+                              </w:r>
+                            </w:p>
+                            <w:p>
+                              <w:pPr>
+                                <w:pStyle w:val="NormalWeb"/>
+                                <w:spacing w:before="0" w:beforeAutospacing="0" w:after="0" w:afterAutospacing="0"/>
+                                <w:jc w:val="center"/>
+                                <w:rPr>
+                                  <w:rFonts w:eastAsia="Times New Roman"/>
+                                </w:rPr>
+                              </w:pPr>
+                              <w:r>
+                                <w:rPr>
+                                  <w:rFonts w:eastAsia="Times New Roman"/>
+                                </w:rPr>
+                                <w:t xml:space="preserve">GoBilda </w:t>
+                              </w:r>
+                            </w:p>
+                            <w:p>
+                              <w:pPr>
+                                <w:pStyle w:val="NormalWeb"/>
+                                <w:spacing w:before="0" w:beforeAutospacing="0" w:after="0" w:afterAutospacing="0"/>
+                                <w:jc w:val="center"/>
+                              </w:pPr>
+                              <w:r>
+                                <w:t>2000-0025-0002</w:t>
+                              </w:r>
+                            </w:p>
+                          </w:txbxContent>
+                        </wps:txbx>
+                        <wps:bodyPr rot="0" vert="horz" wrap="square" lIns="91440" tIns="45720" rIns="91440" bIns="45720" anchor="t" anchorCtr="0" upright="1">
+                          <a:noAutofit/>
+                        </wps:bodyPr>
+                      </wps:wsp>
+                      <wps:wsp>
+                        <wps:cNvPr id="159" name="Rectangle 159"/>
+                        <wps:cNvSpPr>
+                          <a:spLocks noChangeArrowheads="1"/>
+                        </wps:cNvSpPr>
+                        <wps:spPr bwMode="auto">
+                          <a:xfrm>
+                            <a:off x="5261955" y="4237823"/>
+                            <a:ext cx="1372870" cy="681355"/>
+                          </a:xfrm>
+                          <a:prstGeom prst="rect">
+                            <a:avLst/>
+                          </a:prstGeom>
+                          <a:solidFill>
+                            <a:srgbClr val="FFFFFF"/>
+                          </a:solidFill>
+                          <a:ln w="9525">
+                            <a:solidFill>
+                              <a:srgbClr val="000000"/>
+                            </a:solidFill>
+                            <a:miter lim="800000"/>
+                            <a:headEnd/>
+                            <a:tailEnd/>
+                          </a:ln>
+                        </wps:spPr>
+                        <wps:txbx>
+                          <w:txbxContent>
+                            <w:p>
+                              <w:pPr>
+                                <w:pStyle w:val="NormalWeb"/>
+                                <w:spacing w:before="0" w:beforeAutospacing="0" w:after="0" w:afterAutospacing="0"/>
+                                <w:jc w:val="center"/>
+                              </w:pPr>
+                              <w:r>
+                                <w:rPr>
+                                  <w:rFonts w:eastAsia="Times New Roman"/>
+                                </w:rPr>
+                                <w:t>Arm Roll Servo</w:t>
+                              </w:r>
+                            </w:p>
+                            <w:p>
+                              <w:pPr>
+                                <w:pStyle w:val="NormalWeb"/>
+                                <w:spacing w:before="0" w:beforeAutospacing="0" w:after="0" w:afterAutospacing="0"/>
+                                <w:jc w:val="center"/>
+                              </w:pPr>
+                              <w:r>
+                                <w:rPr>
+                                  <w:rFonts w:eastAsia="Times New Roman"/>
+                                </w:rPr>
+                                <w:t xml:space="preserve">GoBilda </w:t>
+                              </w:r>
+                            </w:p>
+                            <w:p>
+                              <w:pPr>
+                                <w:pStyle w:val="NormalWeb"/>
+                                <w:spacing w:before="0" w:beforeAutospacing="0" w:after="0" w:afterAutospacing="0"/>
+                                <w:jc w:val="center"/>
+                              </w:pPr>
+                              <w:r>
+                                <w:rPr>
+                                  <w:rFonts w:eastAsia="Times New Roman"/>
+                                </w:rPr>
+                                <w:t>2000-0025-0002</w:t>
+                              </w:r>
+                            </w:p>
+                          </w:txbxContent>
+                        </wps:txbx>
+                        <wps:bodyPr rot="0" vert="horz" wrap="square" lIns="91440" tIns="45720" rIns="91440" bIns="45720" anchor="t" anchorCtr="0" upright="1">
+                          <a:noAutofit/>
+                        </wps:bodyPr>
+                      </wps:wsp>
+                      <wps:wsp>
+                        <wps:cNvPr id="160" name="Rectangle 160"/>
+                        <wps:cNvSpPr>
+                          <a:spLocks noChangeArrowheads="1"/>
+                        </wps:cNvSpPr>
+                        <wps:spPr bwMode="auto">
+                          <a:xfrm>
+                            <a:off x="6744923" y="4230486"/>
+                            <a:ext cx="1372870" cy="680720"/>
+                          </a:xfrm>
+                          <a:prstGeom prst="rect">
+                            <a:avLst/>
+                          </a:prstGeom>
+                          <a:solidFill>
+                            <a:srgbClr val="FFFFFF"/>
+                          </a:solidFill>
+                          <a:ln w="9525">
+                            <a:solidFill>
+                              <a:srgbClr val="000000"/>
+                            </a:solidFill>
+                            <a:miter lim="800000"/>
+                            <a:headEnd/>
+                            <a:tailEnd/>
+                          </a:ln>
+                        </wps:spPr>
+                        <wps:txbx>
+                          <w:txbxContent>
+                            <w:p>
+                              <w:pPr>
+                                <w:pStyle w:val="NormalWeb"/>
+                                <w:spacing w:before="0" w:beforeAutospacing="0" w:after="0" w:afterAutospacing="0"/>
+                                <w:jc w:val="center"/>
+                              </w:pPr>
+                              <w:r>
+                                <w:rPr>
+                                  <w:rFonts w:eastAsia="Times New Roman"/>
+                                </w:rPr>
+                                <w:t>ArmYaw Servo</w:t>
+                              </w:r>
+                            </w:p>
+                            <w:p>
+                              <w:pPr>
+                                <w:pStyle w:val="NormalWeb"/>
+                                <w:spacing w:before="0" w:beforeAutospacing="0" w:after="0" w:afterAutospacing="0"/>
+                                <w:jc w:val="center"/>
+                              </w:pPr>
+                              <w:r>
+                                <w:rPr>
+                                  <w:rFonts w:eastAsia="Times New Roman"/>
+                                </w:rPr>
+                                <w:t xml:space="preserve">GoBilda </w:t>
+                              </w:r>
+                            </w:p>
+                            <w:p>
+                              <w:pPr>
+                                <w:pStyle w:val="NormalWeb"/>
+                                <w:spacing w:before="0" w:beforeAutospacing="0" w:after="0" w:afterAutospacing="0"/>
+                                <w:jc w:val="center"/>
+                              </w:pPr>
+                              <w:r>
+                                <w:rPr>
+                                  <w:rFonts w:eastAsia="Times New Roman"/>
+                                </w:rPr>
+                                <w:t>2000-0025-0002</w:t>
+                              </w:r>
+                            </w:p>
+                          </w:txbxContent>
+                        </wps:txbx>
+                        <wps:bodyPr rot="0" vert="horz" wrap="square" lIns="91440" tIns="45720" rIns="91440" bIns="45720" anchor="t" anchorCtr="0" upright="1">
+                          <a:noAutofit/>
+                        </wps:bodyPr>
+                      </wps:wsp>
+                      <wps:wsp>
+                        <wps:cNvPr id="161" name="Rectangle 161"/>
+                        <wps:cNvSpPr>
+                          <a:spLocks noChangeArrowheads="1"/>
+                        </wps:cNvSpPr>
+                        <wps:spPr bwMode="auto">
+                          <a:xfrm>
+                            <a:off x="6727338" y="3280754"/>
+                            <a:ext cx="1372870" cy="681355"/>
+                          </a:xfrm>
+                          <a:prstGeom prst="rect">
+                            <a:avLst/>
+                          </a:prstGeom>
+                          <a:solidFill>
+                            <a:srgbClr val="FFFFFF"/>
+                          </a:solidFill>
+                          <a:ln w="9525">
+                            <a:solidFill>
+                              <a:srgbClr val="000000"/>
+                            </a:solidFill>
+                            <a:miter lim="800000"/>
+                            <a:headEnd/>
+                            <a:tailEnd/>
+                          </a:ln>
+                        </wps:spPr>
+                        <wps:txbx>
+                          <w:txbxContent>
+                            <w:p>
+                              <w:pPr>
+                                <w:pStyle w:val="NormalWeb"/>
+                                <w:spacing w:before="0" w:beforeAutospacing="0" w:after="0" w:afterAutospacing="0"/>
+                                <w:jc w:val="center"/>
+                              </w:pPr>
+                              <w:r>
+                                <w:rPr>
+                                  <w:rFonts w:eastAsia="Times New Roman"/>
+                                </w:rPr>
+                                <w:t>Elbow Pitch Servo</w:t>
+                              </w:r>
+                            </w:p>
+                            <w:p>
+                              <w:pPr>
+                                <w:pStyle w:val="NormalWeb"/>
+                                <w:spacing w:before="0" w:beforeAutospacing="0" w:after="0" w:afterAutospacing="0"/>
+                                <w:jc w:val="center"/>
+                              </w:pPr>
+                              <w:r>
+                                <w:rPr>
+                                  <w:rFonts w:eastAsia="Times New Roman"/>
+                                </w:rPr>
+                                <w:t xml:space="preserve">GoBilda </w:t>
+                              </w:r>
+                            </w:p>
+                            <w:p>
+                              <w:pPr>
+                                <w:pStyle w:val="NormalWeb"/>
+                                <w:spacing w:before="0" w:beforeAutospacing="0" w:after="0" w:afterAutospacing="0"/>
+                                <w:jc w:val="center"/>
+                              </w:pPr>
+                              <w:r>
+                                <w:rPr>
+                                  <w:rFonts w:eastAsia="Times New Roman"/>
+                                </w:rPr>
+                                <w:t>2000-0025-0002</w:t>
+                              </w:r>
+                            </w:p>
+                          </w:txbxContent>
+                        </wps:txbx>
+                        <wps:bodyPr rot="0" vert="horz" wrap="square" lIns="91440" tIns="45720" rIns="91440" bIns="45720" anchor="t" anchorCtr="0" upright="1">
+                          <a:noAutofit/>
+                        </wps:bodyPr>
+                      </wps:wsp>
+                      <wps:wsp>
+                        <wps:cNvPr id="17" name="Text Box 17"/>
+                        <wps:cNvSpPr txBox="1"/>
+                        <wps:spPr>
+                          <a:xfrm>
+                            <a:off x="4677508" y="2954105"/>
+                            <a:ext cx="1804916" cy="1025879"/>
+                          </a:xfrm>
+                          <a:prstGeom prst="rect">
+                            <a:avLst/>
+                          </a:prstGeom>
+                          <a:solidFill>
+                            <a:schemeClr val="lt1"/>
+                          </a:solidFill>
+                          <a:ln w="6350">
+                            <a:noFill/>
+                          </a:ln>
+                          <a:effectLst/>
+                        </wps:spPr>
+                        <wps:style>
+                          <a:lnRef idx="0">
+                            <a:schemeClr val="accent1"/>
+                          </a:lnRef>
+                          <a:fillRef idx="0">
+                            <a:schemeClr val="accent1"/>
+                          </a:fillRef>
+                          <a:effectRef idx="0">
+                            <a:schemeClr val="accent1"/>
+                          </a:effectRef>
+                          <a:fontRef idx="minor">
+                            <a:schemeClr val="dk1"/>
+                          </a:fontRef>
+                        </wps:style>
+                        <wps:txbx>
+                          <w:txbxContent>
+                            <w:p>
+                              <w:r>
+                                <w:t>Arm and Elbow servo connections use std 3 pin servo connectors.  Each is labeled with tape as to which servo it goes to</w:t>
+                              </w:r>
+                            </w:p>
+                          </w:txbxContent>
+                        </wps:txbx>
+                        <wps:bodyPr rot="0" spcFirstLastPara="0" vertOverflow="overflow" horzOverflow="overflow" vert="horz" wrap="square" lIns="91440" tIns="45720" rIns="91440" bIns="45720" numCol="1" spcCol="0" rtlCol="0" fromWordArt="0" anchor="t" anchorCtr="0" forceAA="0" compatLnSpc="1">
+                          <a:prstTxWarp prst="textNoShape">
+                            <a:avLst/>
+                          </a:prstTxWarp>
+                          <a:noAutofit/>
+                        </wps:bodyPr>
+                      </wps:wsp>
                     </wpc:wpc>
                   </a:graphicData>
                 </a:graphic>
@@ -5741,11 +6062,34 @@
           </mc:Choice>
           <mc:Fallback>
             <w:pict>
-              <v:group w14:anchorId="2610E845" id="Canvas 536" o:spid="_x0000_s1079" editas="canvas" style="width:9in;height:392.2pt;mso-position-horizontal-relative:char;mso-position-vertical-relative:line" coordsize="82296,49809" o:gfxdata="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">
+              <v:group w14:anchorId="2610E845" id="Canvas 536" o:spid="_x0000_s1079" editas="canvas" style="width:9in;height:392.2pt;mso-position-horizontal-relative:char;mso-position-vertical-relative:line" coordsize="82296,49809" o:gfxdata="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">
+                <v:shapetype id="_x0000_t75" coordsize="21600,21600" o:spt="75" o:preferrelative="t" path="m@4@5l@4@11@9@11@9@5xe" filled="f" stroked="f">
+                  <v:stroke joinstyle="miter"/>
+                  <v:formulas>
+                    <v:f eqn="if lineDrawn pixelLineWidth 0"/>
+                    <v:f eqn="sum @0 1 0"/>
+                    <v:f eqn="sum 0 0 @1"/>
+                    <v:f eqn="prod @2 1 2"/>
+                    <v:f eqn="prod @3 21600 pixelWidth"/>
+                    <v:f eqn="prod @3 21600 pixelHeight"/>
+                    <v:f eqn="sum @0 0 1"/>
+                    <v:f eqn="prod @6 1 2"/>
+                    <v:f eqn="prod @7 21600 pixelWidth"/>
+                    <v:f eqn="sum @8 21600 0"/>
+                    <v:f eqn="prod @7 21600 pixelHeight"/>
+                    <v:f eqn="sum @10 21600 0"/>
+                  </v:formulas>
+                  <v:path o:extrusionok="f" gradientshapeok="t" o:connecttype="rect"/>
+                  <o:lock v:ext="edit" aspectratio="t"/>
+                </v:shapetype>
                 <v:shape id="_x0000_s1080" type="#_x0000_t75" style="position:absolute;width:82296;height:49809;visibility:visible;mso-wrap-style:square">
                   <v:fill o:detectmouseclick="t"/>
                   <v:path o:connecttype="none"/>
                 </v:shape>
+                <v:shapetype id="_x0000_t202" coordsize="21600,21600" o:spt="202" path="m,l,21600r21600,l21600,xe">
+                  <v:stroke joinstyle="miter"/>
+                  <v:path gradientshapeok="t" o:connecttype="rect"/>
+                </v:shapetype>
                 <v:shape id="Text Box 73" o:spid="_x0000_s1081" type="#_x0000_t202" style="position:absolute;left:25146;top:1143;width:2286;height:7994;visibility:visible;mso-wrap-style:square;v-text-anchor:top" o:gfxdata="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">
                   <v:textbox>
                     <w:txbxContent>
@@ -5772,7 +6116,7 @@
                                       </pic:cNvPicPr>
                                     </pic:nvPicPr>
                                     <pic:blipFill>
-                                      <a:blip r:embed="rId7">
+                                      <a:blip r:embed="rId8">
                                         <a:extLst>
                                           <a:ext uri="{28A0092B-C50C-407E-A947-70E740481C1C}">
                                             <a14:useLocalDpi xmlns:a14="http://schemas.microsoft.com/office/drawing/2010/main" val="0"/>
@@ -5836,7 +6180,7 @@
                                       </pic:cNvPicPr>
                                     </pic:nvPicPr>
                                     <pic:blipFill>
-                                      <a:blip r:embed="rId7">
+                                      <a:blip r:embed="rId8">
                                         <a:extLst>
                                           <a:ext uri="{28A0092B-C50C-407E-A947-70E740481C1C}">
                                             <a14:useLocalDpi xmlns:a14="http://schemas.microsoft.com/office/drawing/2010/main" val="0"/>
@@ -5900,7 +6244,7 @@
                                       </pic:cNvPicPr>
                                     </pic:nvPicPr>
                                     <pic:blipFill>
-                                      <a:blip r:embed="rId7">
+                                      <a:blip r:embed="rId8">
                                         <a:extLst>
                                           <a:ext uri="{28A0092B-C50C-407E-A947-70E740481C1C}">
                                             <a14:useLocalDpi xmlns:a14="http://schemas.microsoft.com/office/drawing/2010/main" val="0"/>
@@ -5964,7 +6308,7 @@
                                       </pic:cNvPicPr>
                                     </pic:nvPicPr>
                                     <pic:blipFill>
-                                      <a:blip r:embed="rId7">
+                                      <a:blip r:embed="rId8">
                                         <a:extLst>
                                           <a:ext uri="{28A0092B-C50C-407E-A947-70E740481C1C}">
                                             <a14:useLocalDpi xmlns:a14="http://schemas.microsoft.com/office/drawing/2010/main" val="0"/>
@@ -6173,6 +6517,197 @@
                     </w:txbxContent>
                   </v:textbox>
                 </v:shape>
+                <v:rect id="Rectangle 158" o:spid="_x0000_s1100" style="position:absolute;left:37496;top:42293;width:13733;height:6819;visibility:visible;mso-wrap-style:square;v-text-anchor:top" o:gfxdata="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">
+                  <v:textbox>
+                    <w:txbxContent>
+                      <w:p>
+                        <w:pPr>
+                          <w:pStyle w:val="NormalWeb"/>
+                          <w:spacing w:before="0" w:beforeAutospacing="0" w:after="0" w:afterAutospacing="0"/>
+                          <w:jc w:val="center"/>
+                        </w:pPr>
+                        <w:r>
+                          <w:rPr>
+                            <w:rFonts w:eastAsia="Times New Roman"/>
+                          </w:rPr>
+                          <w:t>Arm Pitch Servo</w:t>
+                        </w:r>
+                      </w:p>
+                      <w:p>
+                        <w:pPr>
+                          <w:pStyle w:val="NormalWeb"/>
+                          <w:spacing w:before="0" w:beforeAutospacing="0" w:after="0" w:afterAutospacing="0"/>
+                          <w:jc w:val="center"/>
+                          <w:rPr>
+                            <w:rFonts w:eastAsia="Times New Roman"/>
+                          </w:rPr>
+                        </w:pPr>
+                        <w:r>
+                          <w:rPr>
+                            <w:rFonts w:eastAsia="Times New Roman"/>
+                          </w:rPr>
+                          <w:t xml:space="preserve">GoBilda </w:t>
+                        </w:r>
+                      </w:p>
+                      <w:p>
+                        <w:pPr>
+                          <w:pStyle w:val="NormalWeb"/>
+                          <w:spacing w:before="0" w:beforeAutospacing="0" w:after="0" w:afterAutospacing="0"/>
+                          <w:jc w:val="center"/>
+                        </w:pPr>
+                        <w:r>
+                          <w:t>2000-0025-0002</w:t>
+                        </w:r>
+                      </w:p>
+                    </w:txbxContent>
+                  </v:textbox>
+                </v:rect>
+                <v:rect id="Rectangle 159" o:spid="_x0000_s1101" style="position:absolute;left:52619;top:42378;width:13729;height:6813;visibility:visible;mso-wrap-style:square;v-text-anchor:top" o:gfxdata="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">
+                  <v:textbox>
+                    <w:txbxContent>
+                      <w:p>
+                        <w:pPr>
+                          <w:pStyle w:val="NormalWeb"/>
+                          <w:spacing w:before="0" w:beforeAutospacing="0" w:after="0" w:afterAutospacing="0"/>
+                          <w:jc w:val="center"/>
+                        </w:pPr>
+                        <w:r>
+                          <w:rPr>
+                            <w:rFonts w:eastAsia="Times New Roman"/>
+                          </w:rPr>
+                          <w:t>Arm Roll Servo</w:t>
+                        </w:r>
+                      </w:p>
+                      <w:p>
+                        <w:pPr>
+                          <w:pStyle w:val="NormalWeb"/>
+                          <w:spacing w:before="0" w:beforeAutospacing="0" w:after="0" w:afterAutospacing="0"/>
+                          <w:jc w:val="center"/>
+                        </w:pPr>
+                        <w:r>
+                          <w:rPr>
+                            <w:rFonts w:eastAsia="Times New Roman"/>
+                          </w:rPr>
+                          <w:t xml:space="preserve">GoBilda </w:t>
+                        </w:r>
+                      </w:p>
+                      <w:p>
+                        <w:pPr>
+                          <w:pStyle w:val="NormalWeb"/>
+                          <w:spacing w:before="0" w:beforeAutospacing="0" w:after="0" w:afterAutospacing="0"/>
+                          <w:jc w:val="center"/>
+                        </w:pPr>
+                        <w:r>
+                          <w:rPr>
+                            <w:rFonts w:eastAsia="Times New Roman"/>
+                          </w:rPr>
+                          <w:t>2000-0025-0002</w:t>
+                        </w:r>
+                      </w:p>
+                    </w:txbxContent>
+                  </v:textbox>
+                </v:rect>
+                <v:rect id="Rectangle 160" o:spid="_x0000_s1102" style="position:absolute;left:67449;top:42304;width:13728;height:6808;visibility:visible;mso-wrap-style:square;v-text-anchor:top" o:gfxdata="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">
+                  <v:textbox>
+                    <w:txbxContent>
+                      <w:p>
+                        <w:pPr>
+                          <w:pStyle w:val="NormalWeb"/>
+                          <w:spacing w:before="0" w:beforeAutospacing="0" w:after="0" w:afterAutospacing="0"/>
+                          <w:jc w:val="center"/>
+                        </w:pPr>
+                        <w:r>
+                          <w:rPr>
+                            <w:rFonts w:eastAsia="Times New Roman"/>
+                          </w:rPr>
+                          <w:t>ArmYaw Servo</w:t>
+                        </w:r>
+                      </w:p>
+                      <w:p>
+                        <w:pPr>
+                          <w:pStyle w:val="NormalWeb"/>
+                          <w:spacing w:before="0" w:beforeAutospacing="0" w:after="0" w:afterAutospacing="0"/>
+                          <w:jc w:val="center"/>
+                        </w:pPr>
+                        <w:r>
+                          <w:rPr>
+                            <w:rFonts w:eastAsia="Times New Roman"/>
+                          </w:rPr>
+                          <w:t xml:space="preserve">GoBilda </w:t>
+                        </w:r>
+                      </w:p>
+                      <w:p>
+                        <w:pPr>
+                          <w:pStyle w:val="NormalWeb"/>
+                          <w:spacing w:before="0" w:beforeAutospacing="0" w:after="0" w:afterAutospacing="0"/>
+                          <w:jc w:val="center"/>
+                        </w:pPr>
+                        <w:r>
+                          <w:rPr>
+                            <w:rFonts w:eastAsia="Times New Roman"/>
+                          </w:rPr>
+                          <w:t>2000-0025-0002</w:t>
+                        </w:r>
+                      </w:p>
+                    </w:txbxContent>
+                  </v:textbox>
+                </v:rect>
+                <v:rect id="Rectangle 161" o:spid="_x0000_s1103" style="position:absolute;left:67273;top:32807;width:13729;height:6814;visibility:visible;mso-wrap-style:square;v-text-anchor:top" o:gfxdata="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">
+                  <v:textbox>
+                    <w:txbxContent>
+                      <w:p>
+                        <w:pPr>
+                          <w:pStyle w:val="NormalWeb"/>
+                          <w:spacing w:before="0" w:beforeAutospacing="0" w:after="0" w:afterAutospacing="0"/>
+                          <w:jc w:val="center"/>
+                        </w:pPr>
+                        <w:r>
+                          <w:rPr>
+                            <w:rFonts w:eastAsia="Times New Roman"/>
+                          </w:rPr>
+                          <w:t>Elbow Pitch Servo</w:t>
+                        </w:r>
+                      </w:p>
+                      <w:p>
+                        <w:pPr>
+                          <w:pStyle w:val="NormalWeb"/>
+                          <w:spacing w:before="0" w:beforeAutospacing="0" w:after="0" w:afterAutospacing="0"/>
+                          <w:jc w:val="center"/>
+                        </w:pPr>
+                        <w:r>
+                          <w:rPr>
+                            <w:rFonts w:eastAsia="Times New Roman"/>
+                          </w:rPr>
+                          <w:t xml:space="preserve">GoBilda </w:t>
+                        </w:r>
+                      </w:p>
+                      <w:p>
+                        <w:pPr>
+                          <w:pStyle w:val="NormalWeb"/>
+                          <w:spacing w:before="0" w:beforeAutospacing="0" w:after="0" w:afterAutospacing="0"/>
+                          <w:jc w:val="center"/>
+                        </w:pPr>
+                        <w:r>
+                          <w:rPr>
+                            <w:rFonts w:eastAsia="Times New Roman"/>
+                          </w:rPr>
+                          <w:t>2000-0025-0002</w:t>
+                        </w:r>
+                      </w:p>
+                    </w:txbxContent>
+                  </v:textbox>
+                </v:rect>
+                <v:shape id="Text Box 17" o:spid="_x0000_s1104" type="#_x0000_t202" style="position:absolute;left:46775;top:29541;width:18049;height:10258;visibility:visible;mso-wrap-style:square;v-text-anchor:top" o:gfxdata="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" fillcolor="white [3201]" stroked="f" strokeweight=".5pt">
+                  <v:textbox>
+                    <w:txbxContent>
+                      <w:p>
+                        <w:r>
+                          <w:t>Arm and Elbow servo connections use std 3 pin servo connectors.  Each is labeled with tape as to which servo it goes to</w:t>
+                        </w:r>
+                      </w:p>
+                    </w:txbxContent>
+                  </v:textbox>
+                </v:shape>
                 <w10:anchorlock/>
               </v:group>
             </w:pict>
@@ -7673,7 +8208,10 @@
         <w:t xml:space="preserve">  </w:t>
       </w:r>
       <w:r>
-        <w:t>.   Although any</w:t>
+        <w:t>A</w:t>
+      </w:r>
+      <w:r>
+        <w:t>ny</w:t>
       </w:r>
       <w:r>
         <w:t xml:space="preserve"> pin of </w:t>
@@ -7682,10 +8220,13 @@
         <w:t xml:space="preserve">the </w:t>
       </w:r>
       <w:r>
-        <w:t>connectors can handle at most 8 amps. 6V power supplies supply max 3</w:t>
-      </w:r>
-      <w:r>
-        <w:t xml:space="preserve"> amps per. supply,  A</w:t>
+        <w:t>connectors can handle at most 8 amps</w:t>
+      </w:r>
+      <w:r>
+        <w:t xml:space="preserve">.  6V power supplies are either 3 amp or 6 amp supplies.  </w:t>
+      </w:r>
+      <w:r>
+        <w:t>A</w:t>
       </w:r>
       <w:r>
         <w:t>ir cylinder valve d</w:t>
@@ -8949,10 +9490,7 @@
                         <w:txbxContent>
                           <w:p>
                             <w:r>
-                              <w:t>1</w:t>
-                            </w:r>
-                            <w:r>
-                              <w:t xml:space="preserve">K ohm </w:t>
+                              <w:t xml:space="preserve">1K ohm </w:t>
                             </w:r>
                           </w:p>
                         </w:txbxContent>
@@ -9812,6 +10350,12 @@
       <w:r>
         <w:t>)</w:t>
       </w:r>
+      <w:r>
+        <w:t xml:space="preserve"> </w:t>
+      </w:r>
+      <w:r>
+        <w:t>Rest position: Servo at approx. 90 degree, head straight forward</w:t>
+      </w:r>
     </w:p>
     <w:p>
       <w:pPr>
@@ -9846,6 +10390,9 @@
       <w:r>
         <w:t>)</w:t>
       </w:r>
+      <w:r>
+        <w:t xml:space="preserve">  Rest position: Servo at approx. 90 degree, head level</w:t>
+      </w:r>
     </w:p>
     <w:p>
       <w:pPr>
@@ -9883,6 +10430,269 @@
       <w:r>
         <w:t>)</w:t>
       </w:r>
+      <w:r>
+        <w:t xml:space="preserve">  Rest position: Servo at approx. 110 degree , mouth closed</w:t>
+      </w:r>
+    </w:p>
+    <w:p>
+      <w:pPr>
+        <w:tabs>
+          <w:tab w:val="left" w:pos="720"/>
+          <w:tab w:val="left" w:pos="1440"/>
+          <w:tab w:val="left" w:pos="2160"/>
+          <w:tab w:val="left" w:pos="2880"/>
+          <w:tab w:val="left" w:pos="3600"/>
+          <w:tab w:val="left" w:pos="4320"/>
+          <w:tab w:val="left" w:pos="5040"/>
+          <w:tab w:val="left" w:pos="5760"/>
+          <w:tab w:val="center" w:pos="6480"/>
+        </w:tabs>
+      </w:pPr>
+      <w:r>
+        <w:t xml:space="preserve">Arm </w:t>
+      </w:r>
+      <w:r>
+        <w:t xml:space="preserve">Servo </w:t>
+      </w:r>
+      <w:r>
+        <w:t xml:space="preserve">Pitch </w:t>
+      </w:r>
+      <w:r>
+        <w:sym w:font="Wingdings" w:char="F0E0"/>
+      </w:r>
+      <w:r>
+        <w:t xml:space="preserve"> </w:t>
+      </w:r>
+      <w:r>
+        <w:tab/>
+      </w:r>
+      <w:r>
+        <w:tab/>
+      </w:r>
+      <w:r>
+        <w:t>Arduino Mega pin 46  (PWM</w:t>
+      </w:r>
+      <w:r>
+        <w:t xml:space="preserve"> PL3</w:t>
+      </w:r>
+      <w:r>
+        <w:t>)</w:t>
+      </w:r>
+      <w:r>
+        <w:t xml:space="preserve"> Rest position:  Servo at </w:t>
+      </w:r>
+      <w:r>
+        <w:t>approx. 180 degree, arm hanging straight down (arm at pitch of 90 deg down)</w:t>
+      </w:r>
+      <w:r>
+        <w:t>.  Range: 0 – 230 degrees</w:t>
+      </w:r>
+    </w:p>
+    <w:p>
+      <w:pPr>
+        <w:tabs>
+          <w:tab w:val="left" w:pos="720"/>
+          <w:tab w:val="left" w:pos="1440"/>
+          <w:tab w:val="left" w:pos="2160"/>
+          <w:tab w:val="left" w:pos="2880"/>
+          <w:tab w:val="left" w:pos="3600"/>
+          <w:tab w:val="left" w:pos="4320"/>
+          <w:tab w:val="left" w:pos="5040"/>
+          <w:tab w:val="left" w:pos="5760"/>
+          <w:tab w:val="center" w:pos="6480"/>
+        </w:tabs>
+      </w:pPr>
+      <w:r>
+        <w:t xml:space="preserve">Arm </w:t>
+      </w:r>
+      <w:r>
+        <w:t xml:space="preserve">Servo </w:t>
+      </w:r>
+      <w:r>
+        <w:t xml:space="preserve">Roll </w:t>
+      </w:r>
+      <w:r>
+        <w:sym w:font="Wingdings" w:char="F0E0"/>
+      </w:r>
+      <w:r>
+        <w:tab/>
+      </w:r>
+      <w:r>
+        <w:tab/>
+        <w:t xml:space="preserve">Arduino Mega pin </w:t>
+      </w:r>
+      <w:r>
+        <w:t>45</w:t>
+      </w:r>
+      <w:r>
+        <w:t xml:space="preserve"> </w:t>
+      </w:r>
+      <w:r>
+        <w:t xml:space="preserve"> </w:t>
+      </w:r>
+      <w:r>
+        <w:t>(PWM</w:t>
+      </w:r>
+      <w:r>
+        <w:t xml:space="preserve"> PL4</w:t>
+      </w:r>
+      <w:r>
+        <w:t>)</w:t>
+      </w:r>
+      <w:r>
+        <w:t xml:space="preserve"> Rest position: Servo at approx. 120 degree, arm level (arm at 0 deg roll</w:t>
+      </w:r>
+      <w:r>
+        <w:t xml:space="preserve"> with respect to ground</w:t>
+      </w:r>
+      <w:r>
+        <w:t>)</w:t>
+      </w:r>
+      <w:r>
+        <w:t xml:space="preserve"> </w:t>
+      </w:r>
+      <w:r>
+        <w:t xml:space="preserve">Range: </w:t>
+      </w:r>
+      <w:r>
+        <w:t xml:space="preserve">120 – 240 </w:t>
+      </w:r>
+      <w:r>
+        <w:t>degrees</w:t>
+      </w:r>
+      <w:r>
+        <w:t>.  Servo at 120+90= 210 degrees has shoulder rotated 90 degrees up)</w:t>
+      </w:r>
+    </w:p>
+    <w:p>
+      <w:pPr>
+        <w:tabs>
+          <w:tab w:val="left" w:pos="720"/>
+          <w:tab w:val="left" w:pos="1440"/>
+          <w:tab w:val="left" w:pos="2160"/>
+          <w:tab w:val="left" w:pos="2880"/>
+          <w:tab w:val="left" w:pos="3600"/>
+          <w:tab w:val="left" w:pos="4320"/>
+          <w:tab w:val="left" w:pos="5040"/>
+          <w:tab w:val="left" w:pos="5760"/>
+          <w:tab w:val="center" w:pos="6480"/>
+        </w:tabs>
+      </w:pPr>
+      <w:r>
+        <w:t xml:space="preserve">Arm </w:t>
+      </w:r>
+      <w:r>
+        <w:t xml:space="preserve">Servo </w:t>
+      </w:r>
+      <w:r>
+        <w:t xml:space="preserve">Yaw </w:t>
+      </w:r>
+      <w:r>
+        <w:sym w:font="Wingdings" w:char="F0E0"/>
+      </w:r>
+      <w:r>
+        <w:tab/>
+      </w:r>
+      <w:r>
+        <w:tab/>
+        <w:t xml:space="preserve">Arduino Mega pin </w:t>
+      </w:r>
+      <w:r>
+        <w:t xml:space="preserve">44 </w:t>
+      </w:r>
+      <w:r>
+        <w:t>(PWM</w:t>
+      </w:r>
+      <w:r>
+        <w:t xml:space="preserve"> PL5</w:t>
+      </w:r>
+      <w:r>
+        <w:t>)</w:t>
+      </w:r>
+      <w:r>
+        <w:t xml:space="preserve"> Rest position: Servo at approx. 90 degree, arm straight out (perpendicular to body )</w:t>
+      </w:r>
+      <w:r>
+        <w:t xml:space="preserve"> </w:t>
+      </w:r>
+      <w:r>
+        <w:t>Range: 45</w:t>
+      </w:r>
+      <w:r>
+        <w:t xml:space="preserve"> –</w:t>
+      </w:r>
+      <w:r>
+        <w:t xml:space="preserve"> 180</w:t>
+      </w:r>
+      <w:r>
+        <w:t xml:space="preserve"> degrees</w:t>
+      </w:r>
+      <w:r>
+        <w:t>.  Limits match what a typical human arm can do.</w:t>
+      </w:r>
+      <w:r>
+        <w:t xml:space="preserve">  Servo at 180 degrees is arm out to right (from the viewpoint of the prop itself)</w:t>
+      </w:r>
+    </w:p>
+    <w:p>
+      <w:pPr>
+        <w:tabs>
+          <w:tab w:val="left" w:pos="720"/>
+          <w:tab w:val="left" w:pos="1440"/>
+          <w:tab w:val="left" w:pos="2160"/>
+          <w:tab w:val="left" w:pos="2880"/>
+          <w:tab w:val="left" w:pos="3600"/>
+          <w:tab w:val="left" w:pos="4320"/>
+          <w:tab w:val="left" w:pos="5040"/>
+          <w:tab w:val="left" w:pos="5760"/>
+          <w:tab w:val="center" w:pos="6480"/>
+        </w:tabs>
+      </w:pPr>
+      <w:r>
+        <w:t xml:space="preserve">Elbow </w:t>
+      </w:r>
+      <w:r>
+        <w:t xml:space="preserve">Servo </w:t>
+      </w:r>
+      <w:r>
+        <w:t xml:space="preserve">Pitch </w:t>
+      </w:r>
+      <w:r>
+        <w:sym w:font="Wingdings" w:char="F0E0"/>
+      </w:r>
+      <w:r>
+        <w:t xml:space="preserve"> </w:t>
+      </w:r>
+      <w:r>
+        <w:tab/>
+      </w:r>
+      <w:r>
+        <w:tab/>
+      </w:r>
+      <w:r>
+        <w:t xml:space="preserve">Arduino Mega pin </w:t>
+      </w:r>
+      <w:r>
+        <w:t xml:space="preserve"> </w:t>
+      </w:r>
+      <w:r>
+        <w:t>2</w:t>
+      </w:r>
+      <w:r>
+        <w:t xml:space="preserve"> </w:t>
+      </w:r>
+      <w:r>
+        <w:t xml:space="preserve"> </w:t>
+      </w:r>
+      <w:r>
+        <w:t>(PWM</w:t>
+      </w:r>
+      <w:r>
+        <w:t xml:space="preserve"> PE4</w:t>
+      </w:r>
+      <w:r>
+        <w:t>)</w:t>
+      </w:r>
     </w:p>
     <w:p>
       <w:r>
@@ -10099,73 +10909,210 @@
     <w:p/>
     <w:p>
       <w:r>
-        <w:t>Electret Microphone Amplifier - MAX9814 with Auto Gain Control</w:t>
-      </w:r>
-      <w:r>
-        <w:t xml:space="preserve">  (Adafruit </w:t>
-      </w:r>
-      <w:r>
-        <w:t>ADA1713</w:t>
-      </w:r>
-      <w:r>
-        <w:t>)</w:t>
-      </w:r>
-      <w:r>
-        <w:t xml:space="preserve"> from prop connected to headphone</w:t>
-      </w:r>
-      <w:r>
-        <w:t>:</w:t>
+        <w:br w:type="page"/>
       </w:r>
     </w:p>
     <w:p>
       <w:r>
-        <w:t>Pin Gnd  -</w:t>
-      </w:r>
-      <w:r>
-        <w:sym w:font="Wingdings" w:char="F0E0"/>
-      </w:r>
-      <w:r>
-        <w:t xml:space="preserve">  Gnd Arduino and battery</w:t>
+        <w:lastRenderedPageBreak/>
+        <w:t>Electret Microphone Amplifier - MAX9814 with Auto Gain Control</w:t>
+      </w:r>
+      <w:r>
+        <w:t xml:space="preserve">  (Adafruit </w:t>
+      </w:r>
+      <w:r>
+        <w:t>ADA1713</w:t>
+      </w:r>
+      <w:r>
+        <w:t>)</w:t>
+      </w:r>
+      <w:r>
+        <w:t xml:space="preserve"> from prop connected to headphone</w:t>
+      </w:r>
+      <w:r>
+        <w:t>:</w:t>
       </w:r>
     </w:p>
     <w:p>
       <w:r>
-        <w:t xml:space="preserve">Pin Vdd </w:t>
+        <w:t>Pin Gnd  -</w:t>
       </w:r>
       <w:r>
         <w:sym w:font="Wingdings" w:char="F0E0"/>
       </w:r>
       <w:r>
-        <w:t xml:space="preserve">  4.5V Battery</w:t>
+        <w:t xml:space="preserve">  Gnd Arduino and battery</w:t>
       </w:r>
     </w:p>
     <w:p>
       <w:r>
-        <w:t xml:space="preserve">Pin Gain </w:t>
+        <w:t xml:space="preserve">Pin Vdd </w:t>
       </w:r>
       <w:r>
         <w:sym w:font="Wingdings" w:char="F0E0"/>
       </w:r>
       <w:r>
-        <w:t xml:space="preserve"> 4.5V Battery (sets gain to 40dB)</w:t>
+        <w:t xml:space="preserve">  4.5V Battery</w:t>
       </w:r>
     </w:p>
     <w:p>
       <w:r>
+        <w:t xml:space="preserve">Pin Gain </w:t>
+      </w:r>
+      <w:r>
+        <w:sym w:font="Wingdings" w:char="F0E0"/>
+      </w:r>
+      <w:r>
+        <w:t xml:space="preserve"> 4.5V Battery (sets gain to 40dB)</w:t>
+      </w:r>
+    </w:p>
+    <w:p>
+      <w:r>
         <w:t xml:space="preserve">Pin Out </w:t>
       </w:r>
       <w:r>
         <w:sym w:font="Wingdings" w:char="F0E0"/>
       </w:r>
       <w:r>
-        <w:t xml:space="preserve">  </w:t>
-      </w:r>
-      <w:r>
-        <w:t>To HeadPhone</w:t>
+        <w:t xml:space="preserve">  To HeadPhone</w:t>
       </w:r>
       <w:r>
         <w:br/>
         <w:t>Pin AR - NC</w:t>
+      </w:r>
+    </w:p>
+    <w:p/>
+    <w:p>
+      <w:bookmarkStart w:id="0" w:name="_GoBack"/>
+      <w:bookmarkEnd w:id="0"/>
+      <w:r>
+        <w:t xml:space="preserve">Adafruit </w:t>
+      </w:r>
+      <w:r>
+        <w:t>TCA9548A</w:t>
+      </w:r>
+      <w:r>
+        <w:t xml:space="preserve"> </w:t>
+      </w:r>
+      <w:r>
+        <w:t>I2C Switch</w:t>
+      </w:r>
+      <w:r>
+        <w:t xml:space="preserve">  (used to </w:t>
+      </w:r>
+      <w:r>
+        <w:t>resolve I2C address conflicts for accessing BNO055s as these only allow two I2C address strappings</w:t>
+      </w:r>
+      <w:r>
+        <w:t>)</w:t>
+      </w:r>
+    </w:p>
+    <w:p>
+      <w:pPr>
+        <w:tabs>
+          <w:tab w:val="left" w:pos="3270"/>
+        </w:tabs>
+      </w:pPr>
+      <w:r>
+        <w:t xml:space="preserve">Vin </w:t>
+      </w:r>
+      <w:r>
+        <w:sym w:font="Wingdings" w:char="F0E0"/>
+      </w:r>
+      <w:r>
+        <w:t xml:space="preserve"> 5V Arduino</w:t>
+      </w:r>
+    </w:p>
+    <w:p>
+      <w:pPr>
+        <w:tabs>
+          <w:tab w:val="left" w:pos="3270"/>
+        </w:tabs>
+      </w:pPr>
+      <w:r>
+        <w:t xml:space="preserve">Gnd  </w:t>
+      </w:r>
+      <w:r>
+        <w:sym w:font="Wingdings" w:char="F0E0"/>
+      </w:r>
+      <w:r>
+        <w:t xml:space="preserve"> Gnd Arduino</w:t>
+      </w:r>
+    </w:p>
+    <w:p>
+      <w:pPr>
+        <w:tabs>
+          <w:tab w:val="left" w:pos="3270"/>
+        </w:tabs>
+      </w:pPr>
+      <w:r>
+        <w:t xml:space="preserve">SCL </w:t>
+      </w:r>
+      <w:r>
+        <w:sym w:font="Wingdings" w:char="F0E0"/>
+      </w:r>
+      <w:r>
+        <w:t xml:space="preserve"> Arduino pin 21 (SCL)</w:t>
+      </w:r>
+    </w:p>
+    <w:p>
+      <w:pPr>
+        <w:tabs>
+          <w:tab w:val="left" w:pos="3270"/>
+        </w:tabs>
+      </w:pPr>
+      <w:r>
+        <w:t xml:space="preserve">SDA </w:t>
+      </w:r>
+      <w:r>
+        <w:sym w:font="Wingdings" w:char="F0E0"/>
+      </w:r>
+      <w:r>
+        <w:t xml:space="preserve"> </w:t>
+      </w:r>
+      <w:r>
+        <w:t>Arduino pin 20 (SDA)</w:t>
+      </w:r>
+    </w:p>
+    <w:p>
+      <w:pPr>
+        <w:tabs>
+          <w:tab w:val="left" w:pos="3270"/>
+        </w:tabs>
+      </w:pPr>
+      <w:r>
+        <w:t xml:space="preserve">RST </w:t>
+      </w:r>
+      <w:r>
+        <w:sym w:font="Wingdings" w:char="F0E0"/>
+      </w:r>
+      <w:r>
+        <w:t xml:space="preserve"> NC</w:t>
+      </w:r>
+    </w:p>
+    <w:p>
+      <w:pPr>
+        <w:tabs>
+          <w:tab w:val="left" w:pos="3270"/>
+        </w:tabs>
+      </w:pPr>
+      <w:r>
+        <w:t>A0,A1,A2</w:t>
+      </w:r>
+      <w:r>
+        <w:t xml:space="preserve"> </w:t>
+      </w:r>
+      <w:r>
+        <w:sym w:font="Wingdings" w:char="F0E0"/>
+      </w:r>
+      <w:r>
+        <w:t xml:space="preserve"> NC</w:t>
+      </w:r>
+      <w:r>
+        <w:t xml:space="preserve">  (results in switch ctrl I2C adrs of 0x70</w:t>
+      </w:r>
+      <w:r>
+        <w:t>)</w:t>
       </w:r>
     </w:p>
     <w:p/>
@@ -10177,10 +11124,22 @@
         </w:tabs>
       </w:pPr>
       <w:r>
-        <w:t>Adafruit BNO055 Absolute Orientation Sensor</w:t>
-      </w:r>
-      <w:r>
-        <w:t xml:space="preserve">  (one sensor is used on Head, one on Mouth)</w:t>
+        <w:t xml:space="preserve">Adafruit BNO055 </w:t>
+      </w:r>
+      <w:r>
+        <w:t xml:space="preserve">board </w:t>
+      </w:r>
+      <w:r>
+        <w:t>Absolute Orientation Sensor</w:t>
+      </w:r>
+      <w:r>
+        <w:t>s:  O</w:t>
+      </w:r>
+      <w:r>
+        <w:t>ne senso</w:t>
+      </w:r>
+      <w:r>
+        <w:t>r is used on Head, one on Mouth</w:t>
       </w:r>
     </w:p>
     <w:p>
@@ -10206,7 +11165,6 @@
         </w:tabs>
       </w:pPr>
       <w:r>
-        <w:lastRenderedPageBreak/>
         <w:t xml:space="preserve">3VO </w:t>
       </w:r>
       <w:r>
@@ -10245,16 +11203,10 @@
         <w:sym w:font="Wingdings" w:char="F0E0"/>
       </w:r>
       <w:r>
-        <w:t xml:space="preserve"> Arduino pin 21 </w:t>
-      </w:r>
-      <w:r>
-        <w:t>(</w:t>
-      </w:r>
-      <w:r>
-        <w:t>SCL</w:t>
-      </w:r>
-      <w:r>
-        <w:t>)</w:t>
+        <w:t xml:space="preserve"> </w:t>
+      </w:r>
+      <w:r>
+        <w:t>I2C Switch (SC0)</w:t>
       </w:r>
     </w:p>
     <w:p>
@@ -10273,16 +11225,7 @@
         <w:t xml:space="preserve"> </w:t>
       </w:r>
       <w:r>
-        <w:t xml:space="preserve">Arduino pin 20 </w:t>
-      </w:r>
-      <w:r>
-        <w:t>(</w:t>
-      </w:r>
-      <w:r>
-        <w:t>SDA</w:t>
-      </w:r>
-      <w:r>
-        <w:t>)</w:t>
+        <w:t>I2C Switch (SD0)</w:t>
       </w:r>
     </w:p>
     <w:p>
@@ -10333,7 +11276,16 @@
         <w:t xml:space="preserve">  </w:t>
       </w:r>
       <w:r>
-        <w:t xml:space="preserve">3V Arduino for </w:t>
+        <w:t xml:space="preserve">BNO055 </w:t>
+      </w:r>
+      <w:r>
+        <w:t xml:space="preserve">board </w:t>
+      </w:r>
+      <w:r>
+        <w:t xml:space="preserve">3V  </w:t>
+      </w:r>
+      <w:r>
+        <w:t xml:space="preserve">for </w:t>
       </w:r>
       <w:r>
         <w:t>Head</w:t>
@@ -10373,7 +11325,237 @@
         <w:sym w:font="Wingdings" w:char="F0E0"/>
       </w:r>
       <w:r>
+        <w:t xml:space="preserve"> </w:t>
+      </w:r>
+      <w:r>
+        <w:t>NC</w:t>
+      </w:r>
+    </w:p>
+    <w:p>
+      <w:pPr>
+        <w:tabs>
+          <w:tab w:val="left" w:pos="3270"/>
+        </w:tabs>
+      </w:pPr>
+    </w:p>
+    <w:p>
+      <w:r>
+        <w:br w:type="page"/>
+      </w:r>
+    </w:p>
+    <w:p>
+      <w:pPr>
+        <w:tabs>
+          <w:tab w:val="left" w:pos="3270"/>
+        </w:tabs>
+      </w:pPr>
+      <w:r>
+        <w:lastRenderedPageBreak/>
+        <w:t xml:space="preserve">Adafruit BNO055 </w:t>
+      </w:r>
+      <w:r>
+        <w:t xml:space="preserve">board </w:t>
+      </w:r>
+      <w:r>
+        <w:t>Absolute Orientation Sensor</w:t>
+      </w:r>
+      <w:r>
+        <w:t>s:  O</w:t>
+      </w:r>
+      <w:r>
+        <w:t>ne sensor is</w:t>
+      </w:r>
+      <w:r>
+        <w:t xml:space="preserve"> used on arm, </w:t>
+      </w:r>
+      <w:r>
+        <w:t xml:space="preserve">one </w:t>
+      </w:r>
+      <w:r>
+        <w:t>on forearm</w:t>
+      </w:r>
+    </w:p>
+    <w:p>
+      <w:pPr>
+        <w:tabs>
+          <w:tab w:val="left" w:pos="3270"/>
+        </w:tabs>
+      </w:pPr>
+      <w:r>
+        <w:t xml:space="preserve">Vin </w:t>
+      </w:r>
+      <w:r>
+        <w:sym w:font="Wingdings" w:char="F0E0"/>
+      </w:r>
+      <w:r>
+        <w:t xml:space="preserve"> 5V Arduino</w:t>
+      </w:r>
+    </w:p>
+    <w:p>
+      <w:pPr>
+        <w:tabs>
+          <w:tab w:val="left" w:pos="3270"/>
+        </w:tabs>
+      </w:pPr>
+      <w:r>
+        <w:t xml:space="preserve">3VO </w:t>
+      </w:r>
+      <w:r>
+        <w:sym w:font="Wingdings" w:char="F0E0"/>
+      </w:r>
+      <w:r>
         <w:t xml:space="preserve"> NC</w:t>
+      </w:r>
+    </w:p>
+    <w:p>
+      <w:pPr>
+        <w:tabs>
+          <w:tab w:val="left" w:pos="3270"/>
+        </w:tabs>
+      </w:pPr>
+      <w:r>
+        <w:t xml:space="preserve">Gnd  </w:t>
+      </w:r>
+      <w:r>
+        <w:sym w:font="Wingdings" w:char="F0E0"/>
+      </w:r>
+      <w:r>
+        <w:t xml:space="preserve"> Gnd Arduino</w:t>
+      </w:r>
+    </w:p>
+    <w:p>
+      <w:pPr>
+        <w:tabs>
+          <w:tab w:val="left" w:pos="3270"/>
+        </w:tabs>
+      </w:pPr>
+      <w:r>
+        <w:t xml:space="preserve">SCL </w:t>
+      </w:r>
+      <w:r>
+        <w:sym w:font="Wingdings" w:char="F0E0"/>
+      </w:r>
+      <w:r>
+        <w:t xml:space="preserve"> I2C Switch (</w:t>
+      </w:r>
+      <w:r>
+        <w:t>SC1</w:t>
+      </w:r>
+      <w:r>
+        <w:t>)</w:t>
+      </w:r>
+    </w:p>
+    <w:p>
+      <w:pPr>
+        <w:tabs>
+          <w:tab w:val="left" w:pos="3270"/>
+        </w:tabs>
+      </w:pPr>
+      <w:r>
+        <w:t xml:space="preserve">SDA </w:t>
+      </w:r>
+      <w:r>
+        <w:sym w:font="Wingdings" w:char="F0E0"/>
+      </w:r>
+      <w:r>
+        <w:t xml:space="preserve"> </w:t>
+      </w:r>
+      <w:r>
+        <w:t xml:space="preserve">I2C Switch </w:t>
+      </w:r>
+      <w:r>
+        <w:t>(SD1</w:t>
+      </w:r>
+      <w:r>
+        <w:t>)</w:t>
+      </w:r>
+    </w:p>
+    <w:p>
+      <w:pPr>
+        <w:tabs>
+          <w:tab w:val="left" w:pos="3270"/>
+        </w:tabs>
+      </w:pPr>
+      <w:r>
+        <w:t xml:space="preserve">RST </w:t>
+      </w:r>
+      <w:r>
+        <w:sym w:font="Wingdings" w:char="F0E0"/>
+      </w:r>
+      <w:r>
+        <w:t xml:space="preserve"> NC</w:t>
+      </w:r>
+    </w:p>
+    <w:p>
+      <w:pPr>
+        <w:tabs>
+          <w:tab w:val="left" w:pos="3270"/>
+        </w:tabs>
+      </w:pPr>
+      <w:r>
+        <w:t xml:space="preserve">INT </w:t>
+      </w:r>
+      <w:r>
+        <w:sym w:font="Wingdings" w:char="F0E0"/>
+      </w:r>
+      <w:r>
+        <w:t xml:space="preserve"> NC</w:t>
+      </w:r>
+    </w:p>
+    <w:p>
+      <w:pPr>
+        <w:tabs>
+          <w:tab w:val="left" w:pos="3270"/>
+        </w:tabs>
+      </w:pPr>
+      <w:r>
+        <w:t xml:space="preserve">ADR </w:t>
+      </w:r>
+      <w:r>
+        <w:sym w:font="Wingdings" w:char="F0E0"/>
+      </w:r>
+      <w:r>
+        <w:t xml:space="preserve">  </w:t>
+      </w:r>
+      <w:r>
+        <w:t xml:space="preserve">BNO055 </w:t>
+      </w:r>
+      <w:r>
+        <w:t xml:space="preserve">board </w:t>
+      </w:r>
+      <w:r>
+        <w:t xml:space="preserve">3V for </w:t>
+      </w:r>
+      <w:r>
+        <w:t>Arm</w:t>
+      </w:r>
+      <w:r>
+        <w:t xml:space="preserve"> BNo055 for 0x29 I2C ID,  Open for </w:t>
+      </w:r>
+      <w:r>
+        <w:t>Forearm</w:t>
+      </w:r>
+      <w:r>
+        <w:t xml:space="preserve"> BNO055 0x28 ID</w:t>
+      </w:r>
+    </w:p>
+    <w:p>
+      <w:pPr>
+        <w:tabs>
+          <w:tab w:val="left" w:pos="3270"/>
+        </w:tabs>
+      </w:pPr>
+      <w:r>
+        <w:t xml:space="preserve">PSO, PS1 </w:t>
+      </w:r>
+      <w:r>
+        <w:sym w:font="Wingdings" w:char="F0E0"/>
+      </w:r>
+      <w:r>
+        <w:t xml:space="preserve"> </w:t>
+      </w:r>
+      <w:r>
+        <w:t>NC</w:t>
       </w:r>
     </w:p>
     <w:p>
@@ -11080,7 +12262,7 @@
 </file>
 
 <file path=customXml/itemProps1.xml><?xml version="1.0" encoding="utf-8"?>
-<ds:datastoreItem xmlns:ds="http://schemas.openxmlformats.org/officeDocument/2006/customXml" ds:itemID="{694AB2C5-01DF-4914-8256-9DA94BD4C7F6}">
+<ds:datastoreItem xmlns:ds="http://schemas.openxmlformats.org/officeDocument/2006/customXml" ds:itemID="{CBF49183-A25F-4F0A-933F-C0242A9409CF}">
   <ds:schemaRefs>
     <ds:schemaRef ds:uri="http://schemas.openxmlformats.org/officeDocument/2006/bibliography"/>
   </ds:schemaRefs>

</xml_diff>

<commit_message>
Updated user talk mic amp description to indicate agc turned via hardware
Updated user talk mic amp description to indicate agc turned via hardware by connecting 9814 TH to MICBIAS,  also added 10K ohm resistor in series to 9814 output to reduce output to speaker to  eliminate feedback pick up from outdoor speaker and people speaking feeding back to indoor mic.
</commit_message>
<xml_diff>
--- a/Prop Wiring.docx
+++ b/Prop Wiring.docx
@@ -10549,10 +10549,7 @@
         <w:t>)</w:t>
       </w:r>
       <w:r>
-        <w:t xml:space="preserve"> </w:t>
-      </w:r>
-      <w:r>
-        <w:t xml:space="preserve">Range: </w:t>
+        <w:t xml:space="preserve"> Range: </w:t>
       </w:r>
       <w:r>
         <w:t xml:space="preserve">120 – 240 </w:t>
@@ -10619,13 +10616,7 @@
         <w:t>Range: 45</w:t>
       </w:r>
       <w:r>
-        <w:t xml:space="preserve"> –</w:t>
-      </w:r>
-      <w:r>
-        <w:t xml:space="preserve"> 180</w:t>
-      </w:r>
-      <w:r>
-        <w:t xml:space="preserve"> degrees</w:t>
+        <w:t xml:space="preserve"> – 180 degrees</w:t>
       </w:r>
       <w:r>
         <w:t>.  Limits match what a typical human arm can do.</w:t>
@@ -10819,6 +10810,9 @@
     <w:p/>
     <w:p>
       <w:r>
+        <w:t xml:space="preserve">Modified </w:t>
+      </w:r>
+      <w:r>
         <w:t>Electret Microphone Amplifier - MAX9814 with Auto Gain Control</w:t>
       </w:r>
       <w:r>
@@ -10839,58 +10833,87 @@
     </w:p>
     <w:p>
       <w:r>
-        <w:t>Pin Gnd  -</w:t>
-      </w:r>
-      <w:r>
-        <w:sym w:font="Wingdings" w:char="F0E0"/>
-      </w:r>
-      <w:r>
-        <w:t xml:space="preserve">  Gnd</w:t>
-      </w:r>
-      <w:r>
-        <w:t xml:space="preserve"> Arduino and battery</w:t>
+        <w:t xml:space="preserve">Modification was to disable AGC by attaching the 9814 </w:t>
+      </w:r>
+      <w:r>
+        <w:t xml:space="preserve">TH to </w:t>
+      </w:r>
+      <w:r>
+        <w:t>its MICBIAS (short across the resistor between those pins</w:t>
+      </w:r>
+      <w:r>
+        <w:t>).  Also the Electret mic itself was removed and the headphones mic was connected in its place.</w:t>
       </w:r>
     </w:p>
     <w:p>
       <w:r>
-        <w:t xml:space="preserve">Pin Vdd </w:t>
+        <w:t>Pin Gnd  -</w:t>
       </w:r>
       <w:r>
         <w:sym w:font="Wingdings" w:char="F0E0"/>
       </w:r>
       <w:r>
-        <w:t xml:space="preserve">  </w:t>
-      </w:r>
-      <w:r>
-        <w:t>4.5V Battery</w:t>
+        <w:t xml:space="preserve">  Gnd</w:t>
+      </w:r>
+      <w:r>
+        <w:t xml:space="preserve"> Arduino and battery</w:t>
       </w:r>
     </w:p>
     <w:p>
       <w:r>
-        <w:t xml:space="preserve">Pin Gain </w:t>
+        <w:t xml:space="preserve">Pin Vdd </w:t>
       </w:r>
       <w:r>
         <w:sym w:font="Wingdings" w:char="F0E0"/>
       </w:r>
       <w:r>
-        <w:t xml:space="preserve"> </w:t>
-      </w:r>
-      <w:r>
-        <w:t xml:space="preserve">4.5V Battery </w:t>
-      </w:r>
-      <w:r>
-        <w:t>(sets gain to 40dB)</w:t>
+        <w:t xml:space="preserve">  </w:t>
+      </w:r>
+      <w:r>
+        <w:t>4.5V Battery</w:t>
       </w:r>
     </w:p>
     <w:p>
       <w:r>
+        <w:t xml:space="preserve">Pin Gain </w:t>
+      </w:r>
+      <w:r>
+        <w:sym w:font="Wingdings" w:char="F0E0"/>
+      </w:r>
+      <w:r>
+        <w:t xml:space="preserve"> </w:t>
+      </w:r>
+      <w:r>
+        <w:t xml:space="preserve">4.5V Battery </w:t>
+      </w:r>
+      <w:r>
+        <w:t>(sets gain to 40dB)</w:t>
+      </w:r>
+    </w:p>
+    <w:p>
+      <w:r>
         <w:t xml:space="preserve">Pin Out </w:t>
       </w:r>
       <w:r>
         <w:sym w:font="Wingdings" w:char="F0E0"/>
       </w:r>
       <w:r>
-        <w:t xml:space="preserve">  thru 1.8K ohm resistor to Prop Right/Left Audio In (Disconnected when using MDFLY MD3 player to drive prop audio)</w:t>
+        <w:t xml:space="preserve">  thru 1.8K </w:t>
+      </w:r>
+      <w:r>
+        <w:t xml:space="preserve">+ 10K </w:t>
+      </w:r>
+      <w:r>
+        <w:t>ohm resistor</w:t>
+      </w:r>
+      <w:r>
+        <w:t>s</w:t>
+      </w:r>
+      <w:r>
+        <w:t xml:space="preserve"> to Prop Right/Left Audio In (Disconnected when using MDFLY MD3 player to drive prop audio)</w:t>
+      </w:r>
+      <w:r>
+        <w:t>.  The 10K reduces the amplified mic output to reduce feedback from the outside speaker to the mic.</w:t>
       </w:r>
       <w:r>
         <w:br/>
@@ -10904,87 +10927,83 @@
       </w:r>
       <w:r>
         <w:t xml:space="preserve"> NC</w:t>
-      </w:r>
-    </w:p>
-    <w:p/>
-    <w:p>
-      <w:r>
-        <w:br w:type="page"/>
-      </w:r>
-    </w:p>
-    <w:p>
-      <w:r>
-        <w:lastRenderedPageBreak/>
-        <w:t>Electret Microphone Amplifier - MAX9814 with Auto Gain Control</w:t>
-      </w:r>
-      <w:r>
-        <w:t xml:space="preserve">  (Adafruit </w:t>
-      </w:r>
-      <w:r>
-        <w:t>ADA1713</w:t>
-      </w:r>
-      <w:r>
-        <w:t>)</w:t>
-      </w:r>
-      <w:r>
-        <w:t xml:space="preserve"> from prop connected to headphone</w:t>
-      </w:r>
-      <w:r>
-        <w:t>:</w:t>
-      </w:r>
-    </w:p>
-    <w:p>
-      <w:r>
-        <w:t>Pin Gnd  -</w:t>
-      </w:r>
-      <w:r>
-        <w:sym w:font="Wingdings" w:char="F0E0"/>
-      </w:r>
-      <w:r>
-        <w:t xml:space="preserve">  Gnd Arduino and battery</w:t>
-      </w:r>
-    </w:p>
-    <w:p>
-      <w:r>
-        <w:t xml:space="preserve">Pin Vdd </w:t>
-      </w:r>
-      <w:r>
-        <w:sym w:font="Wingdings" w:char="F0E0"/>
-      </w:r>
-      <w:r>
-        <w:t xml:space="preserve">  4.5V Battery</w:t>
-      </w:r>
-    </w:p>
-    <w:p>
-      <w:r>
-        <w:t xml:space="preserve">Pin Gain </w:t>
-      </w:r>
-      <w:r>
-        <w:sym w:font="Wingdings" w:char="F0E0"/>
-      </w:r>
-      <w:r>
-        <w:t xml:space="preserve"> 4.5V Battery (sets gain to 40dB)</w:t>
-      </w:r>
-    </w:p>
-    <w:p>
-      <w:r>
-        <w:t xml:space="preserve">Pin Out </w:t>
-      </w:r>
-      <w:r>
-        <w:sym w:font="Wingdings" w:char="F0E0"/>
-      </w:r>
-      <w:r>
-        <w:t xml:space="preserve">  To HeadPhone</w:t>
-      </w:r>
-      <w:r>
-        <w:br/>
-        <w:t>Pin AR - NC</w:t>
       </w:r>
     </w:p>
     <w:p/>
     <w:p>
       <w:bookmarkStart w:id="0" w:name="_GoBack"/>
       <w:bookmarkEnd w:id="0"/>
+    </w:p>
+    <w:p>
+      <w:r>
+        <w:t>Electret Microphone Amplifier - MAX9814 with Auto Gain Control</w:t>
+      </w:r>
+      <w:r>
+        <w:t xml:space="preserve">  (Adafruit </w:t>
+      </w:r>
+      <w:r>
+        <w:t>ADA1713</w:t>
+      </w:r>
+      <w:r>
+        <w:t>)</w:t>
+      </w:r>
+      <w:r>
+        <w:t xml:space="preserve"> from prop connected to headphone</w:t>
+      </w:r>
+      <w:r>
+        <w:t>:</w:t>
+      </w:r>
+    </w:p>
+    <w:p>
+      <w:r>
+        <w:t>Pin Gnd  -</w:t>
+      </w:r>
+      <w:r>
+        <w:sym w:font="Wingdings" w:char="F0E0"/>
+      </w:r>
+      <w:r>
+        <w:t xml:space="preserve">  Gnd Arduino and battery</w:t>
+      </w:r>
+    </w:p>
+    <w:p>
+      <w:r>
+        <w:t xml:space="preserve">Pin Vdd </w:t>
+      </w:r>
+      <w:r>
+        <w:sym w:font="Wingdings" w:char="F0E0"/>
+      </w:r>
+      <w:r>
+        <w:t xml:space="preserve">  4.5V Battery</w:t>
+      </w:r>
+    </w:p>
+    <w:p>
+      <w:r>
+        <w:t xml:space="preserve">Pin Gain </w:t>
+      </w:r>
+      <w:r>
+        <w:sym w:font="Wingdings" w:char="F0E0"/>
+      </w:r>
+      <w:r>
+        <w:t xml:space="preserve"> 4.5V Battery (sets gain to 40dB)</w:t>
+      </w:r>
+    </w:p>
+    <w:p>
+      <w:r>
+        <w:t xml:space="preserve">Pin Out </w:t>
+      </w:r>
+      <w:r>
+        <w:sym w:font="Wingdings" w:char="F0E0"/>
+      </w:r>
+      <w:r>
+        <w:t xml:space="preserve">  To HeadPhone</w:t>
+      </w:r>
+      <w:r>
+        <w:br/>
+        <w:t>Pin AR - NC</w:t>
+      </w:r>
+    </w:p>
+    <w:p/>
+    <w:p>
       <w:r>
         <w:t xml:space="preserve">Adafruit </w:t>
       </w:r>
@@ -12262,7 +12281,7 @@
 </file>
 
 <file path=customXml/itemProps1.xml><?xml version="1.0" encoding="utf-8"?>
-<ds:datastoreItem xmlns:ds="http://schemas.openxmlformats.org/officeDocument/2006/customXml" ds:itemID="{CBF49183-A25F-4F0A-933F-C0242A9409CF}">
+<ds:datastoreItem xmlns:ds="http://schemas.openxmlformats.org/officeDocument/2006/customXml" ds:itemID="{22A3EA83-3532-4381-9FB1-C2A2635D5F92}">
   <ds:schemaRefs>
     <ds:schemaRef ds:uri="http://schemas.openxmlformats.org/officeDocument/2006/bibliography"/>
   </ds:schemaRefs>

</xml_diff>

<commit_message>
Updated Lessons Learned and documentation before github repo made public
</commit_message>
<xml_diff>
--- a/Prop Wiring.docx
+++ b/Prop Wiring.docx
@@ -10330,6 +10330,1304 @@
         <w:br w:type="page"/>
       </w:r>
     </w:p>
+    <w:p>
+      <w:r>
+        <w:rPr>
+          <w:noProof/>
+        </w:rPr>
+        <w:lastRenderedPageBreak/>
+        <mc:AlternateContent>
+          <mc:Choice Requires="wps">
+            <w:drawing>
+              <wp:anchor distT="0" distB="0" distL="114300" distR="114300" simplePos="0" relativeHeight="251725824" behindDoc="0" locked="0" layoutInCell="1" allowOverlap="1" wp14:anchorId="2B6311BB" wp14:editId="12AC0D13">
+                <wp:simplePos x="0" y="0"/>
+                <wp:positionH relativeFrom="column">
+                  <wp:posOffset>1296035</wp:posOffset>
+                </wp:positionH>
+                <wp:positionV relativeFrom="paragraph">
+                  <wp:posOffset>1471</wp:posOffset>
+                </wp:positionV>
+                <wp:extent cx="872467" cy="451338"/>
+                <wp:effectExtent l="0" t="0" r="0" b="6350"/>
+                <wp:wrapNone/>
+                <wp:docPr id="480" name="Text Box 480"/>
+                <wp:cNvGraphicFramePr/>
+                <a:graphic xmlns:a="http://schemas.openxmlformats.org/drawingml/2006/main">
+                  <a:graphicData uri="http://schemas.microsoft.com/office/word/2010/wordprocessingShape">
+                    <wps:wsp>
+                      <wps:cNvSpPr txBox="1"/>
+                      <wps:spPr>
+                        <a:xfrm>
+                          <a:off x="0" y="0"/>
+                          <a:ext cx="872467" cy="451338"/>
+                        </a:xfrm>
+                        <a:prstGeom prst="rect">
+                          <a:avLst/>
+                        </a:prstGeom>
+                        <a:noFill/>
+                        <a:ln w="6350">
+                          <a:noFill/>
+                        </a:ln>
+                        <a:effectLst/>
+                      </wps:spPr>
+                      <wps:style>
+                        <a:lnRef idx="0">
+                          <a:schemeClr val="accent1"/>
+                        </a:lnRef>
+                        <a:fillRef idx="0">
+                          <a:schemeClr val="accent1"/>
+                        </a:fillRef>
+                        <a:effectRef idx="0">
+                          <a:schemeClr val="accent1"/>
+                        </a:effectRef>
+                        <a:fontRef idx="minor">
+                          <a:schemeClr val="dk1"/>
+                        </a:fontRef>
+                      </wps:style>
+                      <wps:txbx>
+                        <w:txbxContent>
+                          <w:p>
+                            <w:r>
+                              <w:t>10</w:t>
+                            </w:r>
+                            <w:r>
+                              <w:t xml:space="preserve">K ohm </w:t>
+                            </w:r>
+                          </w:p>
+                        </w:txbxContent>
+                      </wps:txbx>
+                      <wps:bodyPr rot="0" spcFirstLastPara="0" vertOverflow="overflow" horzOverflow="overflow" vert="horz" wrap="square" lIns="91440" tIns="45720" rIns="91440" bIns="45720" numCol="1" spcCol="0" rtlCol="0" fromWordArt="0" anchor="t" anchorCtr="0" forceAA="0" compatLnSpc="1">
+                        <a:prstTxWarp prst="textNoShape">
+                          <a:avLst/>
+                        </a:prstTxWarp>
+                        <a:noAutofit/>
+                      </wps:bodyPr>
+                    </wps:wsp>
+                  </a:graphicData>
+                </a:graphic>
+                <wp14:sizeRelH relativeFrom="margin">
+                  <wp14:pctWidth>0</wp14:pctWidth>
+                </wp14:sizeRelH>
+                <wp14:sizeRelV relativeFrom="margin">
+                  <wp14:pctHeight>0</wp14:pctHeight>
+                </wp14:sizeRelV>
+              </wp:anchor>
+            </w:drawing>
+          </mc:Choice>
+          <mc:Fallback>
+            <w:pict>
+              <v:shapetype w14:anchorId="2B6311BB" id="_x0000_t202" coordsize="21600,21600" o:spt="202" path="m,l,21600r21600,l21600,xe">
+                <v:stroke joinstyle="miter"/>
+                <v:path gradientshapeok="t" o:connecttype="rect"/>
+              </v:shapetype>
+              <v:shape id="Text Box 480" o:spid="_x0000_s1123" type="#_x0000_t202" style="position:absolute;margin-left:102.05pt;margin-top:.1pt;width:68.7pt;height:35.55pt;z-index:251725824;visibility:visible;mso-wrap-style:square;mso-width-percent:0;mso-height-percent:0;mso-wrap-distance-left:9pt;mso-wrap-distance-top:0;mso-wrap-distance-right:9pt;mso-wrap-distance-bottom:0;mso-position-horizontal:absolute;mso-position-horizontal-relative:text;mso-position-vertical:absolute;mso-position-vertical-relative:text;mso-width-percent:0;mso-height-percent:0;mso-width-relative:margin;mso-height-relative:margin;v-text-anchor:top" o:gfxdata="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" filled="f" stroked="f" strokeweight=".5pt">
+                <v:textbox>
+                  <w:txbxContent>
+                    <w:p>
+                      <w:r>
+                        <w:t>10</w:t>
+                      </w:r>
+                      <w:r>
+                        <w:t xml:space="preserve">K ohm </w:t>
+                      </w:r>
+                    </w:p>
+                  </w:txbxContent>
+                </v:textbox>
+              </v:shape>
+            </w:pict>
+          </mc:Fallback>
+        </mc:AlternateContent>
+      </w:r>
+      <w:r>
+        <w:rPr>
+          <w:noProof/>
+        </w:rPr>
+        <mc:AlternateContent>
+          <mc:Choice Requires="wps">
+            <w:drawing>
+              <wp:anchor distT="0" distB="0" distL="114300" distR="114300" simplePos="0" relativeHeight="251722752" behindDoc="0" locked="0" layoutInCell="1" allowOverlap="1" wp14:anchorId="374334CB" wp14:editId="284D1009">
+                <wp:simplePos x="0" y="0"/>
+                <wp:positionH relativeFrom="margin">
+                  <wp:posOffset>1231900</wp:posOffset>
+                </wp:positionH>
+                <wp:positionV relativeFrom="paragraph">
+                  <wp:posOffset>502285</wp:posOffset>
+                </wp:positionV>
+                <wp:extent cx="930910" cy="45719"/>
+                <wp:effectExtent l="0" t="57150" r="21590" b="50165"/>
+                <wp:wrapNone/>
+                <wp:docPr id="485" name="Straight Arrow Connector 485"/>
+                <wp:cNvGraphicFramePr/>
+                <a:graphic xmlns:a="http://schemas.openxmlformats.org/drawingml/2006/main">
+                  <a:graphicData uri="http://schemas.microsoft.com/office/word/2010/wordprocessingShape">
+                    <wps:wsp>
+                      <wps:cNvCnPr/>
+                      <wps:spPr>
+                        <a:xfrm flipV="1">
+                          <a:off x="0" y="0"/>
+                          <a:ext cx="930910" cy="45719"/>
+                        </a:xfrm>
+                        <a:prstGeom prst="straightConnector1">
+                          <a:avLst/>
+                        </a:prstGeom>
+                        <a:ln>
+                          <a:tailEnd type="triangle"/>
+                        </a:ln>
+                      </wps:spPr>
+                      <wps:style>
+                        <a:lnRef idx="1">
+                          <a:schemeClr val="accent1"/>
+                        </a:lnRef>
+                        <a:fillRef idx="0">
+                          <a:schemeClr val="accent1"/>
+                        </a:fillRef>
+                        <a:effectRef idx="0">
+                          <a:schemeClr val="accent1"/>
+                        </a:effectRef>
+                        <a:fontRef idx="minor">
+                          <a:schemeClr val="tx1"/>
+                        </a:fontRef>
+                      </wps:style>
+                      <wps:bodyPr/>
+                    </wps:wsp>
+                  </a:graphicData>
+                </a:graphic>
+                <wp14:sizeRelH relativeFrom="margin">
+                  <wp14:pctWidth>0</wp14:pctWidth>
+                </wp14:sizeRelH>
+                <wp14:sizeRelV relativeFrom="margin">
+                  <wp14:pctHeight>0</wp14:pctHeight>
+                </wp14:sizeRelV>
+              </wp:anchor>
+            </w:drawing>
+          </mc:Choice>
+          <mc:Fallback>
+            <w:pict>
+              <v:shapetype w14:anchorId="38AFADF1" id="_x0000_t32" coordsize="21600,21600" o:spt="32" o:oned="t" path="m,l21600,21600e" filled="f">
+                <v:path arrowok="t" fillok="f" o:connecttype="none"/>
+                <o:lock v:ext="edit" shapetype="t"/>
+              </v:shapetype>
+              <v:shape id="Straight Arrow Connector 485" o:spid="_x0000_s1026" type="#_x0000_t32" style="position:absolute;margin-left:97pt;margin-top:39.55pt;width:73.3pt;height:3.6pt;flip:y;z-index:251722752;visibility:visible;mso-wrap-style:square;mso-width-percent:0;mso-height-percent:0;mso-wrap-distance-left:9pt;mso-wrap-distance-top:0;mso-wrap-distance-right:9pt;mso-wrap-distance-bottom:0;mso-position-horizontal:absolute;mso-position-horizontal-relative:margin;mso-position-vertical:absolute;mso-position-vertical-relative:text;mso-width-percent:0;mso-height-percent:0;mso-width-relative:margin;mso-height-relative:margin" o:gfxdata="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" strokecolor="#5b9bd5 [3204]" strokeweight=".5pt">
+                <v:stroke endarrow="block" joinstyle="miter"/>
+                <w10:wrap anchorx="margin"/>
+              </v:shape>
+            </w:pict>
+          </mc:Fallback>
+        </mc:AlternateContent>
+      </w:r>
+      <w:r>
+        <w:rPr>
+          <w:noProof/>
+        </w:rPr>
+        <mc:AlternateContent>
+          <mc:Choice Requires="wps">
+            <w:drawing>
+              <wp:anchor distT="0" distB="0" distL="114300" distR="114300" simplePos="0" relativeHeight="251736064" behindDoc="0" locked="0" layoutInCell="1" allowOverlap="1" wp14:anchorId="2F6CFD44" wp14:editId="033CE4EF">
+                <wp:simplePos x="0" y="0"/>
+                <wp:positionH relativeFrom="margin">
+                  <wp:posOffset>984250</wp:posOffset>
+                </wp:positionH>
+                <wp:positionV relativeFrom="paragraph">
+                  <wp:posOffset>-302171</wp:posOffset>
+                </wp:positionV>
+                <wp:extent cx="463550" cy="298450"/>
+                <wp:effectExtent l="0" t="0" r="0" b="6350"/>
+                <wp:wrapNone/>
+                <wp:docPr id="93" name="Text Box 93"/>
+                <wp:cNvGraphicFramePr/>
+                <a:graphic xmlns:a="http://schemas.openxmlformats.org/drawingml/2006/main">
+                  <a:graphicData uri="http://schemas.microsoft.com/office/word/2010/wordprocessingShape">
+                    <wps:wsp>
+                      <wps:cNvSpPr txBox="1"/>
+                      <wps:spPr>
+                        <a:xfrm>
+                          <a:off x="0" y="0"/>
+                          <a:ext cx="463550" cy="298450"/>
+                        </a:xfrm>
+                        <a:prstGeom prst="rect">
+                          <a:avLst/>
+                        </a:prstGeom>
+                        <a:noFill/>
+                        <a:ln w="6350">
+                          <a:noFill/>
+                        </a:ln>
+                        <a:effectLst/>
+                      </wps:spPr>
+                      <wps:style>
+                        <a:lnRef idx="0">
+                          <a:schemeClr val="accent1"/>
+                        </a:lnRef>
+                        <a:fillRef idx="0">
+                          <a:schemeClr val="accent1"/>
+                        </a:fillRef>
+                        <a:effectRef idx="0">
+                          <a:schemeClr val="accent1"/>
+                        </a:effectRef>
+                        <a:fontRef idx="minor">
+                          <a:schemeClr val="dk1"/>
+                        </a:fontRef>
+                      </wps:style>
+                      <wps:txbx>
+                        <w:txbxContent>
+                          <w:p>
+                            <w:r>
+                              <w:t>+5V</w:t>
+                            </w:r>
+                          </w:p>
+                        </w:txbxContent>
+                      </wps:txbx>
+                      <wps:bodyPr rot="0" spcFirstLastPara="0" vertOverflow="overflow" horzOverflow="overflow" vert="horz" wrap="square" lIns="91440" tIns="45720" rIns="91440" bIns="45720" numCol="1" spcCol="0" rtlCol="0" fromWordArt="0" anchor="t" anchorCtr="0" forceAA="0" compatLnSpc="1">
+                        <a:prstTxWarp prst="textNoShape">
+                          <a:avLst/>
+                        </a:prstTxWarp>
+                        <a:noAutofit/>
+                      </wps:bodyPr>
+                    </wps:wsp>
+                  </a:graphicData>
+                </a:graphic>
+                <wp14:sizeRelH relativeFrom="margin">
+                  <wp14:pctWidth>0</wp14:pctWidth>
+                </wp14:sizeRelH>
+                <wp14:sizeRelV relativeFrom="margin">
+                  <wp14:pctHeight>0</wp14:pctHeight>
+                </wp14:sizeRelV>
+              </wp:anchor>
+            </w:drawing>
+          </mc:Choice>
+          <mc:Fallback>
+            <w:pict>
+              <v:shape w14:anchorId="2F6CFD44" id="Text Box 93" o:spid="_x0000_s1124" type="#_x0000_t202" style="position:absolute;margin-left:77.5pt;margin-top:-23.8pt;width:36.5pt;height:23.5pt;z-index:251736064;visibility:visible;mso-wrap-style:square;mso-width-percent:0;mso-height-percent:0;mso-wrap-distance-left:9pt;mso-wrap-distance-top:0;mso-wrap-distance-right:9pt;mso-wrap-distance-bottom:0;mso-position-horizontal:absolute;mso-position-horizontal-relative:margin;mso-position-vertical:absolute;mso-position-vertical-relative:text;mso-width-percent:0;mso-height-percent:0;mso-width-relative:margin;mso-height-relative:margin;v-text-anchor:top" o:gfxdata="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" filled="f" stroked="f" strokeweight=".5pt">
+                <v:textbox>
+                  <w:txbxContent>
+                    <w:p>
+                      <w:r>
+                        <w:t>+5V</w:t>
+                      </w:r>
+                    </w:p>
+                  </w:txbxContent>
+                </v:textbox>
+                <w10:wrap anchorx="margin"/>
+              </v:shape>
+            </w:pict>
+          </mc:Fallback>
+        </mc:AlternateContent>
+      </w:r>
+      <w:r>
+        <w:rPr>
+          <w:noProof/>
+        </w:rPr>
+        <mc:AlternateContent>
+          <mc:Choice Requires="wps">
+            <w:drawing>
+              <wp:anchor distT="0" distB="0" distL="114300" distR="114300" simplePos="0" relativeHeight="251734016" behindDoc="0" locked="0" layoutInCell="1" allowOverlap="1" wp14:anchorId="52276663" wp14:editId="4C8FBB55">
+                <wp:simplePos x="0" y="0"/>
+                <wp:positionH relativeFrom="margin">
+                  <wp:posOffset>294640</wp:posOffset>
+                </wp:positionH>
+                <wp:positionV relativeFrom="paragraph">
+                  <wp:posOffset>481965</wp:posOffset>
+                </wp:positionV>
+                <wp:extent cx="937782" cy="45719"/>
+                <wp:effectExtent l="0" t="38100" r="34290" b="88265"/>
+                <wp:wrapNone/>
+                <wp:docPr id="92" name="Straight Arrow Connector 92"/>
+                <wp:cNvGraphicFramePr/>
+                <a:graphic xmlns:a="http://schemas.openxmlformats.org/drawingml/2006/main">
+                  <a:graphicData uri="http://schemas.microsoft.com/office/word/2010/wordprocessingShape">
+                    <wps:wsp>
+                      <wps:cNvCnPr/>
+                      <wps:spPr>
+                        <a:xfrm>
+                          <a:off x="0" y="0"/>
+                          <a:ext cx="937782" cy="45719"/>
+                        </a:xfrm>
+                        <a:prstGeom prst="straightConnector1">
+                          <a:avLst/>
+                        </a:prstGeom>
+                        <a:ln>
+                          <a:tailEnd type="triangle"/>
+                        </a:ln>
+                      </wps:spPr>
+                      <wps:style>
+                        <a:lnRef idx="1">
+                          <a:schemeClr val="accent1"/>
+                        </a:lnRef>
+                        <a:fillRef idx="0">
+                          <a:schemeClr val="accent1"/>
+                        </a:fillRef>
+                        <a:effectRef idx="0">
+                          <a:schemeClr val="accent1"/>
+                        </a:effectRef>
+                        <a:fontRef idx="minor">
+                          <a:schemeClr val="tx1"/>
+                        </a:fontRef>
+                      </wps:style>
+                      <wps:bodyPr/>
+                    </wps:wsp>
+                  </a:graphicData>
+                </a:graphic>
+                <wp14:sizeRelH relativeFrom="margin">
+                  <wp14:pctWidth>0</wp14:pctWidth>
+                </wp14:sizeRelH>
+                <wp14:sizeRelV relativeFrom="margin">
+                  <wp14:pctHeight>0</wp14:pctHeight>
+                </wp14:sizeRelV>
+              </wp:anchor>
+            </w:drawing>
+          </mc:Choice>
+          <mc:Fallback>
+            <w:pict>
+              <v:shape w14:anchorId="4368EF4B" id="Straight Arrow Connector 92" o:spid="_x0000_s1026" type="#_x0000_t32" style="position:absolute;margin-left:23.2pt;margin-top:37.95pt;width:73.85pt;height:3.6pt;z-index:251734016;visibility:visible;mso-wrap-style:square;mso-width-percent:0;mso-height-percent:0;mso-wrap-distance-left:9pt;mso-wrap-distance-top:0;mso-wrap-distance-right:9pt;mso-wrap-distance-bottom:0;mso-position-horizontal:absolute;mso-position-horizontal-relative:margin;mso-position-vertical:absolute;mso-position-vertical-relative:text;mso-width-percent:0;mso-height-percent:0;mso-width-relative:margin;mso-height-relative:margin" o:gfxdata="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" strokecolor="#5b9bd5 [3204]" strokeweight=".5pt">
+                <v:stroke endarrow="block" joinstyle="miter"/>
+                <w10:wrap anchorx="margin"/>
+              </v:shape>
+            </w:pict>
+          </mc:Fallback>
+        </mc:AlternateContent>
+      </w:r>
+      <w:r>
+        <w:rPr>
+          <w:noProof/>
+        </w:rPr>
+        <mc:AlternateContent>
+          <mc:Choice Requires="wpg">
+            <w:drawing>
+              <wp:anchor distT="0" distB="0" distL="114300" distR="114300" simplePos="0" relativeHeight="251721728" behindDoc="0" locked="0" layoutInCell="1" allowOverlap="1" wp14:anchorId="411294C7" wp14:editId="00E27B86">
+                <wp:simplePos x="0" y="0"/>
+                <wp:positionH relativeFrom="column">
+                  <wp:posOffset>914082</wp:posOffset>
+                </wp:positionH>
+                <wp:positionV relativeFrom="paragraph">
+                  <wp:posOffset>126683</wp:posOffset>
+                </wp:positionV>
+                <wp:extent cx="568325" cy="171450"/>
+                <wp:effectExtent l="7938" t="0" r="30162" b="30163"/>
+                <wp:wrapNone/>
+                <wp:docPr id="486" name="Group 486"/>
+                <wp:cNvGraphicFramePr/>
+                <a:graphic xmlns:a="http://schemas.openxmlformats.org/drawingml/2006/main">
+                  <a:graphicData uri="http://schemas.microsoft.com/office/word/2010/wordprocessingGroup">
+                    <wpg:wgp>
+                      <wpg:cNvGrpSpPr/>
+                      <wpg:grpSpPr>
+                        <a:xfrm rot="5400000">
+                          <a:off x="0" y="0"/>
+                          <a:ext cx="568325" cy="171450"/>
+                          <a:chOff x="0" y="0"/>
+                          <a:chExt cx="1647825" cy="527048"/>
+                        </a:xfrm>
+                      </wpg:grpSpPr>
+                      <wps:wsp>
+                        <wps:cNvPr id="487" name="Straight Connector 487"/>
+                        <wps:cNvCnPr/>
+                        <wps:spPr>
+                          <a:xfrm flipV="1">
+                            <a:off x="314325" y="19050"/>
+                            <a:ext cx="126069" cy="506411"/>
+                          </a:xfrm>
+                          <a:prstGeom prst="line">
+                            <a:avLst/>
+                          </a:prstGeom>
+                        </wps:spPr>
+                        <wps:style>
+                          <a:lnRef idx="1">
+                            <a:schemeClr val="accent1"/>
+                          </a:lnRef>
+                          <a:fillRef idx="0">
+                            <a:schemeClr val="accent1"/>
+                          </a:fillRef>
+                          <a:effectRef idx="0">
+                            <a:schemeClr val="accent1"/>
+                          </a:effectRef>
+                          <a:fontRef idx="minor">
+                            <a:schemeClr val="tx1"/>
+                          </a:fontRef>
+                        </wps:style>
+                        <wps:bodyPr/>
+                      </wps:wsp>
+                      <wps:wsp>
+                        <wps:cNvPr id="488" name="Straight Connector 488"/>
+                        <wps:cNvCnPr/>
+                        <wps:spPr>
+                          <a:xfrm>
+                            <a:off x="457200" y="38100"/>
+                            <a:ext cx="111238" cy="488948"/>
+                          </a:xfrm>
+                          <a:prstGeom prst="line">
+                            <a:avLst/>
+                          </a:prstGeom>
+                        </wps:spPr>
+                        <wps:style>
+                          <a:lnRef idx="1">
+                            <a:schemeClr val="accent1"/>
+                          </a:lnRef>
+                          <a:fillRef idx="0">
+                            <a:schemeClr val="accent1"/>
+                          </a:fillRef>
+                          <a:effectRef idx="0">
+                            <a:schemeClr val="accent1"/>
+                          </a:effectRef>
+                          <a:fontRef idx="minor">
+                            <a:schemeClr val="tx1"/>
+                          </a:fontRef>
+                        </wps:style>
+                        <wps:bodyPr/>
+                      </wps:wsp>
+                      <wps:wsp>
+                        <wps:cNvPr id="489" name="Straight Connector 489"/>
+                        <wps:cNvCnPr/>
+                        <wps:spPr>
+                          <a:xfrm flipV="1">
+                            <a:off x="581025" y="19050"/>
+                            <a:ext cx="126069" cy="506411"/>
+                          </a:xfrm>
+                          <a:prstGeom prst="line">
+                            <a:avLst/>
+                          </a:prstGeom>
+                        </wps:spPr>
+                        <wps:style>
+                          <a:lnRef idx="1">
+                            <a:schemeClr val="accent1"/>
+                          </a:lnRef>
+                          <a:fillRef idx="0">
+                            <a:schemeClr val="accent1"/>
+                          </a:fillRef>
+                          <a:effectRef idx="0">
+                            <a:schemeClr val="accent1"/>
+                          </a:effectRef>
+                          <a:fontRef idx="minor">
+                            <a:schemeClr val="tx1"/>
+                          </a:fontRef>
+                        </wps:style>
+                        <wps:bodyPr/>
+                      </wps:wsp>
+                      <wps:wsp>
+                        <wps:cNvPr id="494" name="Straight Connector 494"/>
+                        <wps:cNvCnPr/>
+                        <wps:spPr>
+                          <a:xfrm>
+                            <a:off x="723900" y="38100"/>
+                            <a:ext cx="111238" cy="488947"/>
+                          </a:xfrm>
+                          <a:prstGeom prst="line">
+                            <a:avLst/>
+                          </a:prstGeom>
+                        </wps:spPr>
+                        <wps:style>
+                          <a:lnRef idx="1">
+                            <a:schemeClr val="accent1"/>
+                          </a:lnRef>
+                          <a:fillRef idx="0">
+                            <a:schemeClr val="accent1"/>
+                          </a:fillRef>
+                          <a:effectRef idx="0">
+                            <a:schemeClr val="accent1"/>
+                          </a:effectRef>
+                          <a:fontRef idx="minor">
+                            <a:schemeClr val="tx1"/>
+                          </a:fontRef>
+                        </wps:style>
+                        <wps:bodyPr/>
+                      </wps:wsp>
+                      <wps:wsp>
+                        <wps:cNvPr id="495" name="Straight Connector 495"/>
+                        <wps:cNvCnPr/>
+                        <wps:spPr>
+                          <a:xfrm flipV="1">
+                            <a:off x="828675" y="0"/>
+                            <a:ext cx="126069" cy="506411"/>
+                          </a:xfrm>
+                          <a:prstGeom prst="line">
+                            <a:avLst/>
+                          </a:prstGeom>
+                        </wps:spPr>
+                        <wps:style>
+                          <a:lnRef idx="1">
+                            <a:schemeClr val="accent1"/>
+                          </a:lnRef>
+                          <a:fillRef idx="0">
+                            <a:schemeClr val="accent1"/>
+                          </a:fillRef>
+                          <a:effectRef idx="0">
+                            <a:schemeClr val="accent1"/>
+                          </a:effectRef>
+                          <a:fontRef idx="minor">
+                            <a:schemeClr val="tx1"/>
+                          </a:fontRef>
+                        </wps:style>
+                        <wps:bodyPr/>
+                      </wps:wsp>
+                      <wps:wsp>
+                        <wps:cNvPr id="496" name="Straight Connector 496"/>
+                        <wps:cNvCnPr/>
+                        <wps:spPr>
+                          <a:xfrm>
+                            <a:off x="971550" y="19050"/>
+                            <a:ext cx="111238" cy="488947"/>
+                          </a:xfrm>
+                          <a:prstGeom prst="line">
+                            <a:avLst/>
+                          </a:prstGeom>
+                        </wps:spPr>
+                        <wps:style>
+                          <a:lnRef idx="1">
+                            <a:schemeClr val="accent1"/>
+                          </a:lnRef>
+                          <a:fillRef idx="0">
+                            <a:schemeClr val="accent1"/>
+                          </a:fillRef>
+                          <a:effectRef idx="0">
+                            <a:schemeClr val="accent1"/>
+                          </a:effectRef>
+                          <a:fontRef idx="minor">
+                            <a:schemeClr val="tx1"/>
+                          </a:fontRef>
+                        </wps:style>
+                        <wps:bodyPr/>
+                      </wps:wsp>
+                      <wps:wsp>
+                        <wps:cNvPr id="497" name="Straight Connector 497"/>
+                        <wps:cNvCnPr/>
+                        <wps:spPr>
+                          <a:xfrm flipV="1">
+                            <a:off x="1095375" y="0"/>
+                            <a:ext cx="126069" cy="506411"/>
+                          </a:xfrm>
+                          <a:prstGeom prst="line">
+                            <a:avLst/>
+                          </a:prstGeom>
+                        </wps:spPr>
+                        <wps:style>
+                          <a:lnRef idx="1">
+                            <a:schemeClr val="accent1"/>
+                          </a:lnRef>
+                          <a:fillRef idx="0">
+                            <a:schemeClr val="accent1"/>
+                          </a:fillRef>
+                          <a:effectRef idx="0">
+                            <a:schemeClr val="accent1"/>
+                          </a:effectRef>
+                          <a:fontRef idx="minor">
+                            <a:schemeClr val="tx1"/>
+                          </a:fontRef>
+                        </wps:style>
+                        <wps:bodyPr/>
+                      </wps:wsp>
+                      <wps:wsp>
+                        <wps:cNvPr id="498" name="Straight Connector 498"/>
+                        <wps:cNvCnPr/>
+                        <wps:spPr>
+                          <a:xfrm>
+                            <a:off x="1238250" y="19050"/>
+                            <a:ext cx="111238" cy="488947"/>
+                          </a:xfrm>
+                          <a:prstGeom prst="line">
+                            <a:avLst/>
+                          </a:prstGeom>
+                        </wps:spPr>
+                        <wps:style>
+                          <a:lnRef idx="1">
+                            <a:schemeClr val="accent1"/>
+                          </a:lnRef>
+                          <a:fillRef idx="0">
+                            <a:schemeClr val="accent1"/>
+                          </a:fillRef>
+                          <a:effectRef idx="0">
+                            <a:schemeClr val="accent1"/>
+                          </a:effectRef>
+                          <a:fontRef idx="minor">
+                            <a:schemeClr val="tx1"/>
+                          </a:fontRef>
+                        </wps:style>
+                        <wps:bodyPr/>
+                      </wps:wsp>
+                      <wps:wsp>
+                        <wps:cNvPr id="499" name="Straight Connector 499"/>
+                        <wps:cNvCnPr/>
+                        <wps:spPr>
+                          <a:xfrm flipV="1">
+                            <a:off x="1362075" y="219075"/>
+                            <a:ext cx="66675" cy="287020"/>
+                          </a:xfrm>
+                          <a:prstGeom prst="line">
+                            <a:avLst/>
+                          </a:prstGeom>
+                        </wps:spPr>
+                        <wps:style>
+                          <a:lnRef idx="1">
+                            <a:schemeClr val="accent1"/>
+                          </a:lnRef>
+                          <a:fillRef idx="0">
+                            <a:schemeClr val="accent1"/>
+                          </a:fillRef>
+                          <a:effectRef idx="0">
+                            <a:schemeClr val="accent1"/>
+                          </a:effectRef>
+                          <a:fontRef idx="minor">
+                            <a:schemeClr val="tx1"/>
+                          </a:fontRef>
+                        </wps:style>
+                        <wps:bodyPr/>
+                      </wps:wsp>
+                      <wps:wsp>
+                        <wps:cNvPr id="500" name="Straight Connector 500"/>
+                        <wps:cNvCnPr/>
+                        <wps:spPr>
+                          <a:xfrm>
+                            <a:off x="1438275" y="228600"/>
+                            <a:ext cx="209550" cy="0"/>
+                          </a:xfrm>
+                          <a:prstGeom prst="line">
+                            <a:avLst/>
+                          </a:prstGeom>
+                        </wps:spPr>
+                        <wps:style>
+                          <a:lnRef idx="1">
+                            <a:schemeClr val="accent1"/>
+                          </a:lnRef>
+                          <a:fillRef idx="0">
+                            <a:schemeClr val="accent1"/>
+                          </a:fillRef>
+                          <a:effectRef idx="0">
+                            <a:schemeClr val="accent1"/>
+                          </a:effectRef>
+                          <a:fontRef idx="minor">
+                            <a:schemeClr val="tx1"/>
+                          </a:fontRef>
+                        </wps:style>
+                        <wps:bodyPr/>
+                      </wps:wsp>
+                      <wps:wsp>
+                        <wps:cNvPr id="501" name="Straight Connector 501"/>
+                        <wps:cNvCnPr/>
+                        <wps:spPr>
+                          <a:xfrm flipH="1" flipV="1">
+                            <a:off x="200025" y="200025"/>
+                            <a:ext cx="104775" cy="306070"/>
+                          </a:xfrm>
+                          <a:prstGeom prst="line">
+                            <a:avLst/>
+                          </a:prstGeom>
+                        </wps:spPr>
+                        <wps:style>
+                          <a:lnRef idx="1">
+                            <a:schemeClr val="accent1"/>
+                          </a:lnRef>
+                          <a:fillRef idx="0">
+                            <a:schemeClr val="accent1"/>
+                          </a:fillRef>
+                          <a:effectRef idx="0">
+                            <a:schemeClr val="accent1"/>
+                          </a:effectRef>
+                          <a:fontRef idx="minor">
+                            <a:schemeClr val="tx1"/>
+                          </a:fontRef>
+                        </wps:style>
+                        <wps:bodyPr/>
+                      </wps:wsp>
+                      <wps:wsp>
+                        <wps:cNvPr id="502" name="Straight Connector 502"/>
+                        <wps:cNvCnPr/>
+                        <wps:spPr>
+                          <a:xfrm>
+                            <a:off x="0" y="200025"/>
+                            <a:ext cx="209550" cy="0"/>
+                          </a:xfrm>
+                          <a:prstGeom prst="line">
+                            <a:avLst/>
+                          </a:prstGeom>
+                        </wps:spPr>
+                        <wps:style>
+                          <a:lnRef idx="1">
+                            <a:schemeClr val="accent1"/>
+                          </a:lnRef>
+                          <a:fillRef idx="0">
+                            <a:schemeClr val="accent1"/>
+                          </a:fillRef>
+                          <a:effectRef idx="0">
+                            <a:schemeClr val="accent1"/>
+                          </a:effectRef>
+                          <a:fontRef idx="minor">
+                            <a:schemeClr val="tx1"/>
+                          </a:fontRef>
+                        </wps:style>
+                        <wps:bodyPr/>
+                      </wps:wsp>
+                    </wpg:wgp>
+                  </a:graphicData>
+                </a:graphic>
+                <wp14:sizeRelH relativeFrom="margin">
+                  <wp14:pctWidth>0</wp14:pctWidth>
+                </wp14:sizeRelH>
+                <wp14:sizeRelV relativeFrom="margin">
+                  <wp14:pctHeight>0</wp14:pctHeight>
+                </wp14:sizeRelV>
+              </wp:anchor>
+            </w:drawing>
+          </mc:Choice>
+          <mc:Fallback>
+            <w:pict>
+              <v:group w14:anchorId="3F527FE2" id="Group 486" o:spid="_x0000_s1026" style="position:absolute;margin-left:71.95pt;margin-top:10pt;width:44.75pt;height:13.5pt;rotation:90;z-index:251721728;mso-width-relative:margin;mso-height-relative:margin" coordsize="16478,5270" o:gfxdata="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">
+                <v:line id="Straight Connector 487" o:spid="_x0000_s1027" style="position:absolute;flip:y;visibility:visible;mso-wrap-style:square" from="3143,190" to="4403,5254" o:connectortype="straight" o:gfxdata="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" strokecolor="#5b9bd5 [3204]" strokeweight=".5pt">
+                  <v:stroke joinstyle="miter"/>
+                </v:line>
+                <v:line id="Straight Connector 488" o:spid="_x0000_s1028" style="position:absolute;visibility:visible;mso-wrap-style:square" from="4572,381" to="5684,5270" o:connectortype="straight" o:gfxdata="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" strokecolor="#5b9bd5 [3204]" strokeweight=".5pt">
+                  <v:stroke joinstyle="miter"/>
+                </v:line>
+                <v:line id="Straight Connector 489" o:spid="_x0000_s1029" style="position:absolute;flip:y;visibility:visible;mso-wrap-style:square" from="5810,190" to="7070,5254" o:connectortype="straight" o:gfxdata="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" strokecolor="#5b9bd5 [3204]" strokeweight=".5pt">
+                  <v:stroke joinstyle="miter"/>
+                </v:line>
+                <v:line id="Straight Connector 494" o:spid="_x0000_s1030" style="position:absolute;visibility:visible;mso-wrap-style:square" from="7239,381" to="8351,5270" o:connectortype="straight" o:gfxdata="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" strokecolor="#5b9bd5 [3204]" strokeweight=".5pt">
+                  <v:stroke joinstyle="miter"/>
+                </v:line>
+                <v:line id="Straight Connector 495" o:spid="_x0000_s1031" style="position:absolute;flip:y;visibility:visible;mso-wrap-style:square" from="8286,0" to="9547,5064" o:connectortype="straight" o:gfxdata="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" strokecolor="#5b9bd5 [3204]" strokeweight=".5pt">
+                  <v:stroke joinstyle="miter"/>
+                </v:line>
+                <v:line id="Straight Connector 496" o:spid="_x0000_s1032" style="position:absolute;visibility:visible;mso-wrap-style:square" from="9715,190" to="10827,5079" o:connectortype="straight" o:gfxdata="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" strokecolor="#5b9bd5 [3204]" strokeweight=".5pt">
+                  <v:stroke joinstyle="miter"/>
+                </v:line>
+                <v:line id="Straight Connector 497" o:spid="_x0000_s1033" style="position:absolute;flip:y;visibility:visible;mso-wrap-style:square" from="10953,0" to="12214,5064" o:connectortype="straight" o:gfxdata="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" strokecolor="#5b9bd5 [3204]" strokeweight=".5pt">
+                  <v:stroke joinstyle="miter"/>
+                </v:line>
+                <v:line id="Straight Connector 498" o:spid="_x0000_s1034" style="position:absolute;visibility:visible;mso-wrap-style:square" from="12382,190" to="13494,5079" o:connectortype="straight" o:gfxdata="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" strokecolor="#5b9bd5 [3204]" strokeweight=".5pt">
+                  <v:stroke joinstyle="miter"/>
+                </v:line>
+                <v:line id="Straight Connector 499" o:spid="_x0000_s1035" style="position:absolute;flip:y;visibility:visible;mso-wrap-style:square" from="13620,2190" to="14287,5060" o:connectortype="straight" o:gfxdata="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" strokecolor="#5b9bd5 [3204]" strokeweight=".5pt">
+                  <v:stroke joinstyle="miter"/>
+                </v:line>
+                <v:line id="Straight Connector 500" o:spid="_x0000_s1036" style="position:absolute;visibility:visible;mso-wrap-style:square" from="14382,2286" to="16478,2286" o:connectortype="straight" o:gfxdata="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" strokecolor="#5b9bd5 [3204]" strokeweight=".5pt">
+                  <v:stroke joinstyle="miter"/>
+                </v:line>
+                <v:line id="Straight Connector 501" o:spid="_x0000_s1037" style="position:absolute;flip:x y;visibility:visible;mso-wrap-style:square" from="2000,2000" to="3048,5060" o:connectortype="straight" o:gfxdata="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" strokecolor="#5b9bd5 [3204]" strokeweight=".5pt">
+                  <v:stroke joinstyle="miter"/>
+                </v:line>
+                <v:line id="Straight Connector 502" o:spid="_x0000_s1038" style="position:absolute;visibility:visible;mso-wrap-style:square" from="0,2000" to="2095,2000" o:connectortype="straight" o:gfxdata="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" strokecolor="#5b9bd5 [3204]" strokeweight=".5pt">
+                  <v:stroke joinstyle="miter"/>
+                </v:line>
+              </v:group>
+            </w:pict>
+          </mc:Fallback>
+        </mc:AlternateContent>
+      </w:r>
+      <w:r>
+        <w:rPr>
+          <w:noProof/>
+        </w:rPr>
+        <mc:AlternateContent>
+          <mc:Choice Requires="wpg">
+            <w:drawing>
+              <wp:anchor distT="0" distB="0" distL="114300" distR="114300" simplePos="0" relativeHeight="251729920" behindDoc="0" locked="0" layoutInCell="1" allowOverlap="1" wp14:anchorId="0BA9865F" wp14:editId="019490F5">
+                <wp:simplePos x="0" y="0"/>
+                <wp:positionH relativeFrom="column">
+                  <wp:posOffset>3746500</wp:posOffset>
+                </wp:positionH>
+                <wp:positionV relativeFrom="paragraph">
+                  <wp:posOffset>685800</wp:posOffset>
+                </wp:positionV>
+                <wp:extent cx="247650" cy="114300"/>
+                <wp:effectExtent l="0" t="0" r="19050" b="19050"/>
+                <wp:wrapNone/>
+                <wp:docPr id="504" name="Group 504"/>
+                <wp:cNvGraphicFramePr/>
+                <a:graphic xmlns:a="http://schemas.openxmlformats.org/drawingml/2006/main">
+                  <a:graphicData uri="http://schemas.microsoft.com/office/word/2010/wordprocessingGroup">
+                    <wpg:wgp>
+                      <wpg:cNvGrpSpPr/>
+                      <wpg:grpSpPr>
+                        <a:xfrm>
+                          <a:off x="0" y="0"/>
+                          <a:ext cx="247650" cy="114300"/>
+                          <a:chOff x="0" y="0"/>
+                          <a:chExt cx="381000" cy="171450"/>
+                        </a:xfrm>
+                      </wpg:grpSpPr>
+                      <wps:wsp>
+                        <wps:cNvPr id="505" name="Straight Connector 505"/>
+                        <wps:cNvCnPr/>
+                        <wps:spPr>
+                          <a:xfrm>
+                            <a:off x="0" y="0"/>
+                            <a:ext cx="381000" cy="0"/>
+                          </a:xfrm>
+                          <a:prstGeom prst="line">
+                            <a:avLst/>
+                          </a:prstGeom>
+                        </wps:spPr>
+                        <wps:style>
+                          <a:lnRef idx="1">
+                            <a:schemeClr val="accent1"/>
+                          </a:lnRef>
+                          <a:fillRef idx="0">
+                            <a:schemeClr val="accent1"/>
+                          </a:fillRef>
+                          <a:effectRef idx="0">
+                            <a:schemeClr val="accent1"/>
+                          </a:effectRef>
+                          <a:fontRef idx="minor">
+                            <a:schemeClr val="tx1"/>
+                          </a:fontRef>
+                        </wps:style>
+                        <wps:bodyPr/>
+                      </wps:wsp>
+                      <wps:wsp>
+                        <wps:cNvPr id="66" name="Straight Connector 66"/>
+                        <wps:cNvCnPr/>
+                        <wps:spPr>
+                          <a:xfrm>
+                            <a:off x="76200" y="85725"/>
+                            <a:ext cx="238125" cy="0"/>
+                          </a:xfrm>
+                          <a:prstGeom prst="line">
+                            <a:avLst/>
+                          </a:prstGeom>
+                        </wps:spPr>
+                        <wps:style>
+                          <a:lnRef idx="1">
+                            <a:schemeClr val="accent1"/>
+                          </a:lnRef>
+                          <a:fillRef idx="0">
+                            <a:schemeClr val="accent1"/>
+                          </a:fillRef>
+                          <a:effectRef idx="0">
+                            <a:schemeClr val="accent1"/>
+                          </a:effectRef>
+                          <a:fontRef idx="minor">
+                            <a:schemeClr val="tx1"/>
+                          </a:fontRef>
+                        </wps:style>
+                        <wps:bodyPr/>
+                      </wps:wsp>
+                      <wps:wsp>
+                        <wps:cNvPr id="69" name="Straight Connector 69"/>
+                        <wps:cNvCnPr/>
+                        <wps:spPr>
+                          <a:xfrm>
+                            <a:off x="123825" y="171450"/>
+                            <a:ext cx="152400" cy="0"/>
+                          </a:xfrm>
+                          <a:prstGeom prst="line">
+                            <a:avLst/>
+                          </a:prstGeom>
+                        </wps:spPr>
+                        <wps:style>
+                          <a:lnRef idx="1">
+                            <a:schemeClr val="accent1"/>
+                          </a:lnRef>
+                          <a:fillRef idx="0">
+                            <a:schemeClr val="accent1"/>
+                          </a:fillRef>
+                          <a:effectRef idx="0">
+                            <a:schemeClr val="accent1"/>
+                          </a:effectRef>
+                          <a:fontRef idx="minor">
+                            <a:schemeClr val="tx1"/>
+                          </a:fontRef>
+                        </wps:style>
+                        <wps:bodyPr/>
+                      </wps:wsp>
+                    </wpg:wgp>
+                  </a:graphicData>
+                </a:graphic>
+                <wp14:sizeRelH relativeFrom="margin">
+                  <wp14:pctWidth>0</wp14:pctWidth>
+                </wp14:sizeRelH>
+                <wp14:sizeRelV relativeFrom="margin">
+                  <wp14:pctHeight>0</wp14:pctHeight>
+                </wp14:sizeRelV>
+              </wp:anchor>
+            </w:drawing>
+          </mc:Choice>
+          <mc:Fallback>
+            <w:pict>
+              <v:group w14:anchorId="7D7DA9C0" id="Group 504" o:spid="_x0000_s1026" style="position:absolute;margin-left:295pt;margin-top:54pt;width:19.5pt;height:9pt;z-index:251729920;mso-width-relative:margin;mso-height-relative:margin" coordsize="381000,171450" o:gfxdata="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">
+                <v:line id="Straight Connector 505" o:spid="_x0000_s1027" style="position:absolute;visibility:visible;mso-wrap-style:square" from="0,0" to="381000,0" o:connectortype="straight" o:gfxdata="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" strokecolor="#5b9bd5 [3204]" strokeweight=".5pt">
+                  <v:stroke joinstyle="miter"/>
+                </v:line>
+                <v:line id="Straight Connector 66" o:spid="_x0000_s1028" style="position:absolute;visibility:visible;mso-wrap-style:square" from="76200,85725" to="314325,85725" o:connectortype="straight" o:gfxdata="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" strokecolor="#5b9bd5 [3204]" strokeweight=".5pt">
+                  <v:stroke joinstyle="miter"/>
+                </v:line>
+                <v:line id="Straight Connector 69" o:spid="_x0000_s1029" style="position:absolute;visibility:visible;mso-wrap-style:square" from="123825,171450" to="276225,171450" o:connectortype="straight" o:gfxdata="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" strokecolor="#5b9bd5 [3204]" strokeweight=".5pt">
+                  <v:stroke joinstyle="miter"/>
+                </v:line>
+              </v:group>
+            </w:pict>
+          </mc:Fallback>
+        </mc:AlternateContent>
+      </w:r>
+      <w:r>
+        <w:rPr>
+          <w:noProof/>
+        </w:rPr>
+        <mc:AlternateContent>
+          <mc:Choice Requires="wps">
+            <w:drawing>
+              <wp:anchor distT="0" distB="0" distL="114300" distR="114300" simplePos="0" relativeHeight="251727872" behindDoc="0" locked="0" layoutInCell="1" allowOverlap="1" wp14:anchorId="3B89A696" wp14:editId="2AC8A4B2">
+                <wp:simplePos x="0" y="0"/>
+                <wp:positionH relativeFrom="margin">
+                  <wp:posOffset>2698750</wp:posOffset>
+                </wp:positionH>
+                <wp:positionV relativeFrom="paragraph">
+                  <wp:posOffset>527050</wp:posOffset>
+                </wp:positionV>
+                <wp:extent cx="990600" cy="45719"/>
+                <wp:effectExtent l="0" t="38100" r="38100" b="88265"/>
+                <wp:wrapNone/>
+                <wp:docPr id="503" name="Straight Arrow Connector 503"/>
+                <wp:cNvGraphicFramePr/>
+                <a:graphic xmlns:a="http://schemas.openxmlformats.org/drawingml/2006/main">
+                  <a:graphicData uri="http://schemas.microsoft.com/office/word/2010/wordprocessingShape">
+                    <wps:wsp>
+                      <wps:cNvCnPr/>
+                      <wps:spPr>
+                        <a:xfrm>
+                          <a:off x="0" y="0"/>
+                          <a:ext cx="990600" cy="45719"/>
+                        </a:xfrm>
+                        <a:prstGeom prst="straightConnector1">
+                          <a:avLst/>
+                        </a:prstGeom>
+                        <a:ln>
+                          <a:tailEnd type="triangle"/>
+                        </a:ln>
+                      </wps:spPr>
+                      <wps:style>
+                        <a:lnRef idx="1">
+                          <a:schemeClr val="accent1"/>
+                        </a:lnRef>
+                        <a:fillRef idx="0">
+                          <a:schemeClr val="accent1"/>
+                        </a:fillRef>
+                        <a:effectRef idx="0">
+                          <a:schemeClr val="accent1"/>
+                        </a:effectRef>
+                        <a:fontRef idx="minor">
+                          <a:schemeClr val="tx1"/>
+                        </a:fontRef>
+                      </wps:style>
+                      <wps:bodyPr/>
+                    </wps:wsp>
+                  </a:graphicData>
+                </a:graphic>
+                <wp14:sizeRelH relativeFrom="margin">
+                  <wp14:pctWidth>0</wp14:pctWidth>
+                </wp14:sizeRelH>
+                <wp14:sizeRelV relativeFrom="margin">
+                  <wp14:pctHeight>0</wp14:pctHeight>
+                </wp14:sizeRelV>
+              </wp:anchor>
+            </w:drawing>
+          </mc:Choice>
+          <mc:Fallback>
+            <w:pict>
+              <v:shape w14:anchorId="4B451D2D" id="Straight Arrow Connector 503" o:spid="_x0000_s1026" type="#_x0000_t32" style="position:absolute;margin-left:212.5pt;margin-top:41.5pt;width:78pt;height:3.6pt;z-index:251727872;visibility:visible;mso-wrap-style:square;mso-width-percent:0;mso-height-percent:0;mso-wrap-distance-left:9pt;mso-wrap-distance-top:0;mso-wrap-distance-right:9pt;mso-wrap-distance-bottom:0;mso-position-horizontal:absolute;mso-position-horizontal-relative:margin;mso-position-vertical:absolute;mso-position-vertical-relative:text;mso-width-percent:0;mso-height-percent:0;mso-width-relative:margin;mso-height-relative:margin" o:gfxdata="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" strokecolor="#5b9bd5 [3204]" strokeweight=".5pt">
+                <v:stroke endarrow="block" joinstyle="miter"/>
+                <w10:wrap anchorx="margin"/>
+              </v:shape>
+            </w:pict>
+          </mc:Fallback>
+        </mc:AlternateContent>
+      </w:r>
+      <w:r>
+        <w:rPr>
+          <w:noProof/>
+        </w:rPr>
+        <mc:AlternateContent>
+          <mc:Choice Requires="wps">
+            <w:drawing>
+              <wp:anchor distT="0" distB="0" distL="114300" distR="114300" simplePos="0" relativeHeight="251731968" behindDoc="0" locked="0" layoutInCell="1" allowOverlap="1" wp14:anchorId="6E62FFFA" wp14:editId="67030650">
+                <wp:simplePos x="0" y="0"/>
+                <wp:positionH relativeFrom="margin">
+                  <wp:posOffset>3676650</wp:posOffset>
+                </wp:positionH>
+                <wp:positionV relativeFrom="paragraph">
+                  <wp:posOffset>393700</wp:posOffset>
+                </wp:positionV>
+                <wp:extent cx="463550" cy="298450"/>
+                <wp:effectExtent l="0" t="0" r="0" b="6350"/>
+                <wp:wrapNone/>
+                <wp:docPr id="91" name="Text Box 91"/>
+                <wp:cNvGraphicFramePr/>
+                <a:graphic xmlns:a="http://schemas.openxmlformats.org/drawingml/2006/main">
+                  <a:graphicData uri="http://schemas.microsoft.com/office/word/2010/wordprocessingShape">
+                    <wps:wsp>
+                      <wps:cNvSpPr txBox="1"/>
+                      <wps:spPr>
+                        <a:xfrm>
+                          <a:off x="0" y="0"/>
+                          <a:ext cx="463550" cy="298450"/>
+                        </a:xfrm>
+                        <a:prstGeom prst="rect">
+                          <a:avLst/>
+                        </a:prstGeom>
+                        <a:noFill/>
+                        <a:ln w="6350">
+                          <a:noFill/>
+                        </a:ln>
+                        <a:effectLst/>
+                      </wps:spPr>
+                      <wps:style>
+                        <a:lnRef idx="0">
+                          <a:schemeClr val="accent1"/>
+                        </a:lnRef>
+                        <a:fillRef idx="0">
+                          <a:schemeClr val="accent1"/>
+                        </a:fillRef>
+                        <a:effectRef idx="0">
+                          <a:schemeClr val="accent1"/>
+                        </a:effectRef>
+                        <a:fontRef idx="minor">
+                          <a:schemeClr val="dk1"/>
+                        </a:fontRef>
+                      </wps:style>
+                      <wps:txbx>
+                        <w:txbxContent>
+                          <w:p>
+                            <w:r>
+                              <w:t>Gnd</w:t>
+                            </w:r>
+                            <w:r>
+                              <w:t xml:space="preserve"> </w:t>
+                            </w:r>
+                          </w:p>
+                        </w:txbxContent>
+                      </wps:txbx>
+                      <wps:bodyPr rot="0" spcFirstLastPara="0" vertOverflow="overflow" horzOverflow="overflow" vert="horz" wrap="square" lIns="91440" tIns="45720" rIns="91440" bIns="45720" numCol="1" spcCol="0" rtlCol="0" fromWordArt="0" anchor="t" anchorCtr="0" forceAA="0" compatLnSpc="1">
+                        <a:prstTxWarp prst="textNoShape">
+                          <a:avLst/>
+                        </a:prstTxWarp>
+                        <a:noAutofit/>
+                      </wps:bodyPr>
+                    </wps:wsp>
+                  </a:graphicData>
+                </a:graphic>
+                <wp14:sizeRelH relativeFrom="margin">
+                  <wp14:pctWidth>0</wp14:pctWidth>
+                </wp14:sizeRelH>
+                <wp14:sizeRelV relativeFrom="margin">
+                  <wp14:pctHeight>0</wp14:pctHeight>
+                </wp14:sizeRelV>
+              </wp:anchor>
+            </w:drawing>
+          </mc:Choice>
+          <mc:Fallback>
+            <w:pict>
+              <v:shape w14:anchorId="6E62FFFA" id="Text Box 91" o:spid="_x0000_s1125" type="#_x0000_t202" style="position:absolute;margin-left:289.5pt;margin-top:31pt;width:36.5pt;height:23.5pt;z-index:251731968;visibility:visible;mso-wrap-style:square;mso-width-percent:0;mso-height-percent:0;mso-wrap-distance-left:9pt;mso-wrap-distance-top:0;mso-wrap-distance-right:9pt;mso-wrap-distance-bottom:0;mso-position-horizontal:absolute;mso-position-horizontal-relative:margin;mso-position-vertical:absolute;mso-position-vertical-relative:text;mso-width-percent:0;mso-height-percent:0;mso-width-relative:margin;mso-height-relative:margin;v-text-anchor:top" o:gfxdata="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" filled="f" stroked="f" strokeweight=".5pt">
+                <v:textbox>
+                  <w:txbxContent>
+                    <w:p>
+                      <w:r>
+                        <w:t>Gnd</w:t>
+                      </w:r>
+                      <w:r>
+                        <w:t xml:space="preserve"> </w:t>
+                      </w:r>
+                    </w:p>
+                  </w:txbxContent>
+                </v:textbox>
+                <w10:wrap anchorx="margin"/>
+              </v:shape>
+            </w:pict>
+          </mc:Fallback>
+        </mc:AlternateContent>
+      </w:r>
+      <w:r>
+        <w:rPr>
+          <w:noProof/>
+        </w:rPr>
+        <mc:AlternateContent>
+          <mc:Choice Requires="wps">
+            <w:drawing>
+              <wp:anchor distT="0" distB="0" distL="114300" distR="114300" simplePos="0" relativeHeight="251724800" behindDoc="0" locked="0" layoutInCell="1" allowOverlap="1" wp14:anchorId="1BE05064" wp14:editId="0778C98C">
+                <wp:simplePos x="0" y="0"/>
+                <wp:positionH relativeFrom="column">
+                  <wp:posOffset>-628650</wp:posOffset>
+                </wp:positionH>
+                <wp:positionV relativeFrom="paragraph">
+                  <wp:posOffset>200660</wp:posOffset>
+                </wp:positionV>
+                <wp:extent cx="1295400" cy="447675"/>
+                <wp:effectExtent l="0" t="0" r="0" b="0"/>
+                <wp:wrapNone/>
+                <wp:docPr id="483" name="Text Box 483"/>
+                <wp:cNvGraphicFramePr/>
+                <a:graphic xmlns:a="http://schemas.openxmlformats.org/drawingml/2006/main">
+                  <a:graphicData uri="http://schemas.microsoft.com/office/word/2010/wordprocessingShape">
+                    <wps:wsp>
+                      <wps:cNvSpPr txBox="1"/>
+                      <wps:spPr>
+                        <a:xfrm>
+                          <a:off x="0" y="0"/>
+                          <a:ext cx="1295400" cy="447675"/>
+                        </a:xfrm>
+                        <a:prstGeom prst="rect">
+                          <a:avLst/>
+                        </a:prstGeom>
+                        <a:noFill/>
+                        <a:ln w="6350">
+                          <a:noFill/>
+                        </a:ln>
+                        <a:effectLst/>
+                      </wps:spPr>
+                      <wps:style>
+                        <a:lnRef idx="0">
+                          <a:schemeClr val="accent1"/>
+                        </a:lnRef>
+                        <a:fillRef idx="0">
+                          <a:schemeClr val="accent1"/>
+                        </a:fillRef>
+                        <a:effectRef idx="0">
+                          <a:schemeClr val="accent1"/>
+                        </a:effectRef>
+                        <a:fontRef idx="minor">
+                          <a:schemeClr val="dk1"/>
+                        </a:fontRef>
+                      </wps:style>
+                      <wps:txbx>
+                        <w:txbxContent>
+                          <w:p>
+                            <w:r>
+                              <w:t>Arduino Mega pin 24 (PA2</w:t>
+                            </w:r>
+                            <w:r>
+                              <w:t>)</w:t>
+                            </w:r>
+                          </w:p>
+                        </w:txbxContent>
+                      </wps:txbx>
+                      <wps:bodyPr rot="0" spcFirstLastPara="0" vertOverflow="overflow" horzOverflow="overflow" vert="horz" wrap="square" lIns="91440" tIns="45720" rIns="91440" bIns="45720" numCol="1" spcCol="0" rtlCol="0" fromWordArt="0" anchor="t" anchorCtr="0" forceAA="0" compatLnSpc="1">
+                        <a:prstTxWarp prst="textNoShape">
+                          <a:avLst/>
+                        </a:prstTxWarp>
+                        <a:noAutofit/>
+                      </wps:bodyPr>
+                    </wps:wsp>
+                  </a:graphicData>
+                </a:graphic>
+              </wp:anchor>
+            </w:drawing>
+          </mc:Choice>
+          <mc:Fallback>
+            <w:pict>
+              <v:shape w14:anchorId="1BE05064" id="Text Box 483" o:spid="_x0000_s1126" type="#_x0000_t202" style="position:absolute;margin-left:-49.5pt;margin-top:15.8pt;width:102pt;height:35.25pt;z-index:251724800;visibility:visible;mso-wrap-style:square;mso-wrap-distance-left:9pt;mso-wrap-distance-top:0;mso-wrap-distance-right:9pt;mso-wrap-distance-bottom:0;mso-position-horizontal:absolute;mso-position-horizontal-relative:text;mso-position-vertical:absolute;mso-position-vertical-relative:text;v-text-anchor:top" o:gfxdata="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" filled="f" stroked="f" strokeweight=".5pt">
+                <v:textbox>
+                  <w:txbxContent>
+                    <w:p>
+                      <w:r>
+                        <w:t>Arduino Mega pin 24 (PA2</w:t>
+                      </w:r>
+                      <w:r>
+                        <w:t>)</w:t>
+                      </w:r>
+                    </w:p>
+                  </w:txbxContent>
+                </v:textbox>
+              </v:shape>
+            </w:pict>
+          </mc:Fallback>
+        </mc:AlternateContent>
+      </w:r>
+      <w:r>
+        <w:rPr>
+          <w:noProof/>
+        </w:rPr>
+        <mc:AlternateContent>
+          <mc:Choice Requires="wps">
+            <w:drawing>
+              <wp:anchor distT="0" distB="0" distL="114300" distR="114300" simplePos="0" relativeHeight="251723776" behindDoc="0" locked="0" layoutInCell="1" allowOverlap="1" wp14:anchorId="3FD8C2B2" wp14:editId="79B20166">
+                <wp:simplePos x="0" y="0"/>
+                <wp:positionH relativeFrom="column">
+                  <wp:posOffset>2165985</wp:posOffset>
+                </wp:positionH>
+                <wp:positionV relativeFrom="paragraph">
+                  <wp:posOffset>353060</wp:posOffset>
+                </wp:positionV>
+                <wp:extent cx="1295400" cy="447675"/>
+                <wp:effectExtent l="0" t="0" r="0" b="0"/>
+                <wp:wrapNone/>
+                <wp:docPr id="484" name="Text Box 484"/>
+                <wp:cNvGraphicFramePr/>
+                <a:graphic xmlns:a="http://schemas.openxmlformats.org/drawingml/2006/main">
+                  <a:graphicData uri="http://schemas.microsoft.com/office/word/2010/wordprocessingShape">
+                    <wps:wsp>
+                      <wps:cNvSpPr txBox="1"/>
+                      <wps:spPr>
+                        <a:xfrm>
+                          <a:off x="0" y="0"/>
+                          <a:ext cx="1295400" cy="447675"/>
+                        </a:xfrm>
+                        <a:prstGeom prst="rect">
+                          <a:avLst/>
+                        </a:prstGeom>
+                        <a:noFill/>
+                        <a:ln w="6350">
+                          <a:noFill/>
+                        </a:ln>
+                        <a:effectLst/>
+                      </wps:spPr>
+                      <wps:style>
+                        <a:lnRef idx="0">
+                          <a:schemeClr val="accent1"/>
+                        </a:lnRef>
+                        <a:fillRef idx="0">
+                          <a:schemeClr val="accent1"/>
+                        </a:fillRef>
+                        <a:effectRef idx="0">
+                          <a:schemeClr val="accent1"/>
+                        </a:effectRef>
+                        <a:fontRef idx="minor">
+                          <a:schemeClr val="dk1"/>
+                        </a:fontRef>
+                      </wps:style>
+                      <wps:txbx>
+                        <w:txbxContent>
+                          <w:p>
+                            <w:r>
+                              <w:t>B</w:t>
+                            </w:r>
+                            <w:r>
+                              <w:t>utton</w:t>
+                            </w:r>
+                          </w:p>
+                        </w:txbxContent>
+                      </wps:txbx>
+                      <wps:bodyPr rot="0" spcFirstLastPara="0" vertOverflow="overflow" horzOverflow="overflow" vert="horz" wrap="square" lIns="91440" tIns="45720" rIns="91440" bIns="45720" numCol="1" spcCol="0" rtlCol="0" fromWordArt="0" anchor="t" anchorCtr="0" forceAA="0" compatLnSpc="1">
+                        <a:prstTxWarp prst="textNoShape">
+                          <a:avLst/>
+                        </a:prstTxWarp>
+                        <a:noAutofit/>
+                      </wps:bodyPr>
+                    </wps:wsp>
+                  </a:graphicData>
+                </a:graphic>
+              </wp:anchor>
+            </w:drawing>
+          </mc:Choice>
+          <mc:Fallback>
+            <w:pict>
+              <v:shape w14:anchorId="3FD8C2B2" id="Text Box 484" o:spid="_x0000_s1127" type="#_x0000_t202" style="position:absolute;margin-left:170.55pt;margin-top:27.8pt;width:102pt;height:35.25pt;z-index:251723776;visibility:visible;mso-wrap-style:square;mso-wrap-distance-left:9pt;mso-wrap-distance-top:0;mso-wrap-distance-right:9pt;mso-wrap-distance-bottom:0;mso-position-horizontal:absolute;mso-position-horizontal-relative:text;mso-position-vertical:absolute;mso-position-vertical-relative:text;v-text-anchor:top" o:gfxdata="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" filled="f" stroked="f" strokeweight=".5pt">
+                <v:textbox>
+                  <w:txbxContent>
+                    <w:p>
+                      <w:r>
+                        <w:t>B</w:t>
+                      </w:r>
+                      <w:r>
+                        <w:t>utton</w:t>
+                      </w:r>
+                    </w:p>
+                  </w:txbxContent>
+                </v:textbox>
+              </v:shape>
+            </w:pict>
+          </mc:Fallback>
+        </mc:AlternateContent>
+      </w:r>
+      <w:r>
+        <w:br w:type="page"/>
+      </w:r>
+      <w:bookmarkStart w:id="0" w:name="_GoBack"/>
+      <w:bookmarkEnd w:id="0"/>
+    </w:p>
     <w:p/>
     <w:p>
       <w:r>
@@ -10708,232 +12006,251 @@
         <w:t xml:space="preserve"> </w:t>
       </w:r>
     </w:p>
-    <w:p/>
     <w:p>
       <w:r>
-        <w:t xml:space="preserve">MDFLY MP3 </w:t>
-      </w:r>
-      <w:r>
-        <w:t>(AU5120/5121)</w:t>
-      </w:r>
-      <w:r>
-        <w:t>Audio Player pins:</w:t>
-      </w:r>
-    </w:p>
-    <w:p>
-      <w:r>
-        <w:t>Pin 15 (RX</w:t>
-      </w:r>
-      <w:r>
-        <w:t>D</w:t>
-      </w:r>
-      <w:r>
-        <w:t xml:space="preserve"> serial in)  </w:t>
+        <w:t xml:space="preserve">Button </w:t>
       </w:r>
       <w:r>
         <w:sym w:font="Wingdings" w:char="F0E0"/>
       </w:r>
       <w:r>
-        <w:t xml:space="preserve"> Arduino pin 14 (TX</w:t>
-      </w:r>
-      <w:r>
-        <w:t>D</w:t>
-      </w:r>
-      <w:r>
-        <w:t>3 out serial pin)</w:t>
-      </w:r>
-    </w:p>
-    <w:p>
-      <w:r>
-        <w:t xml:space="preserve">pin 17 Right Audio </w:t>
-      </w:r>
-      <w:r>
-        <w:t>Out -</w:t>
-      </w:r>
-      <w:r>
-        <w:sym w:font="Wingdings" w:char="F0E0"/>
-      </w:r>
-      <w:r>
-        <w:t xml:space="preserve"> thru 1.8K ohm resistor to Prop Right Audio</w:t>
-      </w:r>
-      <w:r>
-        <w:t xml:space="preserve"> In</w:t>
-      </w:r>
-      <w:r>
-        <w:t xml:space="preserve">  (Disconnected when using Electret Mic to drive prop audio)</w:t>
-      </w:r>
-      <w:r>
-        <w:br/>
-        <w:t>pin 18 Left Audio</w:t>
-      </w:r>
-      <w:r>
-        <w:t xml:space="preserve"> Out -</w:t>
-      </w:r>
-      <w:r>
-        <w:sym w:font="Wingdings" w:char="F0E0"/>
-      </w:r>
-      <w:r>
-        <w:t xml:space="preserve"> thru 1.8K ohm resistor to Prop Left Audio</w:t>
-      </w:r>
-      <w:r>
-        <w:t xml:space="preserve"> In</w:t>
-      </w:r>
-      <w:r>
-        <w:t xml:space="preserve"> </w:t>
-      </w:r>
-      <w:r>
-        <w:t>(</w:t>
-      </w:r>
-      <w:r>
-        <w:t>Disconnected when using Electret Mic to drive prop audio)</w:t>
-      </w:r>
-    </w:p>
-    <w:p>
-      <w:r>
-        <w:t>Pin 19 GND (RTN)</w:t>
-      </w:r>
-    </w:p>
-    <w:p>
-      <w:r>
-        <w:t xml:space="preserve">Pin 20 VCC </w:t>
-      </w:r>
-      <w:r>
-        <w:t xml:space="preserve"> </w:t>
-      </w:r>
-      <w:r>
-        <w:sym w:font="Wingdings" w:char="F0E0"/>
-      </w:r>
-      <w:r>
-        <w:t xml:space="preserve"> 12volts</w:t>
+        <w:t xml:space="preserve">   </w:t>
+      </w:r>
+      <w:r>
+        <w:tab/>
+      </w:r>
+      <w:r>
+        <w:tab/>
+      </w:r>
+      <w:r>
+        <w:tab/>
+        <w:t>See circuit above</w:t>
       </w:r>
     </w:p>
     <w:p/>
     <w:p>
       <w:r>
-        <w:t xml:space="preserve">Modified </w:t>
-      </w:r>
-      <w:r>
-        <w:t>Electret Microphone Amplifier - MAX9814 with Auto Gain Control</w:t>
-      </w:r>
-      <w:r>
-        <w:t xml:space="preserve">  (Adafruit </w:t>
-      </w:r>
-      <w:r>
-        <w:t>ADA1713</w:t>
-      </w:r>
-      <w:r>
-        <w:t>)</w:t>
-      </w:r>
-      <w:r>
-        <w:t xml:space="preserve"> connected to headphone mic</w:t>
-      </w:r>
-      <w:r>
-        <w:t>:</w:t>
+        <w:t xml:space="preserve">MDFLY MP3 </w:t>
+      </w:r>
+      <w:r>
+        <w:t>(AU5120/5121)</w:t>
+      </w:r>
+      <w:r>
+        <w:t>Audio Player pins:</w:t>
       </w:r>
     </w:p>
     <w:p>
       <w:r>
-        <w:t xml:space="preserve">Modification was to disable AGC by attaching the 9814 </w:t>
-      </w:r>
-      <w:r>
-        <w:t xml:space="preserve">TH to </w:t>
-      </w:r>
-      <w:r>
-        <w:t>its MICBIAS (short across the resistor between those pins</w:t>
-      </w:r>
-      <w:r>
-        <w:t>).  Also the Electret mic itself was removed and the headphones mic was connected in its place.</w:t>
+        <w:t>Pin 15 (RX</w:t>
+      </w:r>
+      <w:r>
+        <w:t>D</w:t>
+      </w:r>
+      <w:r>
+        <w:t xml:space="preserve"> serial in)  </w:t>
+      </w:r>
+      <w:r>
+        <w:sym w:font="Wingdings" w:char="F0E0"/>
+      </w:r>
+      <w:r>
+        <w:t xml:space="preserve"> Arduino pin 14 (TX</w:t>
+      </w:r>
+      <w:r>
+        <w:t>D</w:t>
+      </w:r>
+      <w:r>
+        <w:t>3 out serial pin)</w:t>
       </w:r>
     </w:p>
     <w:p>
       <w:r>
-        <w:t>Pin Gnd  -</w:t>
+        <w:t xml:space="preserve">pin 17 Right Audio </w:t>
+      </w:r>
+      <w:r>
+        <w:t>Out -</w:t>
       </w:r>
       <w:r>
         <w:sym w:font="Wingdings" w:char="F0E0"/>
       </w:r>
       <w:r>
-        <w:t xml:space="preserve">  Gnd</w:t>
-      </w:r>
-      <w:r>
-        <w:t xml:space="preserve"> Arduino and battery</w:t>
+        <w:t xml:space="preserve"> thru 1.8K ohm resistor to Prop Right Audio</w:t>
+      </w:r>
+      <w:r>
+        <w:t xml:space="preserve"> In</w:t>
+      </w:r>
+      <w:r>
+        <w:t xml:space="preserve">  (Disconnected when using Electret Mic to drive prop audio)</w:t>
+      </w:r>
+      <w:r>
+        <w:br/>
+        <w:t>pin 18 Left Audio</w:t>
+      </w:r>
+      <w:r>
+        <w:t xml:space="preserve"> Out -</w:t>
+      </w:r>
+      <w:r>
+        <w:sym w:font="Wingdings" w:char="F0E0"/>
+      </w:r>
+      <w:r>
+        <w:t xml:space="preserve"> thru 1.8K ohm resistor to Prop Left Audio</w:t>
+      </w:r>
+      <w:r>
+        <w:t xml:space="preserve"> In</w:t>
+      </w:r>
+      <w:r>
+        <w:t xml:space="preserve"> </w:t>
+      </w:r>
+      <w:r>
+        <w:t>(</w:t>
+      </w:r>
+      <w:r>
+        <w:t>Disconnected when using Electret Mic to drive prop audio)</w:t>
       </w:r>
     </w:p>
     <w:p>
       <w:r>
-        <w:t xml:space="preserve">Pin Vdd </w:t>
-      </w:r>
-      <w:r>
-        <w:sym w:font="Wingdings" w:char="F0E0"/>
-      </w:r>
-      <w:r>
-        <w:t xml:space="preserve">  </w:t>
-      </w:r>
-      <w:r>
-        <w:t>4.5V Battery</w:t>
+        <w:t>Pin 19 GND (RTN)</w:t>
       </w:r>
     </w:p>
     <w:p>
       <w:r>
-        <w:t xml:space="preserve">Pin Gain </w:t>
+        <w:t xml:space="preserve">Pin 20 VCC </w:t>
+      </w:r>
+      <w:r>
+        <w:t xml:space="preserve"> </w:t>
       </w:r>
       <w:r>
         <w:sym w:font="Wingdings" w:char="F0E0"/>
       </w:r>
       <w:r>
-        <w:t xml:space="preserve"> </w:t>
-      </w:r>
-      <w:r>
-        <w:t xml:space="preserve">4.5V Battery </w:t>
-      </w:r>
-      <w:r>
-        <w:t>(sets gain to 40dB)</w:t>
-      </w:r>
-    </w:p>
-    <w:p>
-      <w:r>
-        <w:t xml:space="preserve">Pin Out </w:t>
-      </w:r>
-      <w:r>
-        <w:sym w:font="Wingdings" w:char="F0E0"/>
-      </w:r>
-      <w:r>
-        <w:t xml:space="preserve">  thru 1.8K </w:t>
-      </w:r>
-      <w:r>
-        <w:t xml:space="preserve">+ 10K </w:t>
-      </w:r>
-      <w:r>
-        <w:t>ohm resistor</w:t>
-      </w:r>
-      <w:r>
-        <w:t>s</w:t>
-      </w:r>
-      <w:r>
-        <w:t xml:space="preserve"> to Prop Right/Left Audio In (Disconnected when using MDFLY MD3 player to drive prop audio)</w:t>
-      </w:r>
-      <w:r>
-        <w:t>.  The 10K reduces the amplified mic output to reduce feedback from the outside speaker to the mic.</w:t>
-      </w:r>
-      <w:r>
-        <w:br/>
-        <w:t>Pin AR</w:t>
-      </w:r>
-      <w:r>
-        <w:t xml:space="preserve"> </w:t>
-      </w:r>
-      <w:r>
-        <w:t>–</w:t>
-      </w:r>
-      <w:r>
-        <w:t xml:space="preserve"> NC</w:t>
+        <w:t xml:space="preserve"> 12volts</w:t>
       </w:r>
     </w:p>
     <w:p/>
     <w:p>
-      <w:bookmarkStart w:id="0" w:name="_GoBack"/>
-      <w:bookmarkEnd w:id="0"/>
+      <w:r>
+        <w:t xml:space="preserve">Modified </w:t>
+      </w:r>
+      <w:r>
+        <w:t>Electret Microphone Amplifier - MAX9814 with Auto Gain Control</w:t>
+      </w:r>
+      <w:r>
+        <w:t xml:space="preserve">  (Adafruit </w:t>
+      </w:r>
+      <w:r>
+        <w:t>ADA1713</w:t>
+      </w:r>
+      <w:r>
+        <w:t>)</w:t>
+      </w:r>
+      <w:r>
+        <w:t xml:space="preserve"> connected to headphone mic</w:t>
+      </w:r>
+      <w:r>
+        <w:t>:</w:t>
+      </w:r>
     </w:p>
+    <w:p>
+      <w:r>
+        <w:t xml:space="preserve">Modification was to disable AGC by attaching the 9814 </w:t>
+      </w:r>
+      <w:r>
+        <w:t xml:space="preserve">TH to </w:t>
+      </w:r>
+      <w:r>
+        <w:t>its MICBIAS (short across the resistor between those pins</w:t>
+      </w:r>
+      <w:r>
+        <w:t>).  Also the Electret mic itself was removed and the headphones mic was connected in its place.</w:t>
+      </w:r>
+    </w:p>
+    <w:p>
+      <w:r>
+        <w:t>Pin Gnd  -</w:t>
+      </w:r>
+      <w:r>
+        <w:sym w:font="Wingdings" w:char="F0E0"/>
+      </w:r>
+      <w:r>
+        <w:t xml:space="preserve">  Gnd</w:t>
+      </w:r>
+      <w:r>
+        <w:t xml:space="preserve"> Arduino and battery</w:t>
+      </w:r>
+    </w:p>
+    <w:p>
+      <w:r>
+        <w:t xml:space="preserve">Pin Vdd </w:t>
+      </w:r>
+      <w:r>
+        <w:sym w:font="Wingdings" w:char="F0E0"/>
+      </w:r>
+      <w:r>
+        <w:t xml:space="preserve">  </w:t>
+      </w:r>
+      <w:r>
+        <w:t>4.5V Battery</w:t>
+      </w:r>
+    </w:p>
+    <w:p>
+      <w:r>
+        <w:t xml:space="preserve">Pin Gain </w:t>
+      </w:r>
+      <w:r>
+        <w:sym w:font="Wingdings" w:char="F0E0"/>
+      </w:r>
+      <w:r>
+        <w:t xml:space="preserve"> </w:t>
+      </w:r>
+      <w:r>
+        <w:t xml:space="preserve">4.5V Battery </w:t>
+      </w:r>
+      <w:r>
+        <w:t>(sets gain to 40dB)</w:t>
+      </w:r>
+    </w:p>
+    <w:p>
+      <w:r>
+        <w:lastRenderedPageBreak/>
+        <w:t xml:space="preserve">Pin Out </w:t>
+      </w:r>
+      <w:r>
+        <w:sym w:font="Wingdings" w:char="F0E0"/>
+      </w:r>
+      <w:r>
+        <w:t xml:space="preserve">  thru 1.8K </w:t>
+      </w:r>
+      <w:r>
+        <w:t xml:space="preserve">+ 10K </w:t>
+      </w:r>
+      <w:r>
+        <w:t>ohm resistor</w:t>
+      </w:r>
+      <w:r>
+        <w:t>s</w:t>
+      </w:r>
+      <w:r>
+        <w:t xml:space="preserve"> to Prop Right/Left Audio In (Disconnected when using MDFLY MD3 player to drive prop audio)</w:t>
+      </w:r>
+      <w:r>
+        <w:t>.  The 10K reduces the amplified mic output to reduce feedback from the outside speaker to the mic.</w:t>
+      </w:r>
+      <w:r>
+        <w:br/>
+        <w:t>Pin AR</w:t>
+      </w:r>
+      <w:r>
+        <w:t xml:space="preserve"> </w:t>
+      </w:r>
+      <w:r>
+        <w:t>–</w:t>
+      </w:r>
+      <w:r>
+        <w:t xml:space="preserve"> NC</w:t>
+      </w:r>
+    </w:p>
+    <w:p/>
+    <w:p/>
     <w:p>
       <w:r>
         <w:t>Electret Microphone Amplifier - MAX9814 with Auto Gain Control</w:t>
@@ -11338,6 +12655,7 @@
         </w:tabs>
       </w:pPr>
       <w:r>
+        <w:lastRenderedPageBreak/>
         <w:t xml:space="preserve">PSO, PS1 </w:t>
       </w:r>
       <w:r>
@@ -12281,7 +13599,7 @@
 </file>
 
 <file path=customXml/itemProps1.xml><?xml version="1.0" encoding="utf-8"?>
-<ds:datastoreItem xmlns:ds="http://schemas.openxmlformats.org/officeDocument/2006/customXml" ds:itemID="{22A3EA83-3532-4381-9FB1-C2A2635D5F92}">
+<ds:datastoreItem xmlns:ds="http://schemas.openxmlformats.org/officeDocument/2006/customXml" ds:itemID="{53F520C0-E6DA-448A-BED4-9C440E9C24A4}">
   <ds:schemaRefs>
     <ds:schemaRef ds:uri="http://schemas.openxmlformats.org/officeDocument/2006/bibliography"/>
   </ds:schemaRefs>

</xml_diff>

<commit_message>
Added links to photos in appropriate spots, added more detail
In Readme.md added links to photos in appropriate spots, added more detail.  Update Prop Wiring to indicate the solenoid valve that was actually used.
</commit_message>
<xml_diff>
--- a/Prop Wiring.docx
+++ b/Prop Wiring.docx
@@ -12,7 +12,7 @@
             <w:drawing>
               <wp:inline distT="0" distB="0" distL="0" distR="0">
                 <wp:extent cx="8686800" cy="5257800"/>
-                <wp:effectExtent l="0" t="0" r="0" b="0"/>
+                <wp:effectExtent l="0" t="0" r="0" b="19050"/>
                 <wp:docPr id="67" name="Canvas 67"/>
                 <wp:cNvGraphicFramePr>
                   <a:graphicFrameLocks xmlns:a="http://schemas.openxmlformats.org/drawingml/2006/main" noChangeAspect="1"/>
@@ -2412,8 +2412,8 @@
                         </wps:cNvSpPr>
                         <wps:spPr bwMode="auto">
                           <a:xfrm>
-                            <a:off x="6515100" y="4248149"/>
-                            <a:ext cx="1257300" cy="685801"/>
+                            <a:off x="6229350" y="4248149"/>
+                            <a:ext cx="2311400" cy="1009651"/>
                           </a:xfrm>
                           <a:prstGeom prst="rect">
                             <a:avLst/>
@@ -2443,7 +2443,25 @@
                           <w:txbxContent>
                             <w:p>
                               <w:r>
-                                <w:t>Back Air Cylinder (Up/Down)</w:t>
+                                <w:t xml:space="preserve">Back </w:t>
+                              </w:r>
+                              <w:r>
+                                <w:t>4</w:t>
+                              </w:r>
+                              <w:r>
+                                <w:t>-Way 5-Port Solenoid Valve which is connected to the back pneumatic cylinder to move the back up/down</w:t>
+                              </w:r>
+                              <w:r>
+                                <w:t>.</w:t>
+                              </w:r>
+                              <w:r>
+                                <w:t xml:space="preserve"> Part #</w:t>
+                              </w:r>
+                              <w:r>
+                                <w:t xml:space="preserve"> HB-2A0A</w:t>
+                              </w:r>
+                              <w:r>
+                                <w:t xml:space="preserve"> FrightProps.com</w:t>
                               </w:r>
                             </w:p>
                           </w:txbxContent>
@@ -3127,7 +3145,7 @@
           </mc:Choice>
           <mc:Fallback>
             <w:pict>
-              <v:group id="Canvas 67" o:spid="_x0000_s1026" editas="canvas" style="width:684pt;height:414pt;mso-position-horizontal-relative:char;mso-position-vertical-relative:line" coordsize="86868,52578" o:gfxdata="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">
+              <v:group id="Canvas 67" o:spid="_x0000_s1026" editas="canvas" style="width:684pt;height:414pt;mso-position-horizontal-relative:char;mso-position-vertical-relative:line" coordsize="86868,52578" o:gfxdata="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">
                 <v:shapetype id="_x0000_t75" coordsize="21600,21600" o:spt="75" o:preferrelative="t" path="m@4@5l@4@11@9@11@9@5xe" filled="f" stroked="f">
                   <v:stroke joinstyle="miter"/>
                   <v:formulas>
@@ -3181,7 +3199,7 @@
                                       </pic:cNvPicPr>
                                     </pic:nvPicPr>
                                     <pic:blipFill>
-                                      <a:blip r:embed="rId8">
+                                      <a:blip r:embed="rId7">
                                         <a:extLst>
                                           <a:ext uri="{28A0092B-C50C-407E-A947-70E740481C1C}">
                                             <a14:useLocalDpi xmlns:a14="http://schemas.microsoft.com/office/drawing/2010/main" val="0"/>
@@ -3245,7 +3263,7 @@
                                       </pic:cNvPicPr>
                                     </pic:nvPicPr>
                                     <pic:blipFill>
-                                      <a:blip r:embed="rId8">
+                                      <a:blip r:embed="rId7">
                                         <a:extLst>
                                           <a:ext uri="{28A0092B-C50C-407E-A947-70E740481C1C}">
                                             <a14:useLocalDpi xmlns:a14="http://schemas.microsoft.com/office/drawing/2010/main" val="0"/>
@@ -3309,7 +3327,7 @@
                                       </pic:cNvPicPr>
                                     </pic:nvPicPr>
                                     <pic:blipFill>
-                                      <a:blip r:embed="rId8">
+                                      <a:blip r:embed="rId7">
                                         <a:extLst>
                                           <a:ext uri="{28A0092B-C50C-407E-A947-70E740481C1C}">
                                             <a14:useLocalDpi xmlns:a14="http://schemas.microsoft.com/office/drawing/2010/main" val="0"/>
@@ -3373,7 +3391,7 @@
                                       </pic:cNvPicPr>
                                     </pic:nvPicPr>
                                     <pic:blipFill>
-                                      <a:blip r:embed="rId8">
+                                      <a:blip r:embed="rId7">
                                         <a:extLst>
                                           <a:ext uri="{28A0092B-C50C-407E-A947-70E740481C1C}">
                                             <a14:useLocalDpi xmlns:a14="http://schemas.microsoft.com/office/drawing/2010/main" val="0"/>
@@ -3437,7 +3455,7 @@
                                       </pic:cNvPicPr>
                                     </pic:nvPicPr>
                                     <pic:blipFill>
-                                      <a:blip r:embed="rId8">
+                                      <a:blip r:embed="rId7">
                                         <a:extLst>
                                           <a:ext uri="{28A0092B-C50C-407E-A947-70E740481C1C}">
                                             <a14:useLocalDpi xmlns:a14="http://schemas.microsoft.com/office/drawing/2010/main" val="0"/>
@@ -3501,7 +3519,7 @@
                                       </pic:cNvPicPr>
                                     </pic:nvPicPr>
                                     <pic:blipFill>
-                                      <a:blip r:embed="rId8">
+                                      <a:blip r:embed="rId7">
                                         <a:extLst>
                                           <a:ext uri="{28A0092B-C50C-407E-A947-70E740481C1C}">
                                             <a14:useLocalDpi xmlns:a14="http://schemas.microsoft.com/office/drawing/2010/main" val="0"/>
@@ -3565,7 +3583,7 @@
                                       </pic:cNvPicPr>
                                     </pic:nvPicPr>
                                     <pic:blipFill>
-                                      <a:blip r:embed="rId8">
+                                      <a:blip r:embed="rId7">
                                         <a:extLst>
                                           <a:ext uri="{28A0092B-C50C-407E-A947-70E740481C1C}">
                                             <a14:useLocalDpi xmlns:a14="http://schemas.microsoft.com/office/drawing/2010/main" val="0"/>
@@ -3629,7 +3647,7 @@
                                       </pic:cNvPicPr>
                                     </pic:nvPicPr>
                                     <pic:blipFill>
-                                      <a:blip r:embed="rId8">
+                                      <a:blip r:embed="rId7">
                                         <a:extLst>
                                           <a:ext uri="{28A0092B-C50C-407E-A947-70E740481C1C}">
                                             <a14:useLocalDpi xmlns:a14="http://schemas.microsoft.com/office/drawing/2010/main" val="0"/>
@@ -3693,7 +3711,7 @@
                                       </pic:cNvPicPr>
                                     </pic:nvPicPr>
                                     <pic:blipFill>
-                                      <a:blip r:embed="rId8">
+                                      <a:blip r:embed="rId7">
                                         <a:extLst>
                                           <a:ext uri="{28A0092B-C50C-407E-A947-70E740481C1C}">
                                             <a14:useLocalDpi xmlns:a14="http://schemas.microsoft.com/office/drawing/2010/main" val="0"/>
@@ -3757,7 +3775,7 @@
                                       </pic:cNvPicPr>
                                     </pic:nvPicPr>
                                     <pic:blipFill>
-                                      <a:blip r:embed="rId8">
+                                      <a:blip r:embed="rId7">
                                         <a:extLst>
                                           <a:ext uri="{28A0092B-C50C-407E-A947-70E740481C1C}">
                                             <a14:useLocalDpi xmlns:a14="http://schemas.microsoft.com/office/drawing/2010/main" val="0"/>
@@ -3821,7 +3839,7 @@
                                       </pic:cNvPicPr>
                                     </pic:nvPicPr>
                                     <pic:blipFill>
-                                      <a:blip r:embed="rId8">
+                                      <a:blip r:embed="rId7">
                                         <a:extLst>
                                           <a:ext uri="{28A0092B-C50C-407E-A947-70E740481C1C}">
                                             <a14:useLocalDpi xmlns:a14="http://schemas.microsoft.com/office/drawing/2010/main" val="0"/>
@@ -3885,7 +3903,7 @@
                                       </pic:cNvPicPr>
                                     </pic:nvPicPr>
                                     <pic:blipFill>
-                                      <a:blip r:embed="rId8">
+                                      <a:blip r:embed="rId7">
                                         <a:extLst>
                                           <a:ext uri="{28A0092B-C50C-407E-A947-70E740481C1C}">
                                             <a14:useLocalDpi xmlns:a14="http://schemas.microsoft.com/office/drawing/2010/main" val="0"/>
@@ -3971,21 +3989,7 @@
                             <w:sz w:val="20"/>
                             <w:szCs w:val="20"/>
                           </w:rPr>
-                          <w:t xml:space="preserve"> </w:t>
-                        </w:r>
-                        <w:r>
-                          <w:rPr>
-                            <w:sz w:val="20"/>
-                            <w:szCs w:val="20"/>
-                          </w:rPr>
-                          <w:t>L/R</w:t>
-                        </w:r>
-                        <w:r>
-                          <w:rPr>
-                            <w:sz w:val="20"/>
-                            <w:szCs w:val="20"/>
-                          </w:rPr>
-                          <w:t xml:space="preserve">, </w:t>
+                          <w:t xml:space="preserve"> L/R, </w:t>
                         </w:r>
                         <w:r>
                           <w:rPr>
@@ -4037,7 +4041,7 @@
                     </w:txbxContent>
                   </v:textbox>
                 </v:rect>
-                <v:shape id="Text Box 91" o:spid="_x0000_s1048" type="#_x0000_t202" style="position:absolute;left:30480;top:36099;width:10001;height:4572;visibility:visible;mso-wrap-style:square;v-text-anchor:top" o:gfxdata="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" filled="f" stroked="f">
+                <v:shape id="_x0000_s1048" type="#_x0000_t202" style="position:absolute;left:30480;top:36099;width:10001;height:4572;visibility:visible;mso-wrap-style:square;v-text-anchor:top" o:gfxdata="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" filled="f" stroked="f">
                   <v:fill opacity="0"/>
                   <v:textbox>
                     <w:txbxContent>
@@ -4101,7 +4105,7 @@
                                       </pic:cNvPicPr>
                                     </pic:nvPicPr>
                                     <pic:blipFill>
-                                      <a:blip r:embed="rId8">
+                                      <a:blip r:embed="rId7">
                                         <a:extLst>
                                           <a:ext uri="{28A0092B-C50C-407E-A947-70E740481C1C}">
                                             <a14:useLocalDpi xmlns:a14="http://schemas.microsoft.com/office/drawing/2010/main" val="0"/>
@@ -4165,7 +4169,7 @@
                                       </pic:cNvPicPr>
                                     </pic:nvPicPr>
                                     <pic:blipFill>
-                                      <a:blip r:embed="rId8">
+                                      <a:blip r:embed="rId7">
                                         <a:extLst>
                                           <a:ext uri="{28A0092B-C50C-407E-A947-70E740481C1C}">
                                             <a14:useLocalDpi xmlns:a14="http://schemas.microsoft.com/office/drawing/2010/main" val="0"/>
@@ -4229,7 +4233,7 @@
                                       </pic:cNvPicPr>
                                     </pic:nvPicPr>
                                     <pic:blipFill>
-                                      <a:blip r:embed="rId8">
+                                      <a:blip r:embed="rId7">
                                         <a:extLst>
                                           <a:ext uri="{28A0092B-C50C-407E-A947-70E740481C1C}">
                                             <a14:useLocalDpi xmlns:a14="http://schemas.microsoft.com/office/drawing/2010/main" val="0"/>
@@ -4293,7 +4297,7 @@
                                       </pic:cNvPicPr>
                                     </pic:nvPicPr>
                                     <pic:blipFill>
-                                      <a:blip r:embed="rId8">
+                                      <a:blip r:embed="rId7">
                                         <a:extLst>
                                           <a:ext uri="{28A0092B-C50C-407E-A947-70E740481C1C}">
                                             <a14:useLocalDpi xmlns:a14="http://schemas.microsoft.com/office/drawing/2010/main" val="0"/>
@@ -4409,13 +4413,31 @@
                     </w:txbxContent>
                   </v:textbox>
                 </v:shape>
-                <v:shape id="Text Box 112" o:spid="_x0000_s1065" type="#_x0000_t202" style="position:absolute;left:65151;top:42481;width:12573;height:6858;visibility:visible;mso-wrap-style:square;v-text-anchor:top" o:gfxdata="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" filled="f">
+                <v:shape id="Text Box 112" o:spid="_x0000_s1065" type="#_x0000_t202" style="position:absolute;left:62293;top:42481;width:23114;height:10097;visibility:visible;mso-wrap-style:square;v-text-anchor:top" o:gfxdata="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" filled="f">
                   <v:fill opacity="0"/>
                   <v:textbox>
                     <w:txbxContent>
                       <w:p>
                         <w:r>
-                          <w:t>Back Air Cylinder (Up/Down)</w:t>
+                          <w:t xml:space="preserve">Back </w:t>
+                        </w:r>
+                        <w:r>
+                          <w:t>4</w:t>
+                        </w:r>
+                        <w:r>
+                          <w:t>-Way 5-Port Solenoid Valve which is connected to the back pneumatic cylinder to move the back up/down</w:t>
+                        </w:r>
+                        <w:r>
+                          <w:t>.</w:t>
+                        </w:r>
+                        <w:r>
+                          <w:t xml:space="preserve"> Part #</w:t>
+                        </w:r>
+                        <w:r>
+                          <w:t xml:space="preserve"> HB-2A0A</w:t>
+                        </w:r>
+                        <w:r>
+                          <w:t xml:space="preserve"> FrightProps.com</w:t>
                         </w:r>
                       </w:p>
                     </w:txbxContent>
@@ -8238,35 +8260,53 @@
       <w:r>
         <w:t xml:space="preserve">solenoid </w:t>
       </w:r>
+      <w:r>
+        <w:t>valve d</w:t>
+      </w:r>
+      <w:r>
+        <w:t>raws at most 2.5/12 = 0.21 amps but requires circuitry as shown below to drive the Air cylinder relay</w:t>
+      </w:r>
+      <w:r>
+        <w:t xml:space="preserve"> to reduce flyback problems (non turn off)</w:t>
+      </w:r>
+      <w:r>
+        <w:t xml:space="preserve">. </w:t>
+      </w:r>
+      <w:r>
+        <w:t xml:space="preserve">  LEDs draw mayb</w:t>
+      </w:r>
+      <w:r>
+        <w:t xml:space="preserve">e </w:t>
+      </w:r>
+      <w:r>
+        <w:t>20</w:t>
+      </w:r>
+      <w:r>
+        <w:t xml:space="preserve"> </w:t>
+      </w:r>
+      <w:r>
+        <w:t>milliamps combined with 500 ohm resistor in series</w:t>
+      </w:r>
+      <w:r>
+        <w:t xml:space="preserve">.  Servo </w:t>
+      </w:r>
+      <w:r>
+        <w:t xml:space="preserve">heavy duty </w:t>
+      </w:r>
+      <w:r>
+        <w:t xml:space="preserve">twisted 3 wire cables are used for all other connections </w:t>
+      </w:r>
+      <w:r>
+        <w:t xml:space="preserve">from the controller to the prop </w:t>
+      </w:r>
+      <w:r>
+        <w:t xml:space="preserve">along with </w:t>
+      </w:r>
+      <w:r>
+        <w:t>universal servo wire connectors for quick connect/disconnect.</w:t>
+      </w:r>
       <w:bookmarkStart w:id="0" w:name="_GoBack"/>
       <w:bookmarkEnd w:id="0"/>
-      <w:r>
-        <w:t>valve d</w:t>
-      </w:r>
-      <w:r>
-        <w:t>raws at most 2.5/12 = 0.21 amps but requires circuitry as shown below to drive the Air cylinder relay</w:t>
-      </w:r>
-      <w:r>
-        <w:t xml:space="preserve"> to reduce flyback problems (non turn off)</w:t>
-      </w:r>
-      <w:r>
-        <w:t xml:space="preserve">. </w:t>
-      </w:r>
-      <w:r>
-        <w:t xml:space="preserve">  LEDs draw mayb</w:t>
-      </w:r>
-      <w:r>
-        <w:t xml:space="preserve">e </w:t>
-      </w:r>
-      <w:r>
-        <w:t>20</w:t>
-      </w:r>
-      <w:r>
-        <w:t xml:space="preserve"> </w:t>
-      </w:r>
-      <w:r>
-        <w:t>milliamps combined with 500 ohm resistor in series</w:t>
-      </w:r>
     </w:p>
     <w:p/>
     <w:p>
@@ -9101,10 +9141,10 @@
                   <wp:posOffset>4641850</wp:posOffset>
                 </wp:positionH>
                 <wp:positionV relativeFrom="paragraph">
-                  <wp:posOffset>11430</wp:posOffset>
+                  <wp:posOffset>11431</wp:posOffset>
                 </wp:positionV>
-                <wp:extent cx="1047750" cy="680085"/>
-                <wp:effectExtent l="0" t="0" r="0" b="5715"/>
+                <wp:extent cx="2292350" cy="444500"/>
+                <wp:effectExtent l="0" t="0" r="0" b="0"/>
                 <wp:wrapNone/>
                 <wp:docPr id="405" name="Text Box 405"/>
                 <wp:cNvGraphicFramePr/>
@@ -9115,7 +9155,7 @@
                       <wps:spPr>
                         <a:xfrm>
                           <a:off x="0" y="0"/>
-                          <a:ext cx="1047750" cy="680085"/>
+                          <a:ext cx="2292350" cy="444500"/>
                         </a:xfrm>
                         <a:prstGeom prst="rect">
                           <a:avLst/>
@@ -9144,10 +9184,16 @@
                         <w:txbxContent>
                           <w:p>
                             <w:r>
-                              <w:t>A</w:t>
+                              <w:t>4</w:t>
                             </w:r>
                             <w:r>
-                              <w:t>ir Cylinder Solenoid Valve</w:t>
+                              <w:t xml:space="preserve">-Way 5-Port Solenoid </w:t>
+                            </w:r>
+                            <w:r>
+                              <w:t>Valve</w:t>
+                            </w:r>
+                            <w:r>
+                              <w:t xml:space="preserve"> controls air cylinder for back</w:t>
                             </w:r>
                           </w:p>
                         </w:txbxContent>
@@ -9172,15 +9218,21 @@
           </mc:Choice>
           <mc:Fallback>
             <w:pict>
-              <v:shape w14:anchorId="7282314A" id="Text Box 405" o:spid="_x0000_s1116" type="#_x0000_t202" style="position:absolute;margin-left:365.5pt;margin-top:.9pt;width:82.5pt;height:53.55pt;z-index:251705344;visibility:visible;mso-wrap-style:square;mso-width-percent:0;mso-height-percent:0;mso-wrap-distance-left:9pt;mso-wrap-distance-top:0;mso-wrap-distance-right:9pt;mso-wrap-distance-bottom:0;mso-position-horizontal:absolute;mso-position-horizontal-relative:text;mso-position-vertical:absolute;mso-position-vertical-relative:text;mso-width-percent:0;mso-height-percent:0;mso-width-relative:margin;mso-height-relative:margin;v-text-anchor:top" o:gfxdata="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" filled="f" stroked="f" strokeweight=".5pt">
+              <v:shape w14:anchorId="7282314A" id="Text Box 405" o:spid="_x0000_s1116" type="#_x0000_t202" style="position:absolute;margin-left:365.5pt;margin-top:.9pt;width:180.5pt;height:35pt;z-index:251705344;visibility:visible;mso-wrap-style:square;mso-width-percent:0;mso-height-percent:0;mso-wrap-distance-left:9pt;mso-wrap-distance-top:0;mso-wrap-distance-right:9pt;mso-wrap-distance-bottom:0;mso-position-horizontal:absolute;mso-position-horizontal-relative:text;mso-position-vertical:absolute;mso-position-vertical-relative:text;mso-width-percent:0;mso-height-percent:0;mso-width-relative:margin;mso-height-relative:margin;v-text-anchor:top" o:gfxdata="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" filled="f" stroked="f" strokeweight=".5pt">
                 <v:textbox>
                   <w:txbxContent>
                     <w:p>
                       <w:r>
-                        <w:t>A</w:t>
+                        <w:t>4</w:t>
                       </w:r>
                       <w:r>
-                        <w:t>ir Cylinder Solenoid Valve</w:t>
+                        <w:t xml:space="preserve">-Way 5-Port Solenoid </w:t>
+                      </w:r>
+                      <w:r>
+                        <w:t>Valve</w:t>
+                      </w:r>
+                      <w:r>
+                        <w:t xml:space="preserve"> controls air cylinder for back</w:t>
                       </w:r>
                     </w:p>
                   </w:txbxContent>
@@ -13639,7 +13691,7 @@
 </file>
 
 <file path=customXml/itemProps1.xml><?xml version="1.0" encoding="utf-8"?>
-<ds:datastoreItem xmlns:ds="http://schemas.openxmlformats.org/officeDocument/2006/customXml" ds:itemID="{EA3BBDE4-E285-4C7D-ABD6-DCAE94E73AB0}">
+<ds:datastoreItem xmlns:ds="http://schemas.openxmlformats.org/officeDocument/2006/customXml" ds:itemID="{1C636439-0311-474F-9702-7E9A1C3FEC92}">
   <ds:schemaRefs>
     <ds:schemaRef ds:uri="http://schemas.openxmlformats.org/officeDocument/2006/bibliography"/>
   </ds:schemaRefs>

</xml_diff>

<commit_message>
Updated for Gobilda now used for head nod servo
Updated for Gobilda now used for head nod servo
</commit_message>
<xml_diff>
--- a/Prop Wiring.docx
+++ b/Prop Wiring.docx
@@ -1431,7 +1431,7 @@
                         <wps:spPr bwMode="auto">
                           <a:xfrm>
                             <a:off x="2286000" y="4229100"/>
-                            <a:ext cx="1028700" cy="711200"/>
+                            <a:ext cx="1282890" cy="711200"/>
                           </a:xfrm>
                           <a:prstGeom prst="rect">
                             <a:avLst/>
@@ -1460,11 +1460,34 @@
                             </w:p>
                             <w:p>
                               <w:pPr>
+                                <w:pStyle w:val="NormalWeb"/>
+                                <w:spacing w:before="0" w:beforeAutospacing="0" w:after="0" w:afterAutospacing="0"/>
+                                <w:jc w:val="center"/>
+                                <w:rPr>
+                                  <w:rFonts w:eastAsia="Times New Roman"/>
+                                </w:rPr>
+                              </w:pPr>
+                              <w:r>
+                                <w:rPr>
+                                  <w:rFonts w:eastAsia="Times New Roman"/>
+                                </w:rPr>
+                                <w:t xml:space="preserve">GoBilda </w:t>
+                              </w:r>
+                            </w:p>
+                            <w:p>
+                              <w:pPr>
+                                <w:pStyle w:val="NormalWeb"/>
+                                <w:spacing w:before="0" w:beforeAutospacing="0" w:after="0" w:afterAutospacing="0"/>
                                 <w:jc w:val="center"/>
                               </w:pPr>
                               <w:r>
-                                <w:t>HS-7954SH</w:t>
+                                <w:t>2000-0025-0002</w:t>
                               </w:r>
+                            </w:p>
+                            <w:p>
+                              <w:pPr>
+                                <w:jc w:val="center"/>
+                              </w:pPr>
                             </w:p>
                           </w:txbxContent>
                         </wps:txbx>
@@ -2449,10 +2472,7 @@
                                 <w:t>4</w:t>
                               </w:r>
                               <w:r>
-                                <w:t>-Way 5-Port Solenoid Valve which is connected to the back pneumatic cylinder to move the back up/down</w:t>
-                              </w:r>
-                              <w:r>
-                                <w:t>.</w:t>
+                                <w:t>-Way 5-Port Solenoid Valve which is connected to the back pneumatic cylinder to move the back up/down.</w:t>
                               </w:r>
                               <w:r>
                                 <w:t xml:space="preserve"> Part #</w:t>
@@ -3145,7 +3165,7 @@
           </mc:Choice>
           <mc:Fallback>
             <w:pict>
-              <v:group id="Canvas 67" o:spid="_x0000_s1026" editas="canvas" style="width:684pt;height:414pt;mso-position-horizontal-relative:char;mso-position-vertical-relative:line" coordsize="86868,52578" o:gfxdata="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">
+              <v:group id="Canvas 67" o:spid="_x0000_s1026" editas="canvas" style="width:684pt;height:414pt;mso-position-horizontal-relative:char;mso-position-vertical-relative:line" coordsize="86868,52578" o:gfxdata="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">
                 <v:shapetype id="_x0000_t75" coordsize="21600,21600" o:spt="75" o:preferrelative="t" path="m@4@5l@4@11@9@11@9@5xe" filled="f" stroked="f">
                   <v:stroke joinstyle="miter"/>
                   <v:formulas>
@@ -4019,7 +4039,7 @@
                   </v:textbox>
                 </v:shape>
                 <v:line id="Line 89" o:spid="_x0000_s1046" style="position:absolute;visibility:visible;mso-wrap-style:square" from="26289,9144" to="26295,42291" o:connectortype="straight" o:gfxdata="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"/>
-                <v:rect id="Rectangle 90" o:spid="_x0000_s1047" style="position:absolute;left:22860;top:42291;width:10287;height:7112;visibility:visible;mso-wrap-style:square;v-text-anchor:top" o:gfxdata="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">
+                <v:rect id="Rectangle 90" o:spid="_x0000_s1047" style="position:absolute;left:22860;top:42291;width:12828;height:7112;visibility:visible;mso-wrap-style:square;v-text-anchor:top" o:gfxdata="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">
                   <v:textbox>
                     <w:txbxContent>
                       <w:p>
@@ -4032,11 +4052,34 @@
                       </w:p>
                       <w:p>
                         <w:pPr>
+                          <w:pStyle w:val="NormalWeb"/>
+                          <w:spacing w:before="0" w:beforeAutospacing="0" w:after="0" w:afterAutospacing="0"/>
+                          <w:jc w:val="center"/>
+                          <w:rPr>
+                            <w:rFonts w:eastAsia="Times New Roman"/>
+                          </w:rPr>
+                        </w:pPr>
+                        <w:r>
+                          <w:rPr>
+                            <w:rFonts w:eastAsia="Times New Roman"/>
+                          </w:rPr>
+                          <w:t xml:space="preserve">GoBilda </w:t>
+                        </w:r>
+                      </w:p>
+                      <w:p>
+                        <w:pPr>
+                          <w:pStyle w:val="NormalWeb"/>
+                          <w:spacing w:before="0" w:beforeAutospacing="0" w:after="0" w:afterAutospacing="0"/>
                           <w:jc w:val="center"/>
                         </w:pPr>
                         <w:r>
-                          <w:t>HS-7954SH</w:t>
+                          <w:t>2000-0025-0002</w:t>
                         </w:r>
+                      </w:p>
+                      <w:p>
+                        <w:pPr>
+                          <w:jc w:val="center"/>
+                        </w:pPr>
                       </w:p>
                     </w:txbxContent>
                   </v:textbox>
@@ -4425,10 +4468,7 @@
                           <w:t>4</w:t>
                         </w:r>
                         <w:r>
-                          <w:t>-Way 5-Port Solenoid Valve which is connected to the back pneumatic cylinder to move the back up/down</w:t>
-                        </w:r>
-                        <w:r>
-                          <w:t>.</w:t>
+                          <w:t>-Way 5-Port Solenoid Valve which is connected to the back pneumatic cylinder to move the back up/down.</w:t>
                         </w:r>
                         <w:r>
                           <w:t xml:space="preserve"> Part #</w:t>
@@ -8222,7 +8262,13 @@
         </mc:AlternateContent>
       </w:r>
       <w:r>
-        <w:t>Two 7-wire Sprinkler cables used from the controller to the Prop</w:t>
+        <w:t xml:space="preserve">Two 7-wire Sprinkler cables </w:t>
+      </w:r>
+      <w:r>
+        <w:t xml:space="preserve">are </w:t>
+      </w:r>
+      <w:r>
+        <w:t>used from the controller to the Prop</w:t>
       </w:r>
       <w:r>
         <w:t xml:space="preserve"> </w:t>
@@ -13691,7 +13737,7 @@
 </file>
 
 <file path=customXml/itemProps1.xml><?xml version="1.0" encoding="utf-8"?>
-<ds:datastoreItem xmlns:ds="http://schemas.openxmlformats.org/officeDocument/2006/customXml" ds:itemID="{1C636439-0311-474F-9702-7E9A1C3FEC92}">
+<ds:datastoreItem xmlns:ds="http://schemas.openxmlformats.org/officeDocument/2006/customXml" ds:itemID="{3AD920DF-74CF-4B0E-97BE-386B76B6B12A}">
   <ds:schemaRefs>
     <ds:schemaRef ds:uri="http://schemas.openxmlformats.org/officeDocument/2006/bibliography"/>
   </ds:schemaRefs>

</xml_diff>

<commit_message>
Added SD card info in readme and connections in Prop Wiring
</commit_message>
<xml_diff>
--- a/Prop Wiring.docx
+++ b/Prop Wiring.docx
@@ -6124,34 +6124,11 @@
           </mc:Choice>
           <mc:Fallback>
             <w:pict>
-              <v:group w14:anchorId="2610E845" id="Canvas 536" o:spid="_x0000_s1079" editas="canvas" style="width:9in;height:392.2pt;mso-position-horizontal-relative:char;mso-position-vertical-relative:line" coordsize="82296,49809" o:gfxdata="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">
-                <v:shapetype id="_x0000_t75" coordsize="21600,21600" o:spt="75" o:preferrelative="t" path="m@4@5l@4@11@9@11@9@5xe" filled="f" stroked="f">
-                  <v:stroke joinstyle="miter"/>
-                  <v:formulas>
-                    <v:f eqn="if lineDrawn pixelLineWidth 0"/>
-                    <v:f eqn="sum @0 1 0"/>
-                    <v:f eqn="sum 0 0 @1"/>
-                    <v:f eqn="prod @2 1 2"/>
-                    <v:f eqn="prod @3 21600 pixelWidth"/>
-                    <v:f eqn="prod @3 21600 pixelHeight"/>
-                    <v:f eqn="sum @0 0 1"/>
-                    <v:f eqn="prod @6 1 2"/>
-                    <v:f eqn="prod @7 21600 pixelWidth"/>
-                    <v:f eqn="sum @8 21600 0"/>
-                    <v:f eqn="prod @7 21600 pixelHeight"/>
-                    <v:f eqn="sum @10 21600 0"/>
-                  </v:formulas>
-                  <v:path o:extrusionok="f" gradientshapeok="t" o:connecttype="rect"/>
-                  <o:lock v:ext="edit" aspectratio="t"/>
-                </v:shapetype>
+              <v:group w14:anchorId="2610E845" id="Canvas 536" o:spid="_x0000_s1079" editas="canvas" style="width:9in;height:392.2pt;mso-position-horizontal-relative:char;mso-position-vertical-relative:line" coordsize="82296,49809" o:gfxdata="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">
                 <v:shape id="_x0000_s1080" type="#_x0000_t75" style="position:absolute;width:82296;height:49809;visibility:visible;mso-wrap-style:square">
                   <v:fill o:detectmouseclick="t"/>
                   <v:path o:connecttype="none"/>
                 </v:shape>
-                <v:shapetype id="_x0000_t202" coordsize="21600,21600" o:spt="202" path="m,l,21600r21600,l21600,xe">
-                  <v:stroke joinstyle="miter"/>
-                  <v:path gradientshapeok="t" o:connecttype="rect"/>
-                </v:shapetype>
                 <v:shape id="Text Box 73" o:spid="_x0000_s1081" type="#_x0000_t202" style="position:absolute;left:25146;top:1143;width:2286;height:7994;visibility:visible;mso-wrap-style:square;v-text-anchor:top" o:gfxdata="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">
                   <v:textbox>
                     <w:txbxContent>
@@ -6178,7 +6155,7 @@
                                       </pic:cNvPicPr>
                                     </pic:nvPicPr>
                                     <pic:blipFill>
-                                      <a:blip r:embed="rId8">
+                                      <a:blip r:embed="rId7">
                                         <a:extLst>
                                           <a:ext uri="{28A0092B-C50C-407E-A947-70E740481C1C}">
                                             <a14:useLocalDpi xmlns:a14="http://schemas.microsoft.com/office/drawing/2010/main" val="0"/>
@@ -6242,7 +6219,7 @@
                                       </pic:cNvPicPr>
                                     </pic:nvPicPr>
                                     <pic:blipFill>
-                                      <a:blip r:embed="rId8">
+                                      <a:blip r:embed="rId7">
                                         <a:extLst>
                                           <a:ext uri="{28A0092B-C50C-407E-A947-70E740481C1C}">
                                             <a14:useLocalDpi xmlns:a14="http://schemas.microsoft.com/office/drawing/2010/main" val="0"/>
@@ -6306,7 +6283,7 @@
                                       </pic:cNvPicPr>
                                     </pic:nvPicPr>
                                     <pic:blipFill>
-                                      <a:blip r:embed="rId8">
+                                      <a:blip r:embed="rId7">
                                         <a:extLst>
                                           <a:ext uri="{28A0092B-C50C-407E-A947-70E740481C1C}">
                                             <a14:useLocalDpi xmlns:a14="http://schemas.microsoft.com/office/drawing/2010/main" val="0"/>
@@ -6370,7 +6347,7 @@
                                       </pic:cNvPicPr>
                                     </pic:nvPicPr>
                                     <pic:blipFill>
-                                      <a:blip r:embed="rId8">
+                                      <a:blip r:embed="rId7">
                                         <a:extLst>
                                           <a:ext uri="{28A0092B-C50C-407E-A947-70E740481C1C}">
                                             <a14:useLocalDpi xmlns:a14="http://schemas.microsoft.com/office/drawing/2010/main" val="0"/>
@@ -6431,7 +6408,7 @@
                     </w:txbxContent>
                   </v:textbox>
                 </v:rect>
-                <v:shape id="Text Box 91" o:spid="_x0000_s1087" type="#_x0000_t202" style="position:absolute;left:30480;top:36099;width:10001;height:4572;visibility:visible;mso-wrap-style:square;v-text-anchor:top" o:gfxdata="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" filled="f" stroked="f">
+                <v:shape id="_x0000_s1087" type="#_x0000_t202" style="position:absolute;left:30480;top:36099;width:10001;height:4572;visibility:visible;mso-wrap-style:square;v-text-anchor:top" o:gfxdata="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" filled="f" stroked="f">
                   <v:fill opacity="0"/>
                   <v:textbox>
                     <w:txbxContent>
@@ -7097,10 +7074,6 @@
                 <v:line id="Straight Connector 396" o:spid="_x0000_s1109" style="position:absolute;flip:y;visibility:visible;mso-wrap-style:square" from="5143,190" to="8953,2000" o:connectortype="straight" o:gfxdata="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" strokecolor="#5b9bd5 [3204]" strokeweight=".5pt">
                   <v:stroke joinstyle="miter"/>
                 </v:line>
-                <v:shapetype id="_x0000_t202" coordsize="21600,21600" o:spt="202" path="m,l,21600r21600,l21600,xe">
-                  <v:stroke joinstyle="miter"/>
-                  <v:path gradientshapeok="t" o:connecttype="rect"/>
-                </v:shapetype>
                 <v:shape id="Text Box 87" o:spid="_x0000_s1110" type="#_x0000_t202" style="position:absolute;left:7302;top:3937;width:3048;height:2762;visibility:visible;mso-wrap-style:square;v-text-anchor:top" o:gfxdata="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" filled="f" stroked="f" strokeweight=".5pt">
                   <v:textbox>
                     <w:txbxContent>
@@ -8351,8 +8324,6 @@
       <w:r>
         <w:t>universal servo wire connectors for quick connect/disconnect.</w:t>
       </w:r>
-      <w:bookmarkStart w:id="0" w:name="_GoBack"/>
-      <w:bookmarkEnd w:id="0"/>
     </w:p>
     <w:p/>
     <w:p>
@@ -8557,20 +8528,12 @@
           </mc:Choice>
           <mc:Fallback>
             <w:pict>
-              <v:shape w14:anchorId="7AE1C21E" id="Text Box 86" o:spid="_x0000_s1101" type="#_x0000_t202" style="position:absolute;margin-left:-26.25pt;margin-top:100.35pt;width:88.5pt;height:65.25pt;z-index:251691008;visibility:visible;mso-wrap-style:square;mso-width-percent:0;mso-height-percent:0;mso-wrap-distance-left:9pt;mso-wrap-distance-top:0;mso-wrap-distance-right:9pt;mso-wrap-distance-bottom:0;mso-position-horizontal:absolute;mso-position-horizontal-relative:text;mso-position-vertical:absolute;mso-position-vertical-relative:text;mso-width-percent:0;mso-height-percent:0;mso-width-relative:margin;mso-height-relative:margin;v-text-anchor:top" o:gfxdata="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" filled="f" stroked="f" strokeweight=".5pt">
+              <v:shape w14:anchorId="7AE1C21E" id="Text Box 86" o:spid="_x0000_s1114" type="#_x0000_t202" style="position:absolute;margin-left:-26.25pt;margin-top:100.35pt;width:88.5pt;height:65.25pt;z-index:251691008;visibility:visible;mso-wrap-style:square;mso-width-percent:0;mso-height-percent:0;mso-wrap-distance-left:9pt;mso-wrap-distance-top:0;mso-wrap-distance-right:9pt;mso-wrap-distance-bottom:0;mso-position-horizontal:absolute;mso-position-horizontal-relative:text;mso-position-vertical:absolute;mso-position-vertical-relative:text;mso-width-percent:0;mso-height-percent:0;mso-width-relative:margin;mso-height-relative:margin;v-text-anchor:top" o:gfxdata="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" filled="f" stroked="f" strokeweight=".5pt">
                 <v:textbox>
                   <w:txbxContent>
                     <w:p>
                       <w:r>
-                        <w:t xml:space="preserve">Digital Relay </w:t>
-                      </w:r>
-                      <w:proofErr w:type="spellStart"/>
-                      <w:r>
-                        <w:t>Cntrl</w:t>
-                      </w:r>
-                      <w:proofErr w:type="spellEnd"/>
-                      <w:r>
-                        <w:t xml:space="preserve"> In</w:t>
+                        <w:t>Digital Relay Cntrl In</w:t>
                       </w:r>
                     </w:p>
                     <w:p>
@@ -8678,7 +8641,7 @@
           </mc:Choice>
           <mc:Fallback>
             <w:pict>
-              <v:shape w14:anchorId="6B40548A" id="Text Box 65" o:spid="_x0000_s1102" type="#_x0000_t202" style="position:absolute;margin-left:135.75pt;margin-top:-12.9pt;width:54.75pt;height:21.75pt;z-index:251660288;visibility:visible;mso-wrap-style:square;mso-wrap-distance-left:9pt;mso-wrap-distance-top:0;mso-wrap-distance-right:9pt;mso-wrap-distance-bottom:0;mso-position-horizontal:absolute;mso-position-horizontal-relative:text;mso-position-vertical:absolute;mso-position-vertical-relative:text;v-text-anchor:top" o:gfxdata="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" filled="f" stroked="f" strokeweight=".5pt">
+              <v:shape w14:anchorId="6B40548A" id="Text Box 65" o:spid="_x0000_s1115" type="#_x0000_t202" style="position:absolute;margin-left:135.75pt;margin-top:-12.9pt;width:54.75pt;height:21.75pt;z-index:251660288;visibility:visible;mso-wrap-style:square;mso-wrap-distance-left:9pt;mso-wrap-distance-top:0;mso-wrap-distance-right:9pt;mso-wrap-distance-bottom:0;mso-position-horizontal:absolute;mso-position-horizontal-relative:text;mso-position-vertical:absolute;mso-position-vertical-relative:text;v-text-anchor:top" o:gfxdata="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" filled="f" stroked="f" strokeweight=".5pt">
                 <v:textbox>
                   <w:txbxContent>
                     <w:p>
@@ -9561,7 +9524,7 @@
           </mc:Choice>
           <mc:Fallback>
             <w:pict>
-              <v:shape w14:anchorId="04EB303D" id="Text Box 415" o:spid="_x0000_s1105" type="#_x0000_t202" style="position:absolute;margin-left:-39pt;margin-top:15.15pt;width:101.25pt;height:45pt;z-index:251707392;visibility:visible;mso-wrap-style:square;mso-width-percent:0;mso-height-percent:0;mso-wrap-distance-left:9pt;mso-wrap-distance-top:0;mso-wrap-distance-right:9pt;mso-wrap-distance-bottom:0;mso-position-horizontal:absolute;mso-position-horizontal-relative:text;mso-position-vertical:absolute;mso-position-vertical-relative:text;mso-width-percent:0;mso-height-percent:0;mso-width-relative:margin;mso-height-relative:margin;v-text-anchor:top" o:gfxdata="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" filled="f" stroked="f" strokeweight=".5pt">
+              <v:shape w14:anchorId="04EB303D" id="Text Box 415" o:spid="_x0000_s1118" type="#_x0000_t202" style="position:absolute;margin-left:-39pt;margin-top:15.15pt;width:101.25pt;height:45pt;z-index:251707392;visibility:visible;mso-wrap-style:square;mso-width-percent:0;mso-height-percent:0;mso-wrap-distance-left:9pt;mso-wrap-distance-top:0;mso-wrap-distance-right:9pt;mso-wrap-distance-bottom:0;mso-position-horizontal:absolute;mso-position-horizontal-relative:text;mso-position-vertical:absolute;mso-position-vertical-relative:text;mso-width-percent:0;mso-height-percent:0;mso-width-relative:margin;mso-height-relative:margin;v-text-anchor:top" o:gfxdata="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" filled="f" stroked="f" strokeweight=".5pt">
                 <v:textbox>
                   <w:txbxContent>
                     <w:p>
@@ -9664,15 +9627,12 @@
           </mc:Choice>
           <mc:Fallback>
             <w:pict>
-              <v:shape w14:anchorId="5E3D347E" id="Text Box 78" o:spid="_x0000_s1114" type="#_x0000_t202" style="position:absolute;margin-left:45.85pt;margin-top:5.8pt;width:68.7pt;height:35.55pt;z-index:251719680;visibility:visible;mso-wrap-style:square;mso-width-percent:0;mso-height-percent:0;mso-wrap-distance-left:9pt;mso-wrap-distance-top:0;mso-wrap-distance-right:9pt;mso-wrap-distance-bottom:0;mso-position-horizontal:absolute;mso-position-horizontal-relative:text;mso-position-vertical:absolute;mso-position-vertical-relative:text;mso-width-percent:0;mso-height-percent:0;mso-width-relative:margin;mso-height-relative:margin;v-text-anchor:top" o:gfxdata="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" filled="f" stroked="f" strokeweight=".5pt">
+              <v:shape w14:anchorId="5E3D347E" id="Text Box 78" o:spid="_x0000_s1119" type="#_x0000_t202" style="position:absolute;margin-left:45.85pt;margin-top:5.8pt;width:68.7pt;height:35.55pt;z-index:251719680;visibility:visible;mso-wrap-style:square;mso-width-percent:0;mso-height-percent:0;mso-wrap-distance-left:9pt;mso-wrap-distance-top:0;mso-wrap-distance-right:9pt;mso-wrap-distance-bottom:0;mso-position-horizontal:absolute;mso-position-horizontal-relative:text;mso-position-vertical:absolute;mso-position-vertical-relative:text;mso-width-percent:0;mso-height-percent:0;mso-width-relative:margin;mso-height-relative:margin;v-text-anchor:top" o:gfxdata="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" filled="f" stroked="f" strokeweight=".5pt">
                 <v:textbox>
                   <w:txbxContent>
                     <w:p>
                       <w:r>
-                        <w:t>1</w:t>
-                      </w:r>
-                      <w:r>
-                        <w:t xml:space="preserve">K ohm </w:t>
+                        <w:t xml:space="preserve">1K ohm </w:t>
                       </w:r>
                     </w:p>
                   </w:txbxContent>
@@ -9774,7 +9734,7 @@
           </mc:Choice>
           <mc:Fallback>
             <w:pict>
-              <v:shape w14:anchorId="29A8F449" id="Text Box 432" o:spid="_x0000_s1115" type="#_x0000_t202" style="position:absolute;margin-left:21.25pt;margin-top:51.05pt;width:68.7pt;height:35.55pt;z-index:251717632;visibility:visible;mso-wrap-style:square;mso-width-percent:0;mso-height-percent:0;mso-wrap-distance-left:9pt;mso-wrap-distance-top:0;mso-wrap-distance-right:9pt;mso-wrap-distance-bottom:0;mso-position-horizontal:absolute;mso-position-horizontal-relative:text;mso-position-vertical:absolute;mso-position-vertical-relative:text;mso-width-percent:0;mso-height-percent:0;mso-width-relative:margin;mso-height-relative:margin;v-text-anchor:top" o:gfxdata="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" filled="f" stroked="f" strokeweight=".5pt">
+              <v:shape w14:anchorId="29A8F449" id="Text Box 432" o:spid="_x0000_s1120" type="#_x0000_t202" style="position:absolute;margin-left:21.25pt;margin-top:51.05pt;width:68.7pt;height:35.55pt;z-index:251717632;visibility:visible;mso-wrap-style:square;mso-width-percent:0;mso-height-percent:0;mso-wrap-distance-left:9pt;mso-wrap-distance-top:0;mso-wrap-distance-right:9pt;mso-wrap-distance-bottom:0;mso-position-horizontal:absolute;mso-position-horizontal-relative:text;mso-position-vertical:absolute;mso-position-vertical-relative:text;mso-width-percent:0;mso-height-percent:0;mso-width-relative:margin;mso-height-relative:margin;v-text-anchor:top" o:gfxdata="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" filled="f" stroked="f" strokeweight=".5pt">
                 <v:textbox>
                   <w:txbxContent>
                     <w:p>
@@ -9870,7 +9830,7 @@
           </mc:Choice>
           <mc:Fallback>
             <w:pict>
-              <v:shape w14:anchorId="6989CA22" id="Text Box 431" o:spid="_x0000_s1107" type="#_x0000_t202" style="position:absolute;margin-left:-49.5pt;margin-top:15.8pt;width:102pt;height:35.25pt;z-index:251715584;visibility:visible;mso-wrap-style:square;mso-wrap-distance-left:9pt;mso-wrap-distance-top:0;mso-wrap-distance-right:9pt;mso-wrap-distance-bottom:0;mso-position-horizontal:absolute;mso-position-horizontal-relative:text;mso-position-vertical:absolute;mso-position-vertical-relative:text;v-text-anchor:top" o:gfxdata="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" filled="f" stroked="f" strokeweight=".5pt">
+              <v:shape w14:anchorId="6989CA22" id="Text Box 431" o:spid="_x0000_s1121" type="#_x0000_t202" style="position:absolute;margin-left:-49.5pt;margin-top:15.8pt;width:102pt;height:35.25pt;z-index:251715584;visibility:visible;mso-wrap-style:square;mso-wrap-distance-left:9pt;mso-wrap-distance-top:0;mso-wrap-distance-right:9pt;mso-wrap-distance-bottom:0;mso-position-horizontal:absolute;mso-position-horizontal-relative:text;mso-position-vertical:absolute;mso-position-vertical-relative:text;v-text-anchor:top" o:gfxdata="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" filled="f" stroked="f" strokeweight=".5pt">
                 <v:textbox>
                   <w:txbxContent>
                     <w:p>
@@ -9963,7 +9923,7 @@
           </mc:Choice>
           <mc:Fallback>
             <w:pict>
-              <v:shape w14:anchorId="74E96E5D" id="Text Box 430" o:spid="_x0000_s1108" type="#_x0000_t202" style="position:absolute;margin-left:170.55pt;margin-top:27.8pt;width:102pt;height:35.25pt;z-index:251713536;visibility:visible;mso-wrap-style:square;mso-wrap-distance-left:9pt;mso-wrap-distance-top:0;mso-wrap-distance-right:9pt;mso-wrap-distance-bottom:0;mso-position-horizontal:absolute;mso-position-horizontal-relative:text;mso-position-vertical:absolute;mso-position-vertical-relative:text;v-text-anchor:top" o:gfxdata="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" filled="f" stroked="f" strokeweight=".5pt">
+              <v:shape w14:anchorId="74E96E5D" id="Text Box 430" o:spid="_x0000_s1122" type="#_x0000_t202" style="position:absolute;margin-left:170.55pt;margin-top:27.8pt;width:102pt;height:35.25pt;z-index:251713536;visibility:visible;mso-wrap-style:square;mso-wrap-distance-left:9pt;mso-wrap-distance-top:0;mso-wrap-distance-right:9pt;mso-wrap-distance-bottom:0;mso-position-horizontal:absolute;mso-position-horizontal-relative:text;mso-position-vertical:absolute;mso-position-vertical-relative:text;v-text-anchor:top" o:gfxdata="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" filled="f" stroked="f" strokeweight=".5pt">
                 <v:textbox>
                   <w:txbxContent>
                     <w:p>
@@ -10562,19 +10522,12 @@
           </mc:Choice>
           <mc:Fallback>
             <w:pict>
-              <v:shapetype w14:anchorId="2B6311BB" id="_x0000_t202" coordsize="21600,21600" o:spt="202" path="m,l,21600r21600,l21600,xe">
-                <v:stroke joinstyle="miter"/>
-                <v:path gradientshapeok="t" o:connecttype="rect"/>
-              </v:shapetype>
-              <v:shape id="Text Box 480" o:spid="_x0000_s1123" type="#_x0000_t202" style="position:absolute;margin-left:102.05pt;margin-top:.1pt;width:68.7pt;height:35.55pt;z-index:251725824;visibility:visible;mso-wrap-style:square;mso-width-percent:0;mso-height-percent:0;mso-wrap-distance-left:9pt;mso-wrap-distance-top:0;mso-wrap-distance-right:9pt;mso-wrap-distance-bottom:0;mso-position-horizontal:absolute;mso-position-horizontal-relative:text;mso-position-vertical:absolute;mso-position-vertical-relative:text;mso-width-percent:0;mso-height-percent:0;mso-width-relative:margin;mso-height-relative:margin;v-text-anchor:top" o:gfxdata="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" filled="f" stroked="f" strokeweight=".5pt">
+              <v:shape w14:anchorId="2B6311BB" id="Text Box 480" o:spid="_x0000_s1123" type="#_x0000_t202" style="position:absolute;margin-left:102.05pt;margin-top:.1pt;width:68.7pt;height:35.55pt;z-index:251725824;visibility:visible;mso-wrap-style:square;mso-width-percent:0;mso-height-percent:0;mso-wrap-distance-left:9pt;mso-wrap-distance-top:0;mso-wrap-distance-right:9pt;mso-wrap-distance-bottom:0;mso-position-horizontal:absolute;mso-position-horizontal-relative:text;mso-position-vertical:absolute;mso-position-vertical-relative:text;mso-width-percent:0;mso-height-percent:0;mso-width-relative:margin;mso-height-relative:margin;v-text-anchor:top" o:gfxdata="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" filled="f" stroked="f" strokeweight=".5pt">
                 <v:textbox>
                   <w:txbxContent>
                     <w:p>
                       <w:r>
-                        <w:t>10</w:t>
-                      </w:r>
-                      <w:r>
-                        <w:t xml:space="preserve">K ohm </w:t>
+                        <w:t xml:space="preserve">10K ohm </w:t>
                       </w:r>
                     </w:p>
                   </w:txbxContent>
@@ -11559,10 +11512,7 @@
                   <w:txbxContent>
                     <w:p>
                       <w:r>
-                        <w:t>Gnd</w:t>
-                      </w:r>
-                      <w:r>
-                        <w:t xml:space="preserve"> </w:t>
+                        <w:t xml:space="preserve">Gnd </w:t>
                       </w:r>
                     </w:p>
                   </w:txbxContent>
@@ -11653,10 +11603,7 @@
                   <w:txbxContent>
                     <w:p>
                       <w:r>
-                        <w:t>Arduino Mega pin 24 (PA2</w:t>
-                      </w:r>
-                      <w:r>
-                        <w:t>)</w:t>
+                        <w:t>Arduino Mega pin 24 (PA2)</w:t>
                       </w:r>
                     </w:p>
                   </w:txbxContent>
@@ -12368,7 +12315,7 @@
         <w:t>s</w:t>
       </w:r>
       <w:r>
-        <w:t xml:space="preserve"> to Prop Right/Left Audio In (Disconnected when using MDFLY MD3 player to drive prop audio)</w:t>
+        <w:t xml:space="preserve"> to Prop Right/Left Audio In</w:t>
       </w:r>
       <w:r>
         <w:t>.  The 10K reduces the amplified mic output to reduce feedback from the outside speaker to the mic.</w:t>
@@ -12475,7 +12422,15 @@
         <w:t xml:space="preserve">  (used to </w:t>
       </w:r>
       <w:r>
-        <w:t>resolve I2C address conflicts for accessing BNO055s as these only allow two I2C address strappings</w:t>
+        <w:t>resolve I2C address conflicts for accessing BNO055s as these only allow two</w:t>
+      </w:r>
+      <w:r>
+        <w:t xml:space="preserve"> fixed</w:t>
+      </w:r>
+      <w:bookmarkStart w:id="0" w:name="_GoBack"/>
+      <w:bookmarkEnd w:id="0"/>
+      <w:r>
+        <w:t xml:space="preserve"> I2C address strappings</w:t>
       </w:r>
       <w:r>
         <w:t>)</w:t>
@@ -12806,6 +12761,216 @@
         <w:t>NC</w:t>
       </w:r>
     </w:p>
+    <w:p/>
+    <w:p>
+      <w:r>
+        <w:t xml:space="preserve">Adafruit BNO055 </w:t>
+      </w:r>
+      <w:r>
+        <w:t xml:space="preserve">board </w:t>
+      </w:r>
+      <w:r>
+        <w:t>Absolute Orientation Sensor</w:t>
+      </w:r>
+      <w:r>
+        <w:t>s:  O</w:t>
+      </w:r>
+      <w:r>
+        <w:t>ne sensor is</w:t>
+      </w:r>
+      <w:r>
+        <w:t xml:space="preserve"> used on arm, </w:t>
+      </w:r>
+      <w:r>
+        <w:t xml:space="preserve">one </w:t>
+      </w:r>
+      <w:r>
+        <w:t>on forearm</w:t>
+      </w:r>
+    </w:p>
+    <w:p>
+      <w:pPr>
+        <w:tabs>
+          <w:tab w:val="left" w:pos="3270"/>
+        </w:tabs>
+      </w:pPr>
+      <w:r>
+        <w:t xml:space="preserve">Vin </w:t>
+      </w:r>
+      <w:r>
+        <w:sym w:font="Wingdings" w:char="F0E0"/>
+      </w:r>
+      <w:r>
+        <w:t xml:space="preserve"> 5V Arduino</w:t>
+      </w:r>
+    </w:p>
+    <w:p>
+      <w:pPr>
+        <w:tabs>
+          <w:tab w:val="left" w:pos="3270"/>
+        </w:tabs>
+      </w:pPr>
+      <w:r>
+        <w:t xml:space="preserve">3VO </w:t>
+      </w:r>
+      <w:r>
+        <w:sym w:font="Wingdings" w:char="F0E0"/>
+      </w:r>
+      <w:r>
+        <w:t xml:space="preserve"> NC</w:t>
+      </w:r>
+    </w:p>
+    <w:p>
+      <w:pPr>
+        <w:tabs>
+          <w:tab w:val="left" w:pos="3270"/>
+        </w:tabs>
+      </w:pPr>
+      <w:r>
+        <w:t xml:space="preserve">Gnd  </w:t>
+      </w:r>
+      <w:r>
+        <w:sym w:font="Wingdings" w:char="F0E0"/>
+      </w:r>
+      <w:r>
+        <w:t xml:space="preserve"> Gnd Arduino</w:t>
+      </w:r>
+    </w:p>
+    <w:p>
+      <w:pPr>
+        <w:tabs>
+          <w:tab w:val="left" w:pos="3270"/>
+        </w:tabs>
+      </w:pPr>
+      <w:r>
+        <w:t xml:space="preserve">SCL </w:t>
+      </w:r>
+      <w:r>
+        <w:sym w:font="Wingdings" w:char="F0E0"/>
+      </w:r>
+      <w:r>
+        <w:t xml:space="preserve"> I2C Switch (</w:t>
+      </w:r>
+      <w:r>
+        <w:t>SC1</w:t>
+      </w:r>
+      <w:r>
+        <w:t>)</w:t>
+      </w:r>
+    </w:p>
+    <w:p>
+      <w:pPr>
+        <w:tabs>
+          <w:tab w:val="left" w:pos="3270"/>
+        </w:tabs>
+      </w:pPr>
+      <w:r>
+        <w:t xml:space="preserve">SDA </w:t>
+      </w:r>
+      <w:r>
+        <w:sym w:font="Wingdings" w:char="F0E0"/>
+      </w:r>
+      <w:r>
+        <w:t xml:space="preserve"> </w:t>
+      </w:r>
+      <w:r>
+        <w:t xml:space="preserve">I2C Switch </w:t>
+      </w:r>
+      <w:r>
+        <w:t>(SD1</w:t>
+      </w:r>
+      <w:r>
+        <w:t>)</w:t>
+      </w:r>
+    </w:p>
+    <w:p>
+      <w:pPr>
+        <w:tabs>
+          <w:tab w:val="left" w:pos="3270"/>
+        </w:tabs>
+      </w:pPr>
+      <w:r>
+        <w:t xml:space="preserve">RST </w:t>
+      </w:r>
+      <w:r>
+        <w:sym w:font="Wingdings" w:char="F0E0"/>
+      </w:r>
+      <w:r>
+        <w:t xml:space="preserve"> NC</w:t>
+      </w:r>
+    </w:p>
+    <w:p>
+      <w:pPr>
+        <w:tabs>
+          <w:tab w:val="left" w:pos="3270"/>
+        </w:tabs>
+      </w:pPr>
+      <w:r>
+        <w:t xml:space="preserve">INT </w:t>
+      </w:r>
+      <w:r>
+        <w:sym w:font="Wingdings" w:char="F0E0"/>
+      </w:r>
+      <w:r>
+        <w:t xml:space="preserve"> NC</w:t>
+      </w:r>
+    </w:p>
+    <w:p>
+      <w:pPr>
+        <w:tabs>
+          <w:tab w:val="left" w:pos="3270"/>
+        </w:tabs>
+      </w:pPr>
+      <w:r>
+        <w:t xml:space="preserve">ADR </w:t>
+      </w:r>
+      <w:r>
+        <w:sym w:font="Wingdings" w:char="F0E0"/>
+      </w:r>
+      <w:r>
+        <w:t xml:space="preserve">  </w:t>
+      </w:r>
+      <w:r>
+        <w:t xml:space="preserve">BNO055 </w:t>
+      </w:r>
+      <w:r>
+        <w:t xml:space="preserve">board </w:t>
+      </w:r>
+      <w:r>
+        <w:t xml:space="preserve">3V for </w:t>
+      </w:r>
+      <w:r>
+        <w:t>Arm</w:t>
+      </w:r>
+      <w:r>
+        <w:t xml:space="preserve"> BNo055 for 0x29 I2C ID,  Open for </w:t>
+      </w:r>
+      <w:r>
+        <w:t>Forearm</w:t>
+      </w:r>
+      <w:r>
+        <w:t xml:space="preserve"> BNO055 0x28 ID</w:t>
+      </w:r>
+    </w:p>
+    <w:p>
+      <w:pPr>
+        <w:tabs>
+          <w:tab w:val="left" w:pos="3270"/>
+        </w:tabs>
+      </w:pPr>
+      <w:r>
+        <w:t xml:space="preserve">PSO, PS1 </w:t>
+      </w:r>
+      <w:r>
+        <w:sym w:font="Wingdings" w:char="F0E0"/>
+      </w:r>
+      <w:r>
+        <w:t xml:space="preserve"> </w:t>
+      </w:r>
+      <w:r>
+        <w:t>NC</w:t>
+      </w:r>
+    </w:p>
     <w:p>
       <w:pPr>
         <w:tabs>
@@ -12814,8 +12979,19 @@
       </w:pPr>
     </w:p>
     <w:p>
-      <w:r>
-        <w:br w:type="page"/>
+      <w:pPr>
+        <w:tabs>
+          <w:tab w:val="left" w:pos="3270"/>
+        </w:tabs>
+      </w:pPr>
+      <w:r>
+        <w:t xml:space="preserve">Adafruit </w:t>
+      </w:r>
+      <w:r>
+        <w:t xml:space="preserve">Micro SD Card Breakout Board </w:t>
+      </w:r>
+      <w:r>
+        <w:t>– Used to store data, prop values on an SD card</w:t>
       </w:r>
     </w:p>
     <w:p>
@@ -12825,29 +13001,13 @@
         </w:tabs>
       </w:pPr>
       <w:r>
-        <w:lastRenderedPageBreak/>
-        <w:t xml:space="preserve">Adafruit BNO055 </w:t>
-      </w:r>
-      <w:r>
-        <w:t xml:space="preserve">board </w:t>
-      </w:r>
-      <w:r>
-        <w:t>Absolute Orientation Sensor</w:t>
-      </w:r>
-      <w:r>
-        <w:t>s:  O</w:t>
-      </w:r>
-      <w:r>
-        <w:t>ne sensor is</w:t>
-      </w:r>
-      <w:r>
-        <w:t xml:space="preserve"> used on arm, </w:t>
-      </w:r>
-      <w:r>
-        <w:t xml:space="preserve">one </w:t>
-      </w:r>
-      <w:r>
-        <w:t>on forearm</w:t>
+        <w:t xml:space="preserve">5V pin </w:t>
+      </w:r>
+      <w:r>
+        <w:sym w:font="Wingdings" w:char="F0E0"/>
+      </w:r>
+      <w:r>
+        <w:t xml:space="preserve"> 5V Arduino</w:t>
       </w:r>
     </w:p>
     <w:p>
@@ -12857,13 +13017,13 @@
         </w:tabs>
       </w:pPr>
       <w:r>
-        <w:t xml:space="preserve">Vin </w:t>
+        <w:t xml:space="preserve">GND </w:t>
       </w:r>
       <w:r>
         <w:sym w:font="Wingdings" w:char="F0E0"/>
       </w:r>
       <w:r>
-        <w:t xml:space="preserve"> 5V Arduino</w:t>
+        <w:t xml:space="preserve"> GND Arduino</w:t>
       </w:r>
     </w:p>
     <w:p>
@@ -12873,13 +13033,22 @@
         </w:tabs>
       </w:pPr>
       <w:r>
-        <w:t xml:space="preserve">3VO </w:t>
+        <w:t xml:space="preserve">CLK </w:t>
       </w:r>
       <w:r>
         <w:sym w:font="Wingdings" w:char="F0E0"/>
       </w:r>
       <w:r>
-        <w:t xml:space="preserve"> NC</w:t>
+        <w:t xml:space="preserve"> </w:t>
+      </w:r>
+      <w:r>
+        <w:t>SCK</w:t>
+      </w:r>
+      <w:r>
+        <w:t xml:space="preserve"> </w:t>
+      </w:r>
+      <w:r>
+        <w:t>Arduino</w:t>
       </w:r>
     </w:p>
     <w:p>
@@ -12889,13 +13058,19 @@
         </w:tabs>
       </w:pPr>
       <w:r>
-        <w:t xml:space="preserve">Gnd  </w:t>
+        <w:t xml:space="preserve">DO </w:t>
       </w:r>
       <w:r>
         <w:sym w:font="Wingdings" w:char="F0E0"/>
       </w:r>
       <w:r>
-        <w:t xml:space="preserve"> Gnd Arduino</w:t>
+        <w:t xml:space="preserve"> </w:t>
+      </w:r>
+      <w:r>
+        <w:t>MISO</w:t>
+      </w:r>
+      <w:r>
+        <w:t xml:space="preserve"> Arduino</w:t>
       </w:r>
     </w:p>
     <w:p>
@@ -12905,19 +13080,22 @@
         </w:tabs>
       </w:pPr>
       <w:r>
-        <w:t xml:space="preserve">SCL </w:t>
+        <w:t xml:space="preserve">DI </w:t>
       </w:r>
       <w:r>
         <w:sym w:font="Wingdings" w:char="F0E0"/>
       </w:r>
       <w:r>
-        <w:t xml:space="preserve"> I2C Switch (</w:t>
-      </w:r>
-      <w:r>
-        <w:t>SC1</w:t>
-      </w:r>
-      <w:r>
-        <w:t>)</w:t>
+        <w:t xml:space="preserve"> </w:t>
+      </w:r>
+      <w:r>
+        <w:t>MOSI</w:t>
+      </w:r>
+      <w:r>
+        <w:t xml:space="preserve"> </w:t>
+      </w:r>
+      <w:r>
+        <w:t>Arduino</w:t>
       </w:r>
     </w:p>
     <w:p>
@@ -12927,7 +13105,7 @@
         </w:tabs>
       </w:pPr>
       <w:r>
-        <w:t xml:space="preserve">SDA </w:t>
+        <w:t xml:space="preserve">CS </w:t>
       </w:r>
       <w:r>
         <w:sym w:font="Wingdings" w:char="F0E0"/>
@@ -12936,109 +13114,14 @@
         <w:t xml:space="preserve"> </w:t>
       </w:r>
       <w:r>
-        <w:t xml:space="preserve">I2C Switch </w:t>
-      </w:r>
-      <w:r>
-        <w:t>(SD1</w:t>
-      </w:r>
-      <w:r>
-        <w:t>)</w:t>
-      </w:r>
-    </w:p>
-    <w:p>
-      <w:pPr>
-        <w:tabs>
-          <w:tab w:val="left" w:pos="3270"/>
-        </w:tabs>
-      </w:pPr>
-      <w:r>
-        <w:t xml:space="preserve">RST </w:t>
-      </w:r>
-      <w:r>
-        <w:sym w:font="Wingdings" w:char="F0E0"/>
-      </w:r>
-      <w:r>
-        <w:t xml:space="preserve"> NC</w:t>
-      </w:r>
-    </w:p>
-    <w:p>
-      <w:pPr>
-        <w:tabs>
-          <w:tab w:val="left" w:pos="3270"/>
-        </w:tabs>
-      </w:pPr>
-      <w:r>
-        <w:t xml:space="preserve">INT </w:t>
-      </w:r>
-      <w:r>
-        <w:sym w:font="Wingdings" w:char="F0E0"/>
-      </w:r>
-      <w:r>
-        <w:t xml:space="preserve"> NC</w:t>
-      </w:r>
-    </w:p>
-    <w:p>
-      <w:pPr>
-        <w:tabs>
-          <w:tab w:val="left" w:pos="3270"/>
-        </w:tabs>
-      </w:pPr>
-      <w:r>
-        <w:t xml:space="preserve">ADR </w:t>
-      </w:r>
-      <w:r>
-        <w:sym w:font="Wingdings" w:char="F0E0"/>
-      </w:r>
-      <w:r>
-        <w:t xml:space="preserve">  </w:t>
-      </w:r>
-      <w:r>
-        <w:t xml:space="preserve">BNO055 </w:t>
-      </w:r>
-      <w:r>
-        <w:t xml:space="preserve">board </w:t>
-      </w:r>
-      <w:r>
-        <w:t xml:space="preserve">3V for </w:t>
-      </w:r>
-      <w:r>
-        <w:t>Arm</w:t>
-      </w:r>
-      <w:r>
-        <w:t xml:space="preserve"> BNo055 for 0x29 I2C ID,  Open for </w:t>
-      </w:r>
-      <w:r>
-        <w:t>Forearm</w:t>
-      </w:r>
-      <w:r>
-        <w:t xml:space="preserve"> BNO055 0x28 ID</w:t>
-      </w:r>
-    </w:p>
-    <w:p>
-      <w:pPr>
-        <w:tabs>
-          <w:tab w:val="left" w:pos="3270"/>
-        </w:tabs>
-      </w:pPr>
-      <w:r>
-        <w:t xml:space="preserve">PSO, PS1 </w:t>
-      </w:r>
-      <w:r>
-        <w:sym w:font="Wingdings" w:char="F0E0"/>
+        <w:t>SS</w:t>
       </w:r>
       <w:r>
         <w:t xml:space="preserve"> </w:t>
       </w:r>
       <w:r>
-        <w:t>NC</w:t>
-      </w:r>
-    </w:p>
-    <w:p>
-      <w:pPr>
-        <w:tabs>
-          <w:tab w:val="left" w:pos="3270"/>
-        </w:tabs>
-      </w:pPr>
+        <w:t>Arduino</w:t>
+      </w:r>
     </w:p>
     <w:sectPr>
       <w:pgSz w:w="15840" w:h="12240" w:orient="landscape"/>
@@ -13737,7 +13820,7 @@
 </file>
 
 <file path=customXml/itemProps1.xml><?xml version="1.0" encoding="utf-8"?>
-<ds:datastoreItem xmlns:ds="http://schemas.openxmlformats.org/officeDocument/2006/customXml" ds:itemID="{3AD920DF-74CF-4B0E-97BE-386B76B6B12A}">
+<ds:datastoreItem xmlns:ds="http://schemas.openxmlformats.org/officeDocument/2006/customXml" ds:itemID="{A5198EDA-3D76-430A-853D-D227F157EF04}">
   <ds:schemaRefs>
     <ds:schemaRef ds:uri="http://schemas.openxmlformats.org/officeDocument/2006/bibliography"/>
   </ds:schemaRefs>

</xml_diff>

<commit_message>
Updated user mic and mp3output left/right channel detail
Indicated that mic and mp3 outputs mix left channels,  and  right channels thru resistors to go to the left channel and right channel of the prop speaker
</commit_message>
<xml_diff>
--- a/Prop Wiring.docx
+++ b/Prop Wiring.docx
@@ -3219,7 +3219,7 @@
                                       </pic:cNvPicPr>
                                     </pic:nvPicPr>
                                     <pic:blipFill>
-                                      <a:blip r:embed="rId7">
+                                      <a:blip r:embed="rId8">
                                         <a:extLst>
                                           <a:ext uri="{28A0092B-C50C-407E-A947-70E740481C1C}">
                                             <a14:useLocalDpi xmlns:a14="http://schemas.microsoft.com/office/drawing/2010/main" val="0"/>
@@ -3283,7 +3283,7 @@
                                       </pic:cNvPicPr>
                                     </pic:nvPicPr>
                                     <pic:blipFill>
-                                      <a:blip r:embed="rId7">
+                                      <a:blip r:embed="rId8">
                                         <a:extLst>
                                           <a:ext uri="{28A0092B-C50C-407E-A947-70E740481C1C}">
                                             <a14:useLocalDpi xmlns:a14="http://schemas.microsoft.com/office/drawing/2010/main" val="0"/>
@@ -3347,7 +3347,7 @@
                                       </pic:cNvPicPr>
                                     </pic:nvPicPr>
                                     <pic:blipFill>
-                                      <a:blip r:embed="rId7">
+                                      <a:blip r:embed="rId8">
                                         <a:extLst>
                                           <a:ext uri="{28A0092B-C50C-407E-A947-70E740481C1C}">
                                             <a14:useLocalDpi xmlns:a14="http://schemas.microsoft.com/office/drawing/2010/main" val="0"/>
@@ -3411,7 +3411,7 @@
                                       </pic:cNvPicPr>
                                     </pic:nvPicPr>
                                     <pic:blipFill>
-                                      <a:blip r:embed="rId7">
+                                      <a:blip r:embed="rId8">
                                         <a:extLst>
                                           <a:ext uri="{28A0092B-C50C-407E-A947-70E740481C1C}">
                                             <a14:useLocalDpi xmlns:a14="http://schemas.microsoft.com/office/drawing/2010/main" val="0"/>
@@ -3475,7 +3475,7 @@
                                       </pic:cNvPicPr>
                                     </pic:nvPicPr>
                                     <pic:blipFill>
-                                      <a:blip r:embed="rId7">
+                                      <a:blip r:embed="rId8">
                                         <a:extLst>
                                           <a:ext uri="{28A0092B-C50C-407E-A947-70E740481C1C}">
                                             <a14:useLocalDpi xmlns:a14="http://schemas.microsoft.com/office/drawing/2010/main" val="0"/>
@@ -3539,7 +3539,7 @@
                                       </pic:cNvPicPr>
                                     </pic:nvPicPr>
                                     <pic:blipFill>
-                                      <a:blip r:embed="rId7">
+                                      <a:blip r:embed="rId8">
                                         <a:extLst>
                                           <a:ext uri="{28A0092B-C50C-407E-A947-70E740481C1C}">
                                             <a14:useLocalDpi xmlns:a14="http://schemas.microsoft.com/office/drawing/2010/main" val="0"/>
@@ -3603,7 +3603,7 @@
                                       </pic:cNvPicPr>
                                     </pic:nvPicPr>
                                     <pic:blipFill>
-                                      <a:blip r:embed="rId7">
+                                      <a:blip r:embed="rId8">
                                         <a:extLst>
                                           <a:ext uri="{28A0092B-C50C-407E-A947-70E740481C1C}">
                                             <a14:useLocalDpi xmlns:a14="http://schemas.microsoft.com/office/drawing/2010/main" val="0"/>
@@ -3667,7 +3667,7 @@
                                       </pic:cNvPicPr>
                                     </pic:nvPicPr>
                                     <pic:blipFill>
-                                      <a:blip r:embed="rId7">
+                                      <a:blip r:embed="rId8">
                                         <a:extLst>
                                           <a:ext uri="{28A0092B-C50C-407E-A947-70E740481C1C}">
                                             <a14:useLocalDpi xmlns:a14="http://schemas.microsoft.com/office/drawing/2010/main" val="0"/>
@@ -3731,7 +3731,7 @@
                                       </pic:cNvPicPr>
                                     </pic:nvPicPr>
                                     <pic:blipFill>
-                                      <a:blip r:embed="rId7">
+                                      <a:blip r:embed="rId8">
                                         <a:extLst>
                                           <a:ext uri="{28A0092B-C50C-407E-A947-70E740481C1C}">
                                             <a14:useLocalDpi xmlns:a14="http://schemas.microsoft.com/office/drawing/2010/main" val="0"/>
@@ -3795,7 +3795,7 @@
                                       </pic:cNvPicPr>
                                     </pic:nvPicPr>
                                     <pic:blipFill>
-                                      <a:blip r:embed="rId7">
+                                      <a:blip r:embed="rId8">
                                         <a:extLst>
                                           <a:ext uri="{28A0092B-C50C-407E-A947-70E740481C1C}">
                                             <a14:useLocalDpi xmlns:a14="http://schemas.microsoft.com/office/drawing/2010/main" val="0"/>
@@ -3859,7 +3859,7 @@
                                       </pic:cNvPicPr>
                                     </pic:nvPicPr>
                                     <pic:blipFill>
-                                      <a:blip r:embed="rId7">
+                                      <a:blip r:embed="rId8">
                                         <a:extLst>
                                           <a:ext uri="{28A0092B-C50C-407E-A947-70E740481C1C}">
                                             <a14:useLocalDpi xmlns:a14="http://schemas.microsoft.com/office/drawing/2010/main" val="0"/>
@@ -3923,7 +3923,7 @@
                                       </pic:cNvPicPr>
                                     </pic:nvPicPr>
                                     <pic:blipFill>
-                                      <a:blip r:embed="rId7">
+                                      <a:blip r:embed="rId8">
                                         <a:extLst>
                                           <a:ext uri="{28A0092B-C50C-407E-A947-70E740481C1C}">
                                             <a14:useLocalDpi xmlns:a14="http://schemas.microsoft.com/office/drawing/2010/main" val="0"/>
@@ -4148,7 +4148,7 @@
                                       </pic:cNvPicPr>
                                     </pic:nvPicPr>
                                     <pic:blipFill>
-                                      <a:blip r:embed="rId7">
+                                      <a:blip r:embed="rId8">
                                         <a:extLst>
                                           <a:ext uri="{28A0092B-C50C-407E-A947-70E740481C1C}">
                                             <a14:useLocalDpi xmlns:a14="http://schemas.microsoft.com/office/drawing/2010/main" val="0"/>
@@ -4212,7 +4212,7 @@
                                       </pic:cNvPicPr>
                                     </pic:nvPicPr>
                                     <pic:blipFill>
-                                      <a:blip r:embed="rId7">
+                                      <a:blip r:embed="rId8">
                                         <a:extLst>
                                           <a:ext uri="{28A0092B-C50C-407E-A947-70E740481C1C}">
                                             <a14:useLocalDpi xmlns:a14="http://schemas.microsoft.com/office/drawing/2010/main" val="0"/>
@@ -4276,7 +4276,7 @@
                                       </pic:cNvPicPr>
                                     </pic:nvPicPr>
                                     <pic:blipFill>
-                                      <a:blip r:embed="rId7">
+                                      <a:blip r:embed="rId8">
                                         <a:extLst>
                                           <a:ext uri="{28A0092B-C50C-407E-A947-70E740481C1C}">
                                             <a14:useLocalDpi xmlns:a14="http://schemas.microsoft.com/office/drawing/2010/main" val="0"/>
@@ -4340,7 +4340,7 @@
                                       </pic:cNvPicPr>
                                     </pic:nvPicPr>
                                     <pic:blipFill>
-                                      <a:blip r:embed="rId7">
+                                      <a:blip r:embed="rId8">
                                         <a:extLst>
                                           <a:ext uri="{28A0092B-C50C-407E-A947-70E740481C1C}">
                                             <a14:useLocalDpi xmlns:a14="http://schemas.microsoft.com/office/drawing/2010/main" val="0"/>
@@ -4774,7 +4774,7 @@
                                             </pic:cNvPicPr>
                                           </pic:nvPicPr>
                                           <pic:blipFill>
-                                            <a:blip r:embed="rId7">
+                                            <a:blip r:embed="rId8">
                                               <a:extLst>
                                                 <a:ext uri="{28A0092B-C50C-407E-A947-70E740481C1C}">
                                                   <a14:useLocalDpi xmlns:a14="http://schemas.microsoft.com/office/drawing/2010/main" val="0"/>
@@ -4865,7 +4865,7 @@
                                             </pic:cNvPicPr>
                                           </pic:nvPicPr>
                                           <pic:blipFill>
-                                            <a:blip r:embed="rId7">
+                                            <a:blip r:embed="rId8">
                                               <a:extLst>
                                                 <a:ext uri="{28A0092B-C50C-407E-A947-70E740481C1C}">
                                                   <a14:useLocalDpi xmlns:a14="http://schemas.microsoft.com/office/drawing/2010/main" val="0"/>
@@ -6155,7 +6155,7 @@
                                       </pic:cNvPicPr>
                                     </pic:nvPicPr>
                                     <pic:blipFill>
-                                      <a:blip r:embed="rId7">
+                                      <a:blip r:embed="rId8">
                                         <a:extLst>
                                           <a:ext uri="{28A0092B-C50C-407E-A947-70E740481C1C}">
                                             <a14:useLocalDpi xmlns:a14="http://schemas.microsoft.com/office/drawing/2010/main" val="0"/>
@@ -6219,7 +6219,7 @@
                                       </pic:cNvPicPr>
                                     </pic:nvPicPr>
                                     <pic:blipFill>
-                                      <a:blip r:embed="rId7">
+                                      <a:blip r:embed="rId8">
                                         <a:extLst>
                                           <a:ext uri="{28A0092B-C50C-407E-A947-70E740481C1C}">
                                             <a14:useLocalDpi xmlns:a14="http://schemas.microsoft.com/office/drawing/2010/main" val="0"/>
@@ -6283,7 +6283,7 @@
                                       </pic:cNvPicPr>
                                     </pic:nvPicPr>
                                     <pic:blipFill>
-                                      <a:blip r:embed="rId7">
+                                      <a:blip r:embed="rId8">
                                         <a:extLst>
                                           <a:ext uri="{28A0092B-C50C-407E-A947-70E740481C1C}">
                                             <a14:useLocalDpi xmlns:a14="http://schemas.microsoft.com/office/drawing/2010/main" val="0"/>
@@ -6347,7 +6347,7 @@
                                       </pic:cNvPicPr>
                                     </pic:nvPicPr>
                                     <pic:blipFill>
-                                      <a:blip r:embed="rId7">
+                                      <a:blip r:embed="rId8">
                                         <a:extLst>
                                           <a:ext uri="{28A0092B-C50C-407E-A947-70E740481C1C}">
                                             <a14:useLocalDpi xmlns:a14="http://schemas.microsoft.com/office/drawing/2010/main" val="0"/>
@@ -12164,7 +12164,7 @@
         <w:t xml:space="preserve"> In</w:t>
       </w:r>
       <w:r>
-        <w:t xml:space="preserve">  (Disconnected when using Electret Mic to drive prop audio)</w:t>
+        <w:t xml:space="preserve"> </w:t>
       </w:r>
       <w:r>
         <w:br/>
@@ -12185,12 +12185,8 @@
       <w:r>
         <w:t xml:space="preserve"> </w:t>
       </w:r>
-      <w:r>
-        <w:t>(</w:t>
-      </w:r>
-      <w:r>
-        <w:t>Disconnected when using Electret Mic to drive prop audio)</w:t>
-      </w:r>
+      <w:bookmarkStart w:id="0" w:name="_GoBack"/>
+      <w:bookmarkEnd w:id="0"/>
     </w:p>
     <w:p>
       <w:r>
@@ -12296,7 +12292,6 @@
     </w:p>
     <w:p>
       <w:r>
-        <w:lastRenderedPageBreak/>
         <w:t xml:space="preserve">Pin Out </w:t>
       </w:r>
       <w:r>
@@ -12427,8 +12422,6 @@
       <w:r>
         <w:t xml:space="preserve"> fixed</w:t>
       </w:r>
-      <w:bookmarkStart w:id="0" w:name="_GoBack"/>
-      <w:bookmarkEnd w:id="0"/>
       <w:r>
         <w:t xml:space="preserve"> I2C address strappings</w:t>
       </w:r>
@@ -12748,7 +12741,6 @@
         </w:tabs>
       </w:pPr>
       <w:r>
-        <w:lastRenderedPageBreak/>
         <w:t xml:space="preserve">PSO, PS1 </w:t>
       </w:r>
       <w:r>
@@ -12795,6 +12787,7 @@
         </w:tabs>
       </w:pPr>
       <w:r>
+        <w:lastRenderedPageBreak/>
         <w:t xml:space="preserve">Vin </w:t>
       </w:r>
       <w:r>
@@ -13045,10 +13038,7 @@
         <w:t>SCK</w:t>
       </w:r>
       <w:r>
-        <w:t xml:space="preserve"> </w:t>
-      </w:r>
-      <w:r>
-        <w:t>Arduino</w:t>
+        <w:t xml:space="preserve"> Arduino</w:t>
       </w:r>
     </w:p>
     <w:p>
@@ -13092,10 +13082,7 @@
         <w:t>MOSI</w:t>
       </w:r>
       <w:r>
-        <w:t xml:space="preserve"> </w:t>
-      </w:r>
-      <w:r>
-        <w:t>Arduino</w:t>
+        <w:t xml:space="preserve"> Arduino</w:t>
       </w:r>
     </w:p>
     <w:p>
@@ -13117,10 +13104,7 @@
         <w:t>SS</w:t>
       </w:r>
       <w:r>
-        <w:t xml:space="preserve"> </w:t>
-      </w:r>
-      <w:r>
-        <w:t>Arduino</w:t>
+        <w:t xml:space="preserve"> Arduino</w:t>
       </w:r>
     </w:p>
     <w:sectPr>
@@ -13820,7 +13804,7 @@
 </file>
 
 <file path=customXml/itemProps1.xml><?xml version="1.0" encoding="utf-8"?>
-<ds:datastoreItem xmlns:ds="http://schemas.openxmlformats.org/officeDocument/2006/customXml" ds:itemID="{A5198EDA-3D76-430A-853D-D227F157EF04}">
+<ds:datastoreItem xmlns:ds="http://schemas.openxmlformats.org/officeDocument/2006/customXml" ds:itemID="{89573756-3A7A-4381-9E26-96CA6E9E2ACF}">
   <ds:schemaRefs>
     <ds:schemaRef ds:uri="http://schemas.openxmlformats.org/officeDocument/2006/bibliography"/>
   </ds:schemaRefs>

</xml_diff>